<commit_message>
feat: adicionar regras de negocio
</commit_message>
<xml_diff>
--- a/Docs/Exemplo_Documento_Final_TCC.docx
+++ b/Docs/Exemplo_Documento_Final_TCC.docx
@@ -382,7 +382,2241 @@
         <w:rPr>
           <w:rFonts w:ascii="Montserrat" w:eastAsia="Montserrat" w:hAnsi="Montserrat" w:cs="Montserrat"/>
         </w:rPr>
-        <w:t xml:space="preserve"> Arthur, Gu</w:t>
+        <w:t xml:space="preserve"> Arthur, Gustavo de Paula</w:t>
+      </w:r>
+    </w:p>
+    <w:p>
+      <w:pPr>
+        <w:rPr>
+          <w:rFonts w:ascii="Montserrat" w:eastAsia="Montserrat" w:hAnsi="Montserrat" w:cs="Montserrat"/>
+        </w:rPr>
+      </w:pPr>
+    </w:p>
+    <w:p>
+      <w:pPr>
+        <w:jc w:val="center"/>
+        <w:rPr>
+          <w:rFonts w:ascii="Montserrat" w:eastAsia="Montserrat" w:hAnsi="Montserrat" w:cs="Montserrat"/>
+        </w:rPr>
+      </w:pPr>
+      <w:r>
+        <w:rPr>
+          <w:rFonts w:ascii="Montserrat" w:eastAsia="Montserrat" w:hAnsi="Montserrat" w:cs="Montserrat"/>
+        </w:rPr>
+        <w:t>São Caetano do Sul - SP</w:t>
+      </w:r>
+      <w:r>
+        <w:rPr>
+          <w:rFonts w:ascii="Montserrat" w:eastAsia="Montserrat" w:hAnsi="Montserrat" w:cs="Montserrat"/>
+        </w:rPr>
+        <w:br/>
+        <w:t>2025</w:t>
+      </w:r>
+      <w:r>
+        <w:br w:type="page"/>
+      </w:r>
+    </w:p>
+    <w:p>
+      <w:pPr>
+        <w:pStyle w:val="Ttulo1"/>
+        <w:rPr>
+          <w:rFonts w:ascii="Montserrat" w:eastAsia="Montserrat" w:hAnsi="Montserrat" w:cs="Montserrat"/>
+          <w:color w:val="000000"/>
+        </w:rPr>
+      </w:pPr>
+      <w:proofErr w:type="spellStart"/>
+      <w:r>
+        <w:rPr>
+          <w:rFonts w:ascii="Montserrat" w:eastAsia="Montserrat" w:hAnsi="Montserrat" w:cs="Montserrat"/>
+          <w:color w:val="000000"/>
+        </w:rPr>
+        <w:lastRenderedPageBreak/>
+        <w:t>Sumário</w:t>
+      </w:r>
+      <w:proofErr w:type="spellEnd"/>
+    </w:p>
+    <w:p>
+      <w:pPr>
+        <w:rPr>
+          <w:rFonts w:ascii="Montserrat" w:eastAsia="Montserrat" w:hAnsi="Montserrat" w:cs="Montserrat"/>
+        </w:rPr>
+      </w:pPr>
+      <w:r>
+        <w:rPr>
+          <w:rFonts w:ascii="Montserrat" w:eastAsia="Montserrat" w:hAnsi="Montserrat" w:cs="Montserrat"/>
+        </w:rPr>
+        <w:t xml:space="preserve">1. </w:t>
+      </w:r>
+      <w:proofErr w:type="spellStart"/>
+      <w:r>
+        <w:rPr>
+          <w:rFonts w:ascii="Montserrat" w:eastAsia="Montserrat" w:hAnsi="Montserrat" w:cs="Montserrat"/>
+        </w:rPr>
+        <w:t>Visão</w:t>
+      </w:r>
+      <w:proofErr w:type="spellEnd"/>
+      <w:r>
+        <w:rPr>
+          <w:rFonts w:ascii="Montserrat" w:eastAsia="Montserrat" w:hAnsi="Montserrat" w:cs="Montserrat"/>
+        </w:rPr>
+        <w:t xml:space="preserve"> </w:t>
+      </w:r>
+      <w:proofErr w:type="spellStart"/>
+      <w:r>
+        <w:rPr>
+          <w:rFonts w:ascii="Montserrat" w:eastAsia="Montserrat" w:hAnsi="Montserrat" w:cs="Montserrat"/>
+        </w:rPr>
+        <w:t>Geral</w:t>
+      </w:r>
+      <w:proofErr w:type="spellEnd"/>
+      <w:r>
+        <w:rPr>
+          <w:rFonts w:ascii="Montserrat" w:eastAsia="Montserrat" w:hAnsi="Montserrat" w:cs="Montserrat"/>
+        </w:rPr>
+        <w:t xml:space="preserve"> do </w:t>
+      </w:r>
+      <w:proofErr w:type="spellStart"/>
+      <w:r>
+        <w:rPr>
+          <w:rFonts w:ascii="Montserrat" w:eastAsia="Montserrat" w:hAnsi="Montserrat" w:cs="Montserrat"/>
+        </w:rPr>
+        <w:t>Projeto</w:t>
+      </w:r>
+      <w:proofErr w:type="spellEnd"/>
+      <w:r>
+        <w:rPr>
+          <w:rFonts w:ascii="Montserrat" w:eastAsia="Montserrat" w:hAnsi="Montserrat" w:cs="Montserrat"/>
+        </w:rPr>
+        <w:br/>
+        <w:t xml:space="preserve">2. </w:t>
+      </w:r>
+      <w:proofErr w:type="spellStart"/>
+      <w:r>
+        <w:rPr>
+          <w:rFonts w:ascii="Montserrat" w:eastAsia="Montserrat" w:hAnsi="Montserrat" w:cs="Montserrat"/>
+        </w:rPr>
+        <w:t>Requisitos</w:t>
+      </w:r>
+      <w:proofErr w:type="spellEnd"/>
+      <w:r>
+        <w:rPr>
+          <w:rFonts w:ascii="Montserrat" w:eastAsia="Montserrat" w:hAnsi="Montserrat" w:cs="Montserrat"/>
+        </w:rPr>
+        <w:t xml:space="preserve"> do Sistema</w:t>
+      </w:r>
+      <w:r>
+        <w:rPr>
+          <w:rFonts w:ascii="Montserrat" w:eastAsia="Montserrat" w:hAnsi="Montserrat" w:cs="Montserrat"/>
+        </w:rPr>
+        <w:br/>
+        <w:t xml:space="preserve">3. </w:t>
+      </w:r>
+      <w:proofErr w:type="spellStart"/>
+      <w:r>
+        <w:rPr>
+          <w:rFonts w:ascii="Montserrat" w:eastAsia="Montserrat" w:hAnsi="Montserrat" w:cs="Montserrat"/>
+        </w:rPr>
+        <w:t>Planejamento</w:t>
+      </w:r>
+      <w:proofErr w:type="spellEnd"/>
+      <w:r>
+        <w:rPr>
+          <w:rFonts w:ascii="Montserrat" w:eastAsia="Montserrat" w:hAnsi="Montserrat" w:cs="Montserrat"/>
+        </w:rPr>
+        <w:t xml:space="preserve"> e </w:t>
+      </w:r>
+      <w:proofErr w:type="spellStart"/>
+      <w:r>
+        <w:rPr>
+          <w:rFonts w:ascii="Montserrat" w:eastAsia="Montserrat" w:hAnsi="Montserrat" w:cs="Montserrat"/>
+        </w:rPr>
+        <w:t>Cronograma</w:t>
+      </w:r>
+      <w:proofErr w:type="spellEnd"/>
+      <w:r>
+        <w:rPr>
+          <w:rFonts w:ascii="Montserrat" w:eastAsia="Montserrat" w:hAnsi="Montserrat" w:cs="Montserrat"/>
+        </w:rPr>
+        <w:br/>
+        <w:t xml:space="preserve">4. </w:t>
+      </w:r>
+      <w:proofErr w:type="spellStart"/>
+      <w:r>
+        <w:rPr>
+          <w:rFonts w:ascii="Montserrat" w:eastAsia="Montserrat" w:hAnsi="Montserrat" w:cs="Montserrat"/>
+        </w:rPr>
+        <w:t>Protótipo</w:t>
+      </w:r>
+      <w:proofErr w:type="spellEnd"/>
+      <w:r>
+        <w:rPr>
+          <w:rFonts w:ascii="Montserrat" w:eastAsia="Montserrat" w:hAnsi="Montserrat" w:cs="Montserrat"/>
+        </w:rPr>
+        <w:t xml:space="preserve"> de </w:t>
+      </w:r>
+      <w:proofErr w:type="spellStart"/>
+      <w:r>
+        <w:rPr>
+          <w:rFonts w:ascii="Montserrat" w:eastAsia="Montserrat" w:hAnsi="Montserrat" w:cs="Montserrat"/>
+        </w:rPr>
+        <w:t>Telas</w:t>
+      </w:r>
+      <w:proofErr w:type="spellEnd"/>
+      <w:r>
+        <w:rPr>
+          <w:rFonts w:ascii="Montserrat" w:eastAsia="Montserrat" w:hAnsi="Montserrat" w:cs="Montserrat"/>
+        </w:rPr>
+        <w:br/>
+        <w:t xml:space="preserve">5. </w:t>
+      </w:r>
+      <w:proofErr w:type="spellStart"/>
+      <w:r>
+        <w:rPr>
+          <w:rFonts w:ascii="Montserrat" w:eastAsia="Montserrat" w:hAnsi="Montserrat" w:cs="Montserrat"/>
+        </w:rPr>
+        <w:t>Relatório</w:t>
+      </w:r>
+      <w:proofErr w:type="spellEnd"/>
+      <w:r>
+        <w:rPr>
+          <w:rFonts w:ascii="Montserrat" w:eastAsia="Montserrat" w:hAnsi="Montserrat" w:cs="Montserrat"/>
+        </w:rPr>
+        <w:t xml:space="preserve"> de </w:t>
+      </w:r>
+      <w:proofErr w:type="spellStart"/>
+      <w:r>
+        <w:rPr>
+          <w:rFonts w:ascii="Montserrat" w:eastAsia="Montserrat" w:hAnsi="Montserrat" w:cs="Montserrat"/>
+        </w:rPr>
+        <w:t>Desenvolvimento</w:t>
+      </w:r>
+      <w:proofErr w:type="spellEnd"/>
+      <w:r>
+        <w:rPr>
+          <w:rFonts w:ascii="Montserrat" w:eastAsia="Montserrat" w:hAnsi="Montserrat" w:cs="Montserrat"/>
+        </w:rPr>
+        <w:br/>
+        <w:t xml:space="preserve">6. </w:t>
+      </w:r>
+      <w:proofErr w:type="spellStart"/>
+      <w:r>
+        <w:rPr>
+          <w:rFonts w:ascii="Montserrat" w:eastAsia="Montserrat" w:hAnsi="Montserrat" w:cs="Montserrat"/>
+        </w:rPr>
+        <w:t>Relatório</w:t>
+      </w:r>
+      <w:proofErr w:type="spellEnd"/>
+      <w:r>
+        <w:rPr>
+          <w:rFonts w:ascii="Montserrat" w:eastAsia="Montserrat" w:hAnsi="Montserrat" w:cs="Montserrat"/>
+        </w:rPr>
+        <w:t xml:space="preserve"> de Testes</w:t>
+      </w:r>
+      <w:r>
+        <w:rPr>
+          <w:rFonts w:ascii="Montserrat" w:eastAsia="Montserrat" w:hAnsi="Montserrat" w:cs="Montserrat"/>
+        </w:rPr>
+        <w:br/>
+        <w:t xml:space="preserve">7. Manual do </w:t>
+      </w:r>
+      <w:proofErr w:type="spellStart"/>
+      <w:r>
+        <w:rPr>
+          <w:rFonts w:ascii="Montserrat" w:eastAsia="Montserrat" w:hAnsi="Montserrat" w:cs="Montserrat"/>
+        </w:rPr>
+        <w:t>Usuário</w:t>
+      </w:r>
+      <w:proofErr w:type="spellEnd"/>
+      <w:r>
+        <w:rPr>
+          <w:rFonts w:ascii="Montserrat" w:eastAsia="Montserrat" w:hAnsi="Montserrat" w:cs="Montserrat"/>
+        </w:rPr>
+        <w:br/>
+        <w:t xml:space="preserve">8. </w:t>
+      </w:r>
+      <w:proofErr w:type="spellStart"/>
+      <w:r>
+        <w:rPr>
+          <w:rFonts w:ascii="Montserrat" w:eastAsia="Montserrat" w:hAnsi="Montserrat" w:cs="Montserrat"/>
+        </w:rPr>
+        <w:t>Considerações</w:t>
+      </w:r>
+      <w:proofErr w:type="spellEnd"/>
+      <w:r>
+        <w:rPr>
+          <w:rFonts w:ascii="Montserrat" w:eastAsia="Montserrat" w:hAnsi="Montserrat" w:cs="Montserrat"/>
+        </w:rPr>
+        <w:t xml:space="preserve"> </w:t>
+      </w:r>
+      <w:proofErr w:type="spellStart"/>
+      <w:r>
+        <w:rPr>
+          <w:rFonts w:ascii="Montserrat" w:eastAsia="Montserrat" w:hAnsi="Montserrat" w:cs="Montserrat"/>
+        </w:rPr>
+        <w:t>Finais</w:t>
+      </w:r>
+      <w:proofErr w:type="spellEnd"/>
+    </w:p>
+    <w:p>
+      <w:pPr>
+        <w:rPr>
+          <w:rFonts w:ascii="Montserrat" w:eastAsia="Montserrat" w:hAnsi="Montserrat" w:cs="Montserrat"/>
+        </w:rPr>
+      </w:pPr>
+      <w:r>
+        <w:br w:type="page"/>
+      </w:r>
+    </w:p>
+    <w:p>
+      <w:pPr>
+        <w:pStyle w:val="Ttulo1"/>
+        <w:rPr>
+          <w:rFonts w:ascii="Montserrat" w:eastAsia="Montserrat" w:hAnsi="Montserrat" w:cs="Montserrat"/>
+          <w:color w:val="000000"/>
+        </w:rPr>
+      </w:pPr>
+      <w:r>
+        <w:rPr>
+          <w:rFonts w:ascii="Montserrat" w:eastAsia="Montserrat" w:hAnsi="Montserrat" w:cs="Montserrat"/>
+          <w:color w:val="000000"/>
+        </w:rPr>
+        <w:lastRenderedPageBreak/>
+        <w:t xml:space="preserve">1. </w:t>
+      </w:r>
+      <w:proofErr w:type="spellStart"/>
+      <w:r>
+        <w:rPr>
+          <w:rFonts w:ascii="Montserrat" w:eastAsia="Montserrat" w:hAnsi="Montserrat" w:cs="Montserrat"/>
+          <w:color w:val="000000"/>
+        </w:rPr>
+        <w:t>Visão</w:t>
+      </w:r>
+      <w:proofErr w:type="spellEnd"/>
+      <w:r>
+        <w:rPr>
+          <w:rFonts w:ascii="Montserrat" w:eastAsia="Montserrat" w:hAnsi="Montserrat" w:cs="Montserrat"/>
+          <w:color w:val="000000"/>
+        </w:rPr>
+        <w:t xml:space="preserve"> </w:t>
+      </w:r>
+      <w:proofErr w:type="spellStart"/>
+      <w:r>
+        <w:rPr>
+          <w:rFonts w:ascii="Montserrat" w:eastAsia="Montserrat" w:hAnsi="Montserrat" w:cs="Montserrat"/>
+          <w:color w:val="000000"/>
+        </w:rPr>
+        <w:t>Geral</w:t>
+      </w:r>
+      <w:proofErr w:type="spellEnd"/>
+      <w:r>
+        <w:rPr>
+          <w:rFonts w:ascii="Montserrat" w:eastAsia="Montserrat" w:hAnsi="Montserrat" w:cs="Montserrat"/>
+          <w:color w:val="000000"/>
+        </w:rPr>
+        <w:t xml:space="preserve"> do </w:t>
+      </w:r>
+      <w:proofErr w:type="spellStart"/>
+      <w:r>
+        <w:rPr>
+          <w:rFonts w:ascii="Montserrat" w:eastAsia="Montserrat" w:hAnsi="Montserrat" w:cs="Montserrat"/>
+          <w:color w:val="000000"/>
+        </w:rPr>
+        <w:t>Projeto</w:t>
+      </w:r>
+      <w:proofErr w:type="spellEnd"/>
+    </w:p>
+    <w:p>
+      <w:pPr>
+        <w:rPr>
+          <w:rFonts w:ascii="Montserrat" w:eastAsia="Montserrat" w:hAnsi="Montserrat" w:cs="Montserrat"/>
+        </w:rPr>
+      </w:pPr>
+      <w:r>
+        <w:rPr>
+          <w:rFonts w:ascii="Montserrat" w:eastAsia="Montserrat" w:hAnsi="Montserrat" w:cs="Montserrat"/>
+        </w:rPr>
+        <w:t xml:space="preserve">Nome do Sistema: </w:t>
+      </w:r>
+      <w:proofErr w:type="spellStart"/>
+      <w:r>
+        <w:rPr>
+          <w:rFonts w:ascii="Montserrat" w:eastAsia="Montserrat" w:hAnsi="Montserrat" w:cs="Montserrat"/>
+        </w:rPr>
+        <w:t>EcoFlow</w:t>
+      </w:r>
+      <w:proofErr w:type="spellEnd"/>
+    </w:p>
+    <w:p>
+      <w:pPr>
+        <w:rPr>
+          <w:rFonts w:ascii="Montserrat" w:eastAsia="Montserrat" w:hAnsi="Montserrat" w:cs="Montserrat"/>
+        </w:rPr>
+      </w:pPr>
+      <w:proofErr w:type="spellStart"/>
+      <w:r>
+        <w:rPr>
+          <w:rFonts w:ascii="Montserrat" w:eastAsia="Montserrat" w:hAnsi="Montserrat" w:cs="Montserrat"/>
+        </w:rPr>
+        <w:t>Objetivo</w:t>
+      </w:r>
+      <w:proofErr w:type="spellEnd"/>
+      <w:r>
+        <w:rPr>
+          <w:rFonts w:ascii="Montserrat" w:eastAsia="Montserrat" w:hAnsi="Montserrat" w:cs="Montserrat"/>
+        </w:rPr>
+        <w:t xml:space="preserve">:  </w:t>
+      </w:r>
+      <w:proofErr w:type="spellStart"/>
+      <w:r>
+        <w:rPr>
+          <w:rFonts w:ascii="Montserrat" w:eastAsia="Montserrat" w:hAnsi="Montserrat" w:cs="Montserrat"/>
+        </w:rPr>
+        <w:t>Desenvolver</w:t>
+      </w:r>
+      <w:proofErr w:type="spellEnd"/>
+      <w:r>
+        <w:rPr>
+          <w:rFonts w:ascii="Montserrat" w:eastAsia="Montserrat" w:hAnsi="Montserrat" w:cs="Montserrat"/>
+        </w:rPr>
+        <w:t xml:space="preserve"> um </w:t>
+      </w:r>
+      <w:proofErr w:type="spellStart"/>
+      <w:r>
+        <w:rPr>
+          <w:rFonts w:ascii="Montserrat" w:eastAsia="Montserrat" w:hAnsi="Montserrat" w:cs="Montserrat"/>
+        </w:rPr>
+        <w:t>sistema</w:t>
+      </w:r>
+      <w:proofErr w:type="spellEnd"/>
+      <w:r>
+        <w:rPr>
+          <w:rFonts w:ascii="Montserrat" w:eastAsia="Montserrat" w:hAnsi="Montserrat" w:cs="Montserrat"/>
+        </w:rPr>
+        <w:t xml:space="preserve"> para </w:t>
+      </w:r>
+      <w:proofErr w:type="spellStart"/>
+      <w:r>
+        <w:rPr>
+          <w:rFonts w:ascii="Montserrat" w:eastAsia="Montserrat" w:hAnsi="Montserrat" w:cs="Montserrat"/>
+        </w:rPr>
+        <w:t>facilitar</w:t>
+      </w:r>
+      <w:proofErr w:type="spellEnd"/>
+      <w:r>
+        <w:rPr>
+          <w:rFonts w:ascii="Montserrat" w:eastAsia="Montserrat" w:hAnsi="Montserrat" w:cs="Montserrat"/>
+        </w:rPr>
+        <w:t xml:space="preserve"> o </w:t>
+      </w:r>
+      <w:proofErr w:type="spellStart"/>
+      <w:r>
+        <w:rPr>
+          <w:rFonts w:ascii="Montserrat" w:eastAsia="Montserrat" w:hAnsi="Montserrat" w:cs="Montserrat"/>
+        </w:rPr>
+        <w:t>trabalho</w:t>
+      </w:r>
+      <w:proofErr w:type="spellEnd"/>
+      <w:r>
+        <w:rPr>
+          <w:rFonts w:ascii="Montserrat" w:eastAsia="Montserrat" w:hAnsi="Montserrat" w:cs="Montserrat"/>
+        </w:rPr>
+        <w:t xml:space="preserve"> </w:t>
+      </w:r>
+      <w:proofErr w:type="spellStart"/>
+      <w:r>
+        <w:rPr>
+          <w:rFonts w:ascii="Montserrat" w:eastAsia="Montserrat" w:hAnsi="Montserrat" w:cs="Montserrat"/>
+        </w:rPr>
+        <w:t>na</w:t>
+      </w:r>
+      <w:proofErr w:type="spellEnd"/>
+      <w:r>
+        <w:rPr>
+          <w:rFonts w:ascii="Montserrat" w:eastAsia="Montserrat" w:hAnsi="Montserrat" w:cs="Montserrat"/>
+        </w:rPr>
+        <w:t xml:space="preserve"> coleta </w:t>
+      </w:r>
+      <w:proofErr w:type="spellStart"/>
+      <w:r>
+        <w:rPr>
+          <w:rFonts w:ascii="Montserrat" w:eastAsia="Montserrat" w:hAnsi="Montserrat" w:cs="Montserrat"/>
+        </w:rPr>
+        <w:t>seletiva</w:t>
+      </w:r>
+      <w:proofErr w:type="spellEnd"/>
+      <w:r>
+        <w:rPr>
+          <w:rFonts w:ascii="Montserrat" w:eastAsia="Montserrat" w:hAnsi="Montserrat" w:cs="Montserrat"/>
+        </w:rPr>
+        <w:t xml:space="preserve"> de </w:t>
+      </w:r>
+      <w:proofErr w:type="spellStart"/>
+      <w:r>
+        <w:rPr>
+          <w:rFonts w:ascii="Montserrat" w:eastAsia="Montserrat" w:hAnsi="Montserrat" w:cs="Montserrat"/>
+        </w:rPr>
+        <w:t>lixo</w:t>
+      </w:r>
+      <w:proofErr w:type="spellEnd"/>
+      <w:r>
+        <w:rPr>
+          <w:rFonts w:ascii="Montserrat" w:eastAsia="Montserrat" w:hAnsi="Montserrat" w:cs="Montserrat"/>
+        </w:rPr>
+        <w:t xml:space="preserve"> e </w:t>
+      </w:r>
+      <w:proofErr w:type="spellStart"/>
+      <w:r>
+        <w:rPr>
+          <w:rFonts w:ascii="Montserrat" w:eastAsia="Montserrat" w:hAnsi="Montserrat" w:cs="Montserrat"/>
+        </w:rPr>
+        <w:t>diminuir</w:t>
+      </w:r>
+      <w:proofErr w:type="spellEnd"/>
+      <w:r>
+        <w:rPr>
+          <w:rFonts w:ascii="Montserrat" w:eastAsia="Montserrat" w:hAnsi="Montserrat" w:cs="Montserrat"/>
+        </w:rPr>
+        <w:t xml:space="preserve"> </w:t>
+      </w:r>
+      <w:proofErr w:type="spellStart"/>
+      <w:r>
+        <w:rPr>
+          <w:rFonts w:ascii="Montserrat" w:eastAsia="Montserrat" w:hAnsi="Montserrat" w:cs="Montserrat"/>
+        </w:rPr>
+        <w:t>gastos</w:t>
+      </w:r>
+      <w:proofErr w:type="spellEnd"/>
+      <w:r>
+        <w:rPr>
+          <w:rFonts w:ascii="Montserrat" w:eastAsia="Montserrat" w:hAnsi="Montserrat" w:cs="Montserrat"/>
+        </w:rPr>
+        <w:t xml:space="preserve"> da </w:t>
+      </w:r>
+      <w:proofErr w:type="spellStart"/>
+      <w:r>
+        <w:rPr>
+          <w:rFonts w:ascii="Montserrat" w:eastAsia="Montserrat" w:hAnsi="Montserrat" w:cs="Montserrat"/>
+        </w:rPr>
+        <w:t>cooperativa</w:t>
+      </w:r>
+      <w:proofErr w:type="spellEnd"/>
+      <w:r>
+        <w:rPr>
+          <w:rFonts w:ascii="Montserrat" w:eastAsia="Montserrat" w:hAnsi="Montserrat" w:cs="Montserrat"/>
+        </w:rPr>
+        <w:t>.</w:t>
+      </w:r>
+    </w:p>
+    <w:p>
+      <w:pPr>
+        <w:rPr>
+          <w:rFonts w:ascii="Montserrat" w:eastAsia="Montserrat" w:hAnsi="Montserrat" w:cs="Montserrat"/>
+        </w:rPr>
+      </w:pPr>
+      <w:proofErr w:type="spellStart"/>
+      <w:r>
+        <w:rPr>
+          <w:rFonts w:ascii="Montserrat" w:eastAsia="Montserrat" w:hAnsi="Montserrat" w:cs="Montserrat"/>
+        </w:rPr>
+        <w:t>Problema</w:t>
+      </w:r>
+      <w:proofErr w:type="spellEnd"/>
+      <w:r>
+        <w:rPr>
+          <w:rFonts w:ascii="Montserrat" w:eastAsia="Montserrat" w:hAnsi="Montserrat" w:cs="Montserrat"/>
+        </w:rPr>
+        <w:t xml:space="preserve"> que resolve: </w:t>
+      </w:r>
+      <w:proofErr w:type="spellStart"/>
+      <w:r>
+        <w:rPr>
+          <w:rFonts w:ascii="Montserrat" w:eastAsia="Montserrat" w:hAnsi="Montserrat" w:cs="Montserrat"/>
+        </w:rPr>
+        <w:t>Pequenas</w:t>
+      </w:r>
+      <w:proofErr w:type="spellEnd"/>
+      <w:r>
+        <w:rPr>
+          <w:rFonts w:ascii="Montserrat" w:eastAsia="Montserrat" w:hAnsi="Montserrat" w:cs="Montserrat"/>
+        </w:rPr>
+        <w:t xml:space="preserve"> </w:t>
+      </w:r>
+      <w:proofErr w:type="spellStart"/>
+      <w:r>
+        <w:rPr>
+          <w:rFonts w:ascii="Montserrat" w:eastAsia="Montserrat" w:hAnsi="Montserrat" w:cs="Montserrat"/>
+        </w:rPr>
+        <w:t>empresas</w:t>
+      </w:r>
+      <w:proofErr w:type="spellEnd"/>
+      <w:r>
+        <w:rPr>
+          <w:rFonts w:ascii="Montserrat" w:eastAsia="Montserrat" w:hAnsi="Montserrat" w:cs="Montserrat"/>
+        </w:rPr>
+        <w:t xml:space="preserve"> </w:t>
+      </w:r>
+      <w:proofErr w:type="spellStart"/>
+      <w:r>
+        <w:rPr>
+          <w:rFonts w:ascii="Montserrat" w:eastAsia="Montserrat" w:hAnsi="Montserrat" w:cs="Montserrat"/>
+        </w:rPr>
+        <w:t>não</w:t>
+      </w:r>
+      <w:proofErr w:type="spellEnd"/>
+      <w:r>
+        <w:rPr>
+          <w:rFonts w:ascii="Montserrat" w:eastAsia="Montserrat" w:hAnsi="Montserrat" w:cs="Montserrat"/>
+        </w:rPr>
+        <w:t xml:space="preserve"> </w:t>
+      </w:r>
+      <w:proofErr w:type="spellStart"/>
+      <w:r>
+        <w:rPr>
+          <w:rFonts w:ascii="Montserrat" w:eastAsia="Montserrat" w:hAnsi="Montserrat" w:cs="Montserrat"/>
+        </w:rPr>
+        <w:t>possuem</w:t>
+      </w:r>
+      <w:proofErr w:type="spellEnd"/>
+      <w:r>
+        <w:rPr>
+          <w:rFonts w:ascii="Montserrat" w:eastAsia="Montserrat" w:hAnsi="Montserrat" w:cs="Montserrat"/>
+        </w:rPr>
+        <w:t xml:space="preserve"> ferramentas </w:t>
+      </w:r>
+      <w:proofErr w:type="spellStart"/>
+      <w:r>
+        <w:rPr>
+          <w:rFonts w:ascii="Montserrat" w:eastAsia="Montserrat" w:hAnsi="Montserrat" w:cs="Montserrat"/>
+        </w:rPr>
+        <w:t>práticas</w:t>
+      </w:r>
+      <w:proofErr w:type="spellEnd"/>
+      <w:r>
+        <w:rPr>
+          <w:rFonts w:ascii="Montserrat" w:eastAsia="Montserrat" w:hAnsi="Montserrat" w:cs="Montserrat"/>
+        </w:rPr>
+        <w:t xml:space="preserve"> para </w:t>
+      </w:r>
+      <w:proofErr w:type="spellStart"/>
+      <w:r>
+        <w:rPr>
+          <w:rFonts w:ascii="Montserrat" w:eastAsia="Montserrat" w:hAnsi="Montserrat" w:cs="Montserrat"/>
+        </w:rPr>
+        <w:t>mapear</w:t>
+      </w:r>
+      <w:proofErr w:type="spellEnd"/>
+      <w:r>
+        <w:rPr>
+          <w:rFonts w:ascii="Montserrat" w:eastAsia="Montserrat" w:hAnsi="Montserrat" w:cs="Montserrat"/>
+        </w:rPr>
+        <w:t xml:space="preserve"> e </w:t>
+      </w:r>
+      <w:proofErr w:type="spellStart"/>
+      <w:r>
+        <w:rPr>
+          <w:rFonts w:ascii="Montserrat" w:eastAsia="Montserrat" w:hAnsi="Montserrat" w:cs="Montserrat"/>
+        </w:rPr>
+        <w:t>gerir</w:t>
+      </w:r>
+      <w:proofErr w:type="spellEnd"/>
+      <w:r>
+        <w:rPr>
+          <w:rFonts w:ascii="Montserrat" w:eastAsia="Montserrat" w:hAnsi="Montserrat" w:cs="Montserrat"/>
+        </w:rPr>
+        <w:t xml:space="preserve"> </w:t>
+      </w:r>
+      <w:proofErr w:type="spellStart"/>
+      <w:r>
+        <w:rPr>
+          <w:rFonts w:ascii="Montserrat" w:eastAsia="Montserrat" w:hAnsi="Montserrat" w:cs="Montserrat"/>
+        </w:rPr>
+        <w:t>latas</w:t>
+      </w:r>
+      <w:proofErr w:type="spellEnd"/>
+      <w:r>
+        <w:rPr>
+          <w:rFonts w:ascii="Montserrat" w:eastAsia="Montserrat" w:hAnsi="Montserrat" w:cs="Montserrat"/>
+        </w:rPr>
+        <w:t xml:space="preserve"> de </w:t>
+      </w:r>
+      <w:proofErr w:type="spellStart"/>
+      <w:r>
+        <w:rPr>
+          <w:rFonts w:ascii="Montserrat" w:eastAsia="Montserrat" w:hAnsi="Montserrat" w:cs="Montserrat"/>
+        </w:rPr>
+        <w:t>lixo</w:t>
+      </w:r>
+      <w:proofErr w:type="spellEnd"/>
+      <w:r>
+        <w:rPr>
+          <w:rFonts w:ascii="Montserrat" w:eastAsia="Montserrat" w:hAnsi="Montserrat" w:cs="Montserrat"/>
+        </w:rPr>
+        <w:t xml:space="preserve"> </w:t>
+      </w:r>
+      <w:proofErr w:type="spellStart"/>
+      <w:r>
+        <w:rPr>
+          <w:rFonts w:ascii="Montserrat" w:eastAsia="Montserrat" w:hAnsi="Montserrat" w:cs="Montserrat"/>
+        </w:rPr>
+        <w:t>cheias</w:t>
+      </w:r>
+      <w:proofErr w:type="spellEnd"/>
+      <w:r>
+        <w:rPr>
+          <w:rFonts w:ascii="Montserrat" w:eastAsia="Montserrat" w:hAnsi="Montserrat" w:cs="Montserrat"/>
+        </w:rPr>
+        <w:t xml:space="preserve"> </w:t>
+      </w:r>
+      <w:proofErr w:type="spellStart"/>
+      <w:r>
+        <w:rPr>
+          <w:rFonts w:ascii="Montserrat" w:eastAsia="Montserrat" w:hAnsi="Montserrat" w:cs="Montserrat"/>
+        </w:rPr>
+        <w:t>ou</w:t>
+      </w:r>
+      <w:proofErr w:type="spellEnd"/>
+      <w:r>
+        <w:rPr>
+          <w:rFonts w:ascii="Montserrat" w:eastAsia="Montserrat" w:hAnsi="Montserrat" w:cs="Montserrat"/>
+        </w:rPr>
+        <w:t xml:space="preserve"> </w:t>
+      </w:r>
+      <w:proofErr w:type="spellStart"/>
+      <w:r>
+        <w:rPr>
+          <w:rFonts w:ascii="Montserrat" w:eastAsia="Montserrat" w:hAnsi="Montserrat" w:cs="Montserrat"/>
+        </w:rPr>
+        <w:t>vazias</w:t>
+      </w:r>
+      <w:proofErr w:type="spellEnd"/>
+      <w:r>
+        <w:rPr>
+          <w:rFonts w:ascii="Montserrat" w:eastAsia="Montserrat" w:hAnsi="Montserrat" w:cs="Montserrat"/>
+        </w:rPr>
+        <w:t xml:space="preserve">, </w:t>
+      </w:r>
+      <w:proofErr w:type="spellStart"/>
+      <w:r>
+        <w:rPr>
+          <w:rFonts w:ascii="Montserrat" w:eastAsia="Montserrat" w:hAnsi="Montserrat" w:cs="Montserrat"/>
+        </w:rPr>
+        <w:t>assim</w:t>
+      </w:r>
+      <w:proofErr w:type="spellEnd"/>
+      <w:r>
+        <w:rPr>
+          <w:rFonts w:ascii="Montserrat" w:eastAsia="Montserrat" w:hAnsi="Montserrat" w:cs="Montserrat"/>
+        </w:rPr>
+        <w:t xml:space="preserve"> </w:t>
+      </w:r>
+      <w:proofErr w:type="spellStart"/>
+      <w:r>
+        <w:rPr>
+          <w:rFonts w:ascii="Montserrat" w:eastAsia="Montserrat" w:hAnsi="Montserrat" w:cs="Montserrat"/>
+        </w:rPr>
+        <w:t>tendo</w:t>
+      </w:r>
+      <w:proofErr w:type="spellEnd"/>
+      <w:r>
+        <w:rPr>
+          <w:rFonts w:ascii="Montserrat" w:eastAsia="Montserrat" w:hAnsi="Montserrat" w:cs="Montserrat"/>
+        </w:rPr>
+        <w:t xml:space="preserve"> </w:t>
+      </w:r>
+      <w:proofErr w:type="spellStart"/>
+      <w:r>
+        <w:rPr>
+          <w:rFonts w:ascii="Montserrat" w:eastAsia="Montserrat" w:hAnsi="Montserrat" w:cs="Montserrat"/>
+        </w:rPr>
+        <w:t>muito</w:t>
+      </w:r>
+      <w:proofErr w:type="spellEnd"/>
+      <w:r>
+        <w:rPr>
+          <w:rFonts w:ascii="Montserrat" w:eastAsia="Montserrat" w:hAnsi="Montserrat" w:cs="Montserrat"/>
+        </w:rPr>
+        <w:t xml:space="preserve"> </w:t>
+      </w:r>
+      <w:proofErr w:type="spellStart"/>
+      <w:r>
+        <w:rPr>
+          <w:rFonts w:ascii="Montserrat" w:eastAsia="Montserrat" w:hAnsi="Montserrat" w:cs="Montserrat"/>
+        </w:rPr>
+        <w:t>gasto</w:t>
+      </w:r>
+      <w:proofErr w:type="spellEnd"/>
+      <w:r>
+        <w:rPr>
+          <w:rFonts w:ascii="Montserrat" w:eastAsia="Montserrat" w:hAnsi="Montserrat" w:cs="Montserrat"/>
+        </w:rPr>
+        <w:t xml:space="preserve"> de </w:t>
+      </w:r>
+      <w:proofErr w:type="spellStart"/>
+      <w:r>
+        <w:rPr>
+          <w:rFonts w:ascii="Montserrat" w:eastAsia="Montserrat" w:hAnsi="Montserrat" w:cs="Montserrat"/>
+        </w:rPr>
+        <w:t>combustível</w:t>
+      </w:r>
+      <w:proofErr w:type="spellEnd"/>
+      <w:r>
+        <w:rPr>
+          <w:rFonts w:ascii="Montserrat" w:eastAsia="Montserrat" w:hAnsi="Montserrat" w:cs="Montserrat"/>
+        </w:rPr>
+        <w:t xml:space="preserve">, </w:t>
+      </w:r>
+      <w:proofErr w:type="spellStart"/>
+      <w:r>
+        <w:rPr>
+          <w:rFonts w:ascii="Montserrat" w:eastAsia="Montserrat" w:hAnsi="Montserrat" w:cs="Montserrat"/>
+        </w:rPr>
+        <w:t>diminuindo</w:t>
+      </w:r>
+      <w:proofErr w:type="spellEnd"/>
+      <w:r>
+        <w:rPr>
+          <w:rFonts w:ascii="Montserrat" w:eastAsia="Montserrat" w:hAnsi="Montserrat" w:cs="Montserrat"/>
+        </w:rPr>
+        <w:t xml:space="preserve"> </w:t>
+      </w:r>
+      <w:proofErr w:type="gramStart"/>
+      <w:r>
+        <w:rPr>
+          <w:rFonts w:ascii="Montserrat" w:eastAsia="Montserrat" w:hAnsi="Montserrat" w:cs="Montserrat"/>
+        </w:rPr>
+        <w:t>a</w:t>
+      </w:r>
+      <w:proofErr w:type="gramEnd"/>
+      <w:r>
+        <w:rPr>
+          <w:rFonts w:ascii="Montserrat" w:eastAsia="Montserrat" w:hAnsi="Montserrat" w:cs="Montserrat"/>
+        </w:rPr>
+        <w:t xml:space="preserve"> </w:t>
+      </w:r>
+      <w:proofErr w:type="spellStart"/>
+      <w:r>
+        <w:rPr>
+          <w:rFonts w:ascii="Montserrat" w:eastAsia="Montserrat" w:hAnsi="Montserrat" w:cs="Montserrat"/>
+        </w:rPr>
+        <w:t>eficácia</w:t>
+      </w:r>
+      <w:proofErr w:type="spellEnd"/>
+      <w:r>
+        <w:rPr>
+          <w:rFonts w:ascii="Montserrat" w:eastAsia="Montserrat" w:hAnsi="Montserrat" w:cs="Montserrat"/>
+        </w:rPr>
+        <w:t xml:space="preserve"> do </w:t>
+      </w:r>
+      <w:proofErr w:type="spellStart"/>
+      <w:r>
+        <w:rPr>
+          <w:rFonts w:ascii="Montserrat" w:eastAsia="Montserrat" w:hAnsi="Montserrat" w:cs="Montserrat"/>
+        </w:rPr>
+        <w:t>trabalho</w:t>
+      </w:r>
+      <w:proofErr w:type="spellEnd"/>
+      <w:r>
+        <w:rPr>
+          <w:rFonts w:ascii="Montserrat" w:eastAsia="Montserrat" w:hAnsi="Montserrat" w:cs="Montserrat"/>
+        </w:rPr>
+        <w:t>.</w:t>
+      </w:r>
+    </w:p>
+    <w:p>
+      <w:pPr>
+        <w:rPr>
+          <w:rFonts w:ascii="Montserrat" w:eastAsia="Montserrat" w:hAnsi="Montserrat" w:cs="Montserrat"/>
+        </w:rPr>
+      </w:pPr>
+      <w:proofErr w:type="spellStart"/>
+      <w:r>
+        <w:rPr>
+          <w:rFonts w:ascii="Montserrat" w:eastAsia="Montserrat" w:hAnsi="Montserrat" w:cs="Montserrat"/>
+        </w:rPr>
+        <w:t>Usuários</w:t>
+      </w:r>
+      <w:proofErr w:type="spellEnd"/>
+      <w:r>
+        <w:rPr>
+          <w:rFonts w:ascii="Montserrat" w:eastAsia="Montserrat" w:hAnsi="Montserrat" w:cs="Montserrat"/>
+        </w:rPr>
+        <w:t xml:space="preserve"> </w:t>
+      </w:r>
+      <w:proofErr w:type="spellStart"/>
+      <w:r>
+        <w:rPr>
+          <w:rFonts w:ascii="Montserrat" w:eastAsia="Montserrat" w:hAnsi="Montserrat" w:cs="Montserrat"/>
+        </w:rPr>
+        <w:t>principais</w:t>
+      </w:r>
+      <w:proofErr w:type="spellEnd"/>
+      <w:r>
+        <w:rPr>
+          <w:rFonts w:ascii="Montserrat" w:eastAsia="Montserrat" w:hAnsi="Montserrat" w:cs="Montserrat"/>
+        </w:rPr>
+        <w:t xml:space="preserve">: </w:t>
+      </w:r>
+      <w:proofErr w:type="spellStart"/>
+      <w:r>
+        <w:rPr>
+          <w:rFonts w:ascii="Montserrat" w:eastAsia="Montserrat" w:hAnsi="Montserrat" w:cs="Montserrat"/>
+        </w:rPr>
+        <w:t>Funcionários</w:t>
+      </w:r>
+      <w:proofErr w:type="spellEnd"/>
+      <w:r>
+        <w:rPr>
+          <w:rFonts w:ascii="Montserrat" w:eastAsia="Montserrat" w:hAnsi="Montserrat" w:cs="Montserrat"/>
+        </w:rPr>
+        <w:t xml:space="preserve"> da </w:t>
+      </w:r>
+      <w:proofErr w:type="spellStart"/>
+      <w:r>
+        <w:rPr>
+          <w:rFonts w:ascii="Montserrat" w:eastAsia="Montserrat" w:hAnsi="Montserrat" w:cs="Montserrat"/>
+        </w:rPr>
+        <w:t>empresa</w:t>
+      </w:r>
+      <w:proofErr w:type="spellEnd"/>
+      <w:r>
+        <w:rPr>
+          <w:rFonts w:ascii="Montserrat" w:eastAsia="Montserrat" w:hAnsi="Montserrat" w:cs="Montserrat"/>
+        </w:rPr>
+        <w:t xml:space="preserve"> </w:t>
+      </w:r>
+      <w:proofErr w:type="spellStart"/>
+      <w:r>
+        <w:rPr>
+          <w:rFonts w:ascii="Montserrat" w:eastAsia="Montserrat" w:hAnsi="Montserrat" w:cs="Montserrat"/>
+        </w:rPr>
+        <w:t>VerdeClaro</w:t>
+      </w:r>
+      <w:proofErr w:type="spellEnd"/>
+      <w:r>
+        <w:rPr>
+          <w:rFonts w:ascii="Montserrat" w:eastAsia="Montserrat" w:hAnsi="Montserrat" w:cs="Montserrat"/>
+        </w:rPr>
+        <w:t xml:space="preserve">, que </w:t>
+      </w:r>
+      <w:proofErr w:type="spellStart"/>
+      <w:r>
+        <w:rPr>
+          <w:rFonts w:ascii="Montserrat" w:eastAsia="Montserrat" w:hAnsi="Montserrat" w:cs="Montserrat"/>
+        </w:rPr>
+        <w:t>empenham</w:t>
+      </w:r>
+      <w:proofErr w:type="spellEnd"/>
+      <w:r>
+        <w:rPr>
+          <w:rFonts w:ascii="Montserrat" w:eastAsia="Montserrat" w:hAnsi="Montserrat" w:cs="Montserrat"/>
+        </w:rPr>
+        <w:t xml:space="preserve"> a </w:t>
+      </w:r>
+      <w:proofErr w:type="spellStart"/>
+      <w:r>
+        <w:rPr>
+          <w:rFonts w:ascii="Montserrat" w:eastAsia="Montserrat" w:hAnsi="Montserrat" w:cs="Montserrat"/>
+        </w:rPr>
+        <w:t>função</w:t>
+      </w:r>
+      <w:proofErr w:type="spellEnd"/>
+      <w:r>
+        <w:rPr>
+          <w:rFonts w:ascii="Montserrat" w:eastAsia="Montserrat" w:hAnsi="Montserrat" w:cs="Montserrat"/>
+        </w:rPr>
+        <w:t xml:space="preserve"> de coleta.</w:t>
+      </w:r>
+    </w:p>
+    <w:p>
+      <w:pPr>
+        <w:rPr>
+          <w:rFonts w:ascii="Montserrat" w:eastAsia="Montserrat" w:hAnsi="Montserrat" w:cs="Montserrat"/>
+        </w:rPr>
+      </w:pPr>
+      <w:proofErr w:type="spellStart"/>
+      <w:r>
+        <w:rPr>
+          <w:rFonts w:ascii="Montserrat" w:eastAsia="Montserrat" w:hAnsi="Montserrat" w:cs="Montserrat"/>
+        </w:rPr>
+        <w:t>Funcionalidades</w:t>
+      </w:r>
+      <w:proofErr w:type="spellEnd"/>
+      <w:r>
+        <w:rPr>
+          <w:rFonts w:ascii="Montserrat" w:eastAsia="Montserrat" w:hAnsi="Montserrat" w:cs="Montserrat"/>
+        </w:rPr>
+        <w:t xml:space="preserve"> </w:t>
+      </w:r>
+      <w:proofErr w:type="spellStart"/>
+      <w:r>
+        <w:rPr>
+          <w:rFonts w:ascii="Montserrat" w:eastAsia="Montserrat" w:hAnsi="Montserrat" w:cs="Montserrat"/>
+        </w:rPr>
+        <w:t>básicas</w:t>
+      </w:r>
+      <w:proofErr w:type="spellEnd"/>
+      <w:r>
+        <w:rPr>
+          <w:rFonts w:ascii="Montserrat" w:eastAsia="Montserrat" w:hAnsi="Montserrat" w:cs="Montserrat"/>
+        </w:rPr>
+        <w:t>:</w:t>
+      </w:r>
+    </w:p>
+    <w:p>
+      <w:pPr>
+        <w:rPr>
+          <w:rFonts w:ascii="Montserrat" w:eastAsia="Montserrat" w:hAnsi="Montserrat" w:cs="Montserrat"/>
+        </w:rPr>
+      </w:pPr>
+      <w:r>
+        <w:rPr>
+          <w:rFonts w:ascii="Montserrat" w:eastAsia="Montserrat" w:hAnsi="Montserrat" w:cs="Montserrat"/>
+        </w:rPr>
+        <w:t xml:space="preserve">  • </w:t>
+      </w:r>
+      <w:proofErr w:type="spellStart"/>
+      <w:r>
+        <w:rPr>
+          <w:rFonts w:ascii="Montserrat" w:eastAsia="Montserrat" w:hAnsi="Montserrat" w:cs="Montserrat"/>
+        </w:rPr>
+        <w:t>Mapeamento</w:t>
+      </w:r>
+      <w:proofErr w:type="spellEnd"/>
+      <w:r>
+        <w:rPr>
+          <w:rFonts w:ascii="Montserrat" w:eastAsia="Montserrat" w:hAnsi="Montserrat" w:cs="Montserrat"/>
+        </w:rPr>
+        <w:t xml:space="preserve"> de </w:t>
+      </w:r>
+      <w:proofErr w:type="spellStart"/>
+      <w:r>
+        <w:rPr>
+          <w:rFonts w:ascii="Montserrat" w:eastAsia="Montserrat" w:hAnsi="Montserrat" w:cs="Montserrat"/>
+        </w:rPr>
+        <w:t>lixeiras</w:t>
+      </w:r>
+      <w:proofErr w:type="spellEnd"/>
+      <w:r>
+        <w:rPr>
+          <w:rFonts w:ascii="Montserrat" w:eastAsia="Montserrat" w:hAnsi="Montserrat" w:cs="Montserrat"/>
+        </w:rPr>
+        <w:t>.</w:t>
+      </w:r>
+      <w:r>
+        <w:rPr>
+          <w:rFonts w:ascii="Montserrat" w:eastAsia="Montserrat" w:hAnsi="Montserrat" w:cs="Montserrat"/>
+        </w:rPr>
+        <w:br/>
+        <w:t xml:space="preserve">  • </w:t>
+      </w:r>
+      <w:proofErr w:type="spellStart"/>
+      <w:r>
+        <w:rPr>
+          <w:rFonts w:ascii="Montserrat" w:eastAsia="Montserrat" w:hAnsi="Montserrat" w:cs="Montserrat"/>
+        </w:rPr>
+        <w:t>Leitura</w:t>
+      </w:r>
+      <w:proofErr w:type="spellEnd"/>
+      <w:r>
+        <w:rPr>
+          <w:rFonts w:ascii="Montserrat" w:eastAsia="Montserrat" w:hAnsi="Montserrat" w:cs="Montserrat"/>
+        </w:rPr>
+        <w:t xml:space="preserve"> de </w:t>
+      </w:r>
+      <w:proofErr w:type="spellStart"/>
+      <w:r>
+        <w:rPr>
+          <w:rFonts w:ascii="Montserrat" w:eastAsia="Montserrat" w:hAnsi="Montserrat" w:cs="Montserrat"/>
+        </w:rPr>
+        <w:t>nível</w:t>
+      </w:r>
+      <w:proofErr w:type="spellEnd"/>
+      <w:r>
+        <w:rPr>
+          <w:rFonts w:ascii="Montserrat" w:eastAsia="Montserrat" w:hAnsi="Montserrat" w:cs="Montserrat"/>
+        </w:rPr>
+        <w:t xml:space="preserve">, para </w:t>
+      </w:r>
+      <w:proofErr w:type="spellStart"/>
+      <w:r>
+        <w:rPr>
+          <w:rFonts w:ascii="Montserrat" w:eastAsia="Montserrat" w:hAnsi="Montserrat" w:cs="Montserrat"/>
+        </w:rPr>
+        <w:t>indentificar</w:t>
+      </w:r>
+      <w:proofErr w:type="spellEnd"/>
+      <w:r>
+        <w:rPr>
+          <w:rFonts w:ascii="Montserrat" w:eastAsia="Montserrat" w:hAnsi="Montserrat" w:cs="Montserrat"/>
+        </w:rPr>
+        <w:t xml:space="preserve"> </w:t>
+      </w:r>
+      <w:proofErr w:type="spellStart"/>
+      <w:r>
+        <w:rPr>
+          <w:rFonts w:ascii="Montserrat" w:eastAsia="Montserrat" w:hAnsi="Montserrat" w:cs="Montserrat"/>
+        </w:rPr>
+        <w:t>quais</w:t>
+      </w:r>
+      <w:proofErr w:type="spellEnd"/>
+      <w:r>
+        <w:rPr>
+          <w:rFonts w:ascii="Montserrat" w:eastAsia="Montserrat" w:hAnsi="Montserrat" w:cs="Montserrat"/>
+        </w:rPr>
+        <w:t xml:space="preserve"> </w:t>
+      </w:r>
+      <w:proofErr w:type="spellStart"/>
+      <w:r>
+        <w:rPr>
+          <w:rFonts w:ascii="Montserrat" w:eastAsia="Montserrat" w:hAnsi="Montserrat" w:cs="Montserrat"/>
+        </w:rPr>
+        <w:t>lixeiras</w:t>
+      </w:r>
+      <w:proofErr w:type="spellEnd"/>
+      <w:r>
+        <w:rPr>
+          <w:rFonts w:ascii="Montserrat" w:eastAsia="Montserrat" w:hAnsi="Montserrat" w:cs="Montserrat"/>
+        </w:rPr>
+        <w:t xml:space="preserve"> </w:t>
+      </w:r>
+      <w:proofErr w:type="spellStart"/>
+      <w:r>
+        <w:rPr>
+          <w:rFonts w:ascii="Montserrat" w:eastAsia="Montserrat" w:hAnsi="Montserrat" w:cs="Montserrat"/>
+        </w:rPr>
+        <w:t>estão</w:t>
+      </w:r>
+      <w:proofErr w:type="spellEnd"/>
+      <w:r>
+        <w:rPr>
+          <w:rFonts w:ascii="Montserrat" w:eastAsia="Montserrat" w:hAnsi="Montserrat" w:cs="Montserrat"/>
+        </w:rPr>
+        <w:t xml:space="preserve"> </w:t>
+      </w:r>
+      <w:proofErr w:type="spellStart"/>
+      <w:r>
+        <w:rPr>
+          <w:rFonts w:ascii="Montserrat" w:eastAsia="Montserrat" w:hAnsi="Montserrat" w:cs="Montserrat"/>
+        </w:rPr>
+        <w:t>vazias</w:t>
+      </w:r>
+      <w:proofErr w:type="spellEnd"/>
+      <w:r>
+        <w:rPr>
+          <w:rFonts w:ascii="Montserrat" w:eastAsia="Montserrat" w:hAnsi="Montserrat" w:cs="Montserrat"/>
+        </w:rPr>
+        <w:t xml:space="preserve">. </w:t>
+      </w:r>
+      <w:r>
+        <w:rPr>
+          <w:rFonts w:ascii="Montserrat" w:eastAsia="Montserrat" w:hAnsi="Montserrat" w:cs="Montserrat"/>
+        </w:rPr>
+        <w:br/>
+        <w:t xml:space="preserve">  • </w:t>
+      </w:r>
+      <w:proofErr w:type="spellStart"/>
+      <w:r>
+        <w:rPr>
+          <w:rFonts w:ascii="Montserrat" w:eastAsia="Montserrat" w:hAnsi="Montserrat" w:cs="Montserrat"/>
+        </w:rPr>
+        <w:t>Relatório</w:t>
+      </w:r>
+      <w:proofErr w:type="spellEnd"/>
+      <w:r>
+        <w:rPr>
+          <w:rFonts w:ascii="Montserrat" w:eastAsia="Montserrat" w:hAnsi="Montserrat" w:cs="Montserrat"/>
+        </w:rPr>
+        <w:t xml:space="preserve"> de </w:t>
+      </w:r>
+      <w:proofErr w:type="spellStart"/>
+      <w:r>
+        <w:rPr>
+          <w:rFonts w:ascii="Montserrat" w:eastAsia="Montserrat" w:hAnsi="Montserrat" w:cs="Montserrat"/>
+        </w:rPr>
+        <w:t>quais</w:t>
+      </w:r>
+      <w:proofErr w:type="spellEnd"/>
+      <w:r>
+        <w:rPr>
+          <w:rFonts w:ascii="Montserrat" w:eastAsia="Montserrat" w:hAnsi="Montserrat" w:cs="Montserrat"/>
+        </w:rPr>
+        <w:t xml:space="preserve"> </w:t>
+      </w:r>
+      <w:proofErr w:type="spellStart"/>
+      <w:r>
+        <w:rPr>
+          <w:rFonts w:ascii="Montserrat" w:eastAsia="Montserrat" w:hAnsi="Montserrat" w:cs="Montserrat"/>
+        </w:rPr>
+        <w:t>áreas</w:t>
+      </w:r>
+      <w:proofErr w:type="spellEnd"/>
+      <w:r>
+        <w:rPr>
+          <w:rFonts w:ascii="Montserrat" w:eastAsia="Montserrat" w:hAnsi="Montserrat" w:cs="Montserrat"/>
+        </w:rPr>
+        <w:t xml:space="preserve"> </w:t>
+      </w:r>
+      <w:proofErr w:type="spellStart"/>
+      <w:r>
+        <w:rPr>
+          <w:rFonts w:ascii="Montserrat" w:eastAsia="Montserrat" w:hAnsi="Montserrat" w:cs="Montserrat"/>
+        </w:rPr>
+        <w:t>têm</w:t>
+      </w:r>
+      <w:proofErr w:type="spellEnd"/>
+      <w:r>
+        <w:rPr>
+          <w:rFonts w:ascii="Montserrat" w:eastAsia="Montserrat" w:hAnsi="Montserrat" w:cs="Montserrat"/>
+        </w:rPr>
+        <w:t xml:space="preserve"> </w:t>
+      </w:r>
+      <w:proofErr w:type="spellStart"/>
+      <w:r>
+        <w:rPr>
+          <w:rFonts w:ascii="Montserrat" w:eastAsia="Montserrat" w:hAnsi="Montserrat" w:cs="Montserrat"/>
+        </w:rPr>
+        <w:t>mais</w:t>
+      </w:r>
+      <w:proofErr w:type="spellEnd"/>
+      <w:r>
+        <w:rPr>
+          <w:rFonts w:ascii="Montserrat" w:eastAsia="Montserrat" w:hAnsi="Montserrat" w:cs="Montserrat"/>
+        </w:rPr>
+        <w:t xml:space="preserve"> </w:t>
+      </w:r>
+      <w:proofErr w:type="spellStart"/>
+      <w:r>
+        <w:rPr>
+          <w:rFonts w:ascii="Montserrat" w:eastAsia="Montserrat" w:hAnsi="Montserrat" w:cs="Montserrat"/>
+        </w:rPr>
+        <w:t>descarte</w:t>
+      </w:r>
+      <w:proofErr w:type="spellEnd"/>
+      <w:r>
+        <w:rPr>
+          <w:rFonts w:ascii="Montserrat" w:eastAsia="Montserrat" w:hAnsi="Montserrat" w:cs="Montserrat"/>
+        </w:rPr>
+        <w:t xml:space="preserve"> de </w:t>
+      </w:r>
+      <w:proofErr w:type="spellStart"/>
+      <w:r>
+        <w:rPr>
+          <w:rFonts w:ascii="Montserrat" w:eastAsia="Montserrat" w:hAnsi="Montserrat" w:cs="Montserrat"/>
+        </w:rPr>
+        <w:t>lixo</w:t>
+      </w:r>
+      <w:proofErr w:type="spellEnd"/>
+      <w:r>
+        <w:rPr>
+          <w:rFonts w:ascii="Montserrat" w:eastAsia="Montserrat" w:hAnsi="Montserrat" w:cs="Montserrat"/>
+        </w:rPr>
+        <w:t>.</w:t>
+      </w:r>
+    </w:p>
+    <w:p>
+      <w:pPr>
+        <w:pStyle w:val="Ttulo1"/>
+        <w:rPr>
+          <w:rFonts w:ascii="Montserrat" w:eastAsia="Montserrat" w:hAnsi="Montserrat" w:cs="Montserrat"/>
+          <w:color w:val="000000"/>
+        </w:rPr>
+      </w:pPr>
+      <w:r>
+        <w:rPr>
+          <w:rFonts w:ascii="Montserrat" w:eastAsia="Montserrat" w:hAnsi="Montserrat" w:cs="Montserrat"/>
+          <w:color w:val="000000"/>
+        </w:rPr>
+        <w:t xml:space="preserve">2. </w:t>
+      </w:r>
+      <w:proofErr w:type="spellStart"/>
+      <w:r>
+        <w:rPr>
+          <w:rFonts w:ascii="Montserrat" w:eastAsia="Montserrat" w:hAnsi="Montserrat" w:cs="Montserrat"/>
+          <w:color w:val="000000"/>
+        </w:rPr>
+        <w:t>Requisitos</w:t>
+      </w:r>
+      <w:proofErr w:type="spellEnd"/>
+      <w:r>
+        <w:rPr>
+          <w:rFonts w:ascii="Montserrat" w:eastAsia="Montserrat" w:hAnsi="Montserrat" w:cs="Montserrat"/>
+          <w:color w:val="000000"/>
+        </w:rPr>
+        <w:t xml:space="preserve"> do Sistema</w:t>
+      </w:r>
+    </w:p>
+    <w:p>
+      <w:pPr>
+        <w:pStyle w:val="Ttulo2"/>
+        <w:rPr>
+          <w:rFonts w:ascii="Montserrat" w:eastAsia="Montserrat" w:hAnsi="Montserrat" w:cs="Montserrat"/>
+          <w:color w:val="000000"/>
+        </w:rPr>
+      </w:pPr>
+      <w:r>
+        <w:rPr>
+          <w:rFonts w:ascii="Montserrat" w:eastAsia="Montserrat" w:hAnsi="Montserrat" w:cs="Montserrat"/>
+          <w:color w:val="000000"/>
+        </w:rPr>
+        <w:t xml:space="preserve">2.1 </w:t>
+      </w:r>
+      <w:proofErr w:type="spellStart"/>
+      <w:r>
+        <w:rPr>
+          <w:rFonts w:ascii="Montserrat" w:eastAsia="Montserrat" w:hAnsi="Montserrat" w:cs="Montserrat"/>
+          <w:color w:val="000000"/>
+        </w:rPr>
+        <w:t>Requisitos</w:t>
+      </w:r>
+      <w:proofErr w:type="spellEnd"/>
+      <w:r>
+        <w:rPr>
+          <w:rFonts w:ascii="Montserrat" w:eastAsia="Montserrat" w:hAnsi="Montserrat" w:cs="Montserrat"/>
+          <w:color w:val="000000"/>
+        </w:rPr>
+        <w:t xml:space="preserve"> </w:t>
+      </w:r>
+      <w:proofErr w:type="spellStart"/>
+      <w:r>
+        <w:rPr>
+          <w:rFonts w:ascii="Montserrat" w:eastAsia="Montserrat" w:hAnsi="Montserrat" w:cs="Montserrat"/>
+          <w:color w:val="000000"/>
+        </w:rPr>
+        <w:t>Funcionais</w:t>
+      </w:r>
+      <w:proofErr w:type="spellEnd"/>
+    </w:p>
+    <w:p>
+      <w:pPr>
+        <w:rPr>
+          <w:rFonts w:ascii="Montserrat" w:eastAsia="Montserrat" w:hAnsi="Montserrat" w:cs="Montserrat"/>
+        </w:rPr>
+      </w:pPr>
+      <w:r>
+        <w:rPr>
+          <w:rFonts w:ascii="Montserrat" w:eastAsia="Montserrat" w:hAnsi="Montserrat" w:cs="Montserrat"/>
+        </w:rPr>
+        <w:t xml:space="preserve">1. O </w:t>
+      </w:r>
+      <w:proofErr w:type="spellStart"/>
+      <w:r>
+        <w:rPr>
+          <w:rFonts w:ascii="Montserrat" w:eastAsia="Montserrat" w:hAnsi="Montserrat" w:cs="Montserrat"/>
+        </w:rPr>
+        <w:t>sistema</w:t>
+      </w:r>
+      <w:proofErr w:type="spellEnd"/>
+      <w:r>
+        <w:rPr>
+          <w:rFonts w:ascii="Montserrat" w:eastAsia="Montserrat" w:hAnsi="Montserrat" w:cs="Montserrat"/>
+        </w:rPr>
+        <w:t xml:space="preserve"> </w:t>
+      </w:r>
+      <w:proofErr w:type="spellStart"/>
+      <w:r>
+        <w:rPr>
+          <w:rFonts w:ascii="Montserrat" w:eastAsia="Montserrat" w:hAnsi="Montserrat" w:cs="Montserrat"/>
+        </w:rPr>
+        <w:t>deve</w:t>
+      </w:r>
+      <w:proofErr w:type="spellEnd"/>
+      <w:r>
+        <w:rPr>
+          <w:rFonts w:ascii="Montserrat" w:eastAsia="Montserrat" w:hAnsi="Montserrat" w:cs="Montserrat"/>
+        </w:rPr>
+        <w:t xml:space="preserve"> </w:t>
+      </w:r>
+      <w:proofErr w:type="spellStart"/>
+      <w:r>
+        <w:rPr>
+          <w:rFonts w:ascii="Montserrat" w:eastAsia="Montserrat" w:hAnsi="Montserrat" w:cs="Montserrat"/>
+        </w:rPr>
+        <w:t>permitir</w:t>
+      </w:r>
+      <w:proofErr w:type="spellEnd"/>
+      <w:r>
+        <w:rPr>
+          <w:rFonts w:ascii="Montserrat" w:eastAsia="Montserrat" w:hAnsi="Montserrat" w:cs="Montserrat"/>
+        </w:rPr>
+        <w:t xml:space="preserve"> </w:t>
+      </w:r>
+      <w:proofErr w:type="spellStart"/>
+      <w:r>
+        <w:rPr>
+          <w:rFonts w:ascii="Montserrat" w:eastAsia="Montserrat" w:hAnsi="Montserrat" w:cs="Montserrat"/>
+        </w:rPr>
+        <w:t>cadastrar</w:t>
+      </w:r>
+      <w:proofErr w:type="spellEnd"/>
+      <w:r>
+        <w:rPr>
+          <w:rFonts w:ascii="Montserrat" w:eastAsia="Montserrat" w:hAnsi="Montserrat" w:cs="Montserrat"/>
+        </w:rPr>
+        <w:t xml:space="preserve"> </w:t>
+      </w:r>
+      <w:proofErr w:type="spellStart"/>
+      <w:r>
+        <w:rPr>
+          <w:rFonts w:ascii="Montserrat" w:eastAsia="Montserrat" w:hAnsi="Montserrat" w:cs="Montserrat"/>
+        </w:rPr>
+        <w:t>usuários</w:t>
+      </w:r>
+      <w:proofErr w:type="spellEnd"/>
+      <w:r>
+        <w:rPr>
+          <w:rFonts w:ascii="Montserrat" w:eastAsia="Montserrat" w:hAnsi="Montserrat" w:cs="Montserrat"/>
+        </w:rPr>
+        <w:t>.</w:t>
+      </w:r>
+    </w:p>
+    <w:p>
+      <w:pPr>
+        <w:rPr>
+          <w:rFonts w:ascii="Montserrat" w:eastAsia="Montserrat" w:hAnsi="Montserrat" w:cs="Montserrat"/>
+        </w:rPr>
+      </w:pPr>
+      <w:r>
+        <w:rPr>
+          <w:rFonts w:ascii="Montserrat" w:eastAsia="Montserrat" w:hAnsi="Montserrat" w:cs="Montserrat"/>
+        </w:rPr>
+        <w:t xml:space="preserve">2. O </w:t>
+      </w:r>
+      <w:proofErr w:type="spellStart"/>
+      <w:r>
+        <w:rPr>
+          <w:rFonts w:ascii="Montserrat" w:eastAsia="Montserrat" w:hAnsi="Montserrat" w:cs="Montserrat"/>
+        </w:rPr>
+        <w:t>sistema</w:t>
+      </w:r>
+      <w:proofErr w:type="spellEnd"/>
+      <w:r>
+        <w:rPr>
+          <w:rFonts w:ascii="Montserrat" w:eastAsia="Montserrat" w:hAnsi="Montserrat" w:cs="Montserrat"/>
+        </w:rPr>
+        <w:t xml:space="preserve"> </w:t>
+      </w:r>
+      <w:proofErr w:type="spellStart"/>
+      <w:r>
+        <w:rPr>
+          <w:rFonts w:ascii="Montserrat" w:eastAsia="Montserrat" w:hAnsi="Montserrat" w:cs="Montserrat"/>
+        </w:rPr>
+        <w:t>deve</w:t>
+      </w:r>
+      <w:proofErr w:type="spellEnd"/>
+      <w:r>
+        <w:rPr>
+          <w:rFonts w:ascii="Montserrat" w:eastAsia="Montserrat" w:hAnsi="Montserrat" w:cs="Montserrat"/>
+        </w:rPr>
+        <w:t xml:space="preserve"> </w:t>
+      </w:r>
+      <w:proofErr w:type="spellStart"/>
+      <w:r>
+        <w:rPr>
+          <w:rFonts w:ascii="Montserrat" w:eastAsia="Montserrat" w:hAnsi="Montserrat" w:cs="Montserrat"/>
+        </w:rPr>
+        <w:t>permitir</w:t>
+      </w:r>
+      <w:proofErr w:type="spellEnd"/>
+      <w:r>
+        <w:rPr>
+          <w:rFonts w:ascii="Montserrat" w:eastAsia="Montserrat" w:hAnsi="Montserrat" w:cs="Montserrat"/>
+        </w:rPr>
+        <w:t xml:space="preserve"> </w:t>
+      </w:r>
+      <w:proofErr w:type="spellStart"/>
+      <w:r>
+        <w:rPr>
+          <w:rFonts w:ascii="Montserrat" w:eastAsia="Montserrat" w:hAnsi="Montserrat" w:cs="Montserrat"/>
+        </w:rPr>
+        <w:t>cadastrar</w:t>
+      </w:r>
+      <w:proofErr w:type="spellEnd"/>
+      <w:r>
+        <w:rPr>
+          <w:rFonts w:ascii="Montserrat" w:eastAsia="Montserrat" w:hAnsi="Montserrat" w:cs="Montserrat"/>
+        </w:rPr>
+        <w:t xml:space="preserve"> </w:t>
+      </w:r>
+      <w:proofErr w:type="spellStart"/>
+      <w:r>
+        <w:rPr>
+          <w:rFonts w:ascii="Montserrat" w:eastAsia="Montserrat" w:hAnsi="Montserrat" w:cs="Montserrat"/>
+        </w:rPr>
+        <w:t>lixeiras</w:t>
+      </w:r>
+      <w:proofErr w:type="spellEnd"/>
+      <w:r>
+        <w:rPr>
+          <w:rFonts w:ascii="Montserrat" w:eastAsia="Montserrat" w:hAnsi="Montserrat" w:cs="Montserrat"/>
+        </w:rPr>
+        <w:t xml:space="preserve"> e </w:t>
+      </w:r>
+      <w:proofErr w:type="spellStart"/>
+      <w:r>
+        <w:rPr>
+          <w:rFonts w:ascii="Montserrat" w:eastAsia="Montserrat" w:hAnsi="Montserrat" w:cs="Montserrat"/>
+        </w:rPr>
+        <w:t>pontos</w:t>
+      </w:r>
+      <w:proofErr w:type="spellEnd"/>
+      <w:r>
+        <w:rPr>
+          <w:rFonts w:ascii="Montserrat" w:eastAsia="Montserrat" w:hAnsi="Montserrat" w:cs="Montserrat"/>
+        </w:rPr>
+        <w:t xml:space="preserve"> de coleta.</w:t>
+      </w:r>
+    </w:p>
+    <w:p>
+      <w:pPr>
+        <w:rPr>
+          <w:rFonts w:ascii="Montserrat" w:eastAsia="Montserrat" w:hAnsi="Montserrat" w:cs="Montserrat"/>
+        </w:rPr>
+      </w:pPr>
+      <w:r>
+        <w:rPr>
+          <w:rFonts w:ascii="Montserrat" w:eastAsia="Montserrat" w:hAnsi="Montserrat" w:cs="Montserrat"/>
+        </w:rPr>
+        <w:t xml:space="preserve">3. O </w:t>
+      </w:r>
+      <w:proofErr w:type="spellStart"/>
+      <w:r>
+        <w:rPr>
+          <w:rFonts w:ascii="Montserrat" w:eastAsia="Montserrat" w:hAnsi="Montserrat" w:cs="Montserrat"/>
+        </w:rPr>
+        <w:t>sistema</w:t>
+      </w:r>
+      <w:proofErr w:type="spellEnd"/>
+      <w:r>
+        <w:rPr>
+          <w:rFonts w:ascii="Montserrat" w:eastAsia="Montserrat" w:hAnsi="Montserrat" w:cs="Montserrat"/>
+        </w:rPr>
+        <w:t xml:space="preserve"> </w:t>
+      </w:r>
+      <w:proofErr w:type="spellStart"/>
+      <w:r>
+        <w:rPr>
+          <w:rFonts w:ascii="Montserrat" w:eastAsia="Montserrat" w:hAnsi="Montserrat" w:cs="Montserrat"/>
+        </w:rPr>
+        <w:t>deve</w:t>
+      </w:r>
+      <w:proofErr w:type="spellEnd"/>
+      <w:r>
+        <w:rPr>
+          <w:rFonts w:ascii="Montserrat" w:eastAsia="Montserrat" w:hAnsi="Montserrat" w:cs="Montserrat"/>
+        </w:rPr>
+        <w:t xml:space="preserve"> </w:t>
+      </w:r>
+      <w:proofErr w:type="spellStart"/>
+      <w:r>
+        <w:rPr>
+          <w:rFonts w:ascii="Montserrat" w:eastAsia="Montserrat" w:hAnsi="Montserrat" w:cs="Montserrat"/>
+        </w:rPr>
+        <w:t>permitir</w:t>
+      </w:r>
+      <w:proofErr w:type="spellEnd"/>
+      <w:r>
+        <w:rPr>
+          <w:rFonts w:ascii="Montserrat" w:eastAsia="Montserrat" w:hAnsi="Montserrat" w:cs="Montserrat"/>
+        </w:rPr>
+        <w:t xml:space="preserve"> </w:t>
+      </w:r>
+      <w:proofErr w:type="spellStart"/>
+      <w:r>
+        <w:rPr>
+          <w:rFonts w:ascii="Montserrat" w:eastAsia="Montserrat" w:hAnsi="Montserrat" w:cs="Montserrat"/>
+        </w:rPr>
+        <w:t>excluir</w:t>
+      </w:r>
+      <w:proofErr w:type="spellEnd"/>
+      <w:r>
+        <w:rPr>
+          <w:rFonts w:ascii="Montserrat" w:eastAsia="Montserrat" w:hAnsi="Montserrat" w:cs="Montserrat"/>
+        </w:rPr>
+        <w:t xml:space="preserve"> </w:t>
+      </w:r>
+      <w:proofErr w:type="spellStart"/>
+      <w:r>
+        <w:rPr>
+          <w:rFonts w:ascii="Montserrat" w:eastAsia="Montserrat" w:hAnsi="Montserrat" w:cs="Montserrat"/>
+        </w:rPr>
+        <w:t>lixeiras</w:t>
+      </w:r>
+      <w:proofErr w:type="spellEnd"/>
+      <w:r>
+        <w:rPr>
+          <w:rFonts w:ascii="Montserrat" w:eastAsia="Montserrat" w:hAnsi="Montserrat" w:cs="Montserrat"/>
+        </w:rPr>
+        <w:t xml:space="preserve">, </w:t>
+      </w:r>
+      <w:proofErr w:type="spellStart"/>
+      <w:r>
+        <w:rPr>
+          <w:rFonts w:ascii="Montserrat" w:eastAsia="Montserrat" w:hAnsi="Montserrat" w:cs="Montserrat"/>
+        </w:rPr>
+        <w:t>usuários</w:t>
+      </w:r>
+      <w:proofErr w:type="spellEnd"/>
+      <w:r>
+        <w:rPr>
+          <w:rFonts w:ascii="Montserrat" w:eastAsia="Montserrat" w:hAnsi="Montserrat" w:cs="Montserrat"/>
+        </w:rPr>
+        <w:t xml:space="preserve"> e </w:t>
+      </w:r>
+      <w:proofErr w:type="spellStart"/>
+      <w:r>
+        <w:rPr>
+          <w:rFonts w:ascii="Montserrat" w:eastAsia="Montserrat" w:hAnsi="Montserrat" w:cs="Montserrat"/>
+        </w:rPr>
+        <w:t>pontos</w:t>
+      </w:r>
+      <w:proofErr w:type="spellEnd"/>
+      <w:r>
+        <w:rPr>
+          <w:rFonts w:ascii="Montserrat" w:eastAsia="Montserrat" w:hAnsi="Montserrat" w:cs="Montserrat"/>
+        </w:rPr>
+        <w:t xml:space="preserve"> de coleta.</w:t>
+      </w:r>
+    </w:p>
+    <w:p>
+      <w:pPr>
+        <w:rPr>
+          <w:rFonts w:ascii="Montserrat" w:eastAsia="Montserrat" w:hAnsi="Montserrat" w:cs="Montserrat"/>
+        </w:rPr>
+      </w:pPr>
+      <w:r>
+        <w:rPr>
+          <w:rFonts w:ascii="Montserrat" w:eastAsia="Montserrat" w:hAnsi="Montserrat" w:cs="Montserrat"/>
+        </w:rPr>
+        <w:t xml:space="preserve">4. O </w:t>
+      </w:r>
+      <w:proofErr w:type="spellStart"/>
+      <w:r>
+        <w:rPr>
+          <w:rFonts w:ascii="Montserrat" w:eastAsia="Montserrat" w:hAnsi="Montserrat" w:cs="Montserrat"/>
+        </w:rPr>
+        <w:t>sistema</w:t>
+      </w:r>
+      <w:proofErr w:type="spellEnd"/>
+      <w:r>
+        <w:rPr>
+          <w:rFonts w:ascii="Montserrat" w:eastAsia="Montserrat" w:hAnsi="Montserrat" w:cs="Montserrat"/>
+        </w:rPr>
+        <w:t xml:space="preserve"> </w:t>
+      </w:r>
+      <w:proofErr w:type="spellStart"/>
+      <w:r>
+        <w:rPr>
+          <w:rFonts w:ascii="Montserrat" w:eastAsia="Montserrat" w:hAnsi="Montserrat" w:cs="Montserrat"/>
+        </w:rPr>
+        <w:t>deve</w:t>
+      </w:r>
+      <w:proofErr w:type="spellEnd"/>
+      <w:r>
+        <w:rPr>
+          <w:rFonts w:ascii="Montserrat" w:eastAsia="Montserrat" w:hAnsi="Montserrat" w:cs="Montserrat"/>
+        </w:rPr>
+        <w:t xml:space="preserve"> </w:t>
+      </w:r>
+      <w:proofErr w:type="spellStart"/>
+      <w:r>
+        <w:rPr>
+          <w:rFonts w:ascii="Montserrat" w:eastAsia="Montserrat" w:hAnsi="Montserrat" w:cs="Montserrat"/>
+        </w:rPr>
+        <w:t>exibir</w:t>
+      </w:r>
+      <w:proofErr w:type="spellEnd"/>
+      <w:r>
+        <w:rPr>
+          <w:rFonts w:ascii="Montserrat" w:eastAsia="Montserrat" w:hAnsi="Montserrat" w:cs="Montserrat"/>
+        </w:rPr>
+        <w:t xml:space="preserve"> </w:t>
+      </w:r>
+      <w:proofErr w:type="spellStart"/>
+      <w:r>
+        <w:rPr>
+          <w:rFonts w:ascii="Montserrat" w:eastAsia="Montserrat" w:hAnsi="Montserrat" w:cs="Montserrat"/>
+        </w:rPr>
+        <w:t>relatórios</w:t>
+      </w:r>
+      <w:proofErr w:type="spellEnd"/>
+      <w:r>
+        <w:rPr>
+          <w:rFonts w:ascii="Montserrat" w:eastAsia="Montserrat" w:hAnsi="Montserrat" w:cs="Montserrat"/>
+        </w:rPr>
+        <w:t xml:space="preserve"> de coleta</w:t>
+      </w:r>
+      <w:r>
+        <w:rPr>
+          <w:rFonts w:ascii="Montserrat" w:eastAsia="Montserrat" w:hAnsi="Montserrat" w:cs="Montserrat"/>
+        </w:rPr>
+        <w:t xml:space="preserve"> </w:t>
+      </w:r>
+      <w:proofErr w:type="spellStart"/>
+      <w:r>
+        <w:rPr>
+          <w:rFonts w:ascii="Montserrat" w:eastAsia="Montserrat" w:hAnsi="Montserrat" w:cs="Montserrat"/>
+        </w:rPr>
+        <w:t>semanais</w:t>
+      </w:r>
+      <w:proofErr w:type="spellEnd"/>
+      <w:r>
+        <w:rPr>
+          <w:rFonts w:ascii="Montserrat" w:eastAsia="Montserrat" w:hAnsi="Montserrat" w:cs="Montserrat"/>
+        </w:rPr>
+        <w:t>.</w:t>
+      </w:r>
+    </w:p>
+    <w:p>
+      <w:pPr>
+        <w:pStyle w:val="Ttulo2"/>
+        <w:rPr>
+          <w:rFonts w:ascii="Montserrat" w:eastAsia="Montserrat" w:hAnsi="Montserrat" w:cs="Montserrat"/>
+          <w:color w:val="000000"/>
+        </w:rPr>
+      </w:pPr>
+      <w:r>
+        <w:rPr>
+          <w:rFonts w:ascii="Montserrat" w:eastAsia="Montserrat" w:hAnsi="Montserrat" w:cs="Montserrat"/>
+          <w:color w:val="000000"/>
+        </w:rPr>
+        <w:t xml:space="preserve">2.2 </w:t>
+      </w:r>
+      <w:proofErr w:type="spellStart"/>
+      <w:r>
+        <w:rPr>
+          <w:rFonts w:ascii="Montserrat" w:eastAsia="Montserrat" w:hAnsi="Montserrat" w:cs="Montserrat"/>
+          <w:color w:val="000000"/>
+        </w:rPr>
+        <w:t>Requisitos</w:t>
+      </w:r>
+      <w:proofErr w:type="spellEnd"/>
+      <w:r>
+        <w:rPr>
+          <w:rFonts w:ascii="Montserrat" w:eastAsia="Montserrat" w:hAnsi="Montserrat" w:cs="Montserrat"/>
+          <w:color w:val="000000"/>
+        </w:rPr>
+        <w:t xml:space="preserve"> </w:t>
+      </w:r>
+      <w:proofErr w:type="spellStart"/>
+      <w:r>
+        <w:rPr>
+          <w:rFonts w:ascii="Montserrat" w:eastAsia="Montserrat" w:hAnsi="Montserrat" w:cs="Montserrat"/>
+          <w:color w:val="000000"/>
+        </w:rPr>
+        <w:t>Não</w:t>
+      </w:r>
+      <w:proofErr w:type="spellEnd"/>
+      <w:r>
+        <w:rPr>
+          <w:rFonts w:ascii="Montserrat" w:eastAsia="Montserrat" w:hAnsi="Montserrat" w:cs="Montserrat"/>
+          <w:color w:val="000000"/>
+        </w:rPr>
+        <w:t xml:space="preserve"> </w:t>
+      </w:r>
+      <w:proofErr w:type="spellStart"/>
+      <w:r>
+        <w:rPr>
+          <w:rFonts w:ascii="Montserrat" w:eastAsia="Montserrat" w:hAnsi="Montserrat" w:cs="Montserrat"/>
+          <w:color w:val="000000"/>
+        </w:rPr>
+        <w:t>Funcionais</w:t>
+      </w:r>
+      <w:proofErr w:type="spellEnd"/>
+    </w:p>
+    <w:p>
+      <w:pPr>
+        <w:rPr>
+          <w:rFonts w:ascii="Montserrat" w:eastAsia="Montserrat" w:hAnsi="Montserrat" w:cs="Montserrat"/>
+        </w:rPr>
+      </w:pPr>
+      <w:r>
+        <w:rPr>
+          <w:rFonts w:ascii="Montserrat" w:eastAsia="Montserrat" w:hAnsi="Montserrat" w:cs="Montserrat"/>
+        </w:rPr>
+        <w:t xml:space="preserve">1. O </w:t>
+      </w:r>
+      <w:proofErr w:type="spellStart"/>
+      <w:r>
+        <w:rPr>
+          <w:rFonts w:ascii="Montserrat" w:eastAsia="Montserrat" w:hAnsi="Montserrat" w:cs="Montserrat"/>
+        </w:rPr>
+        <w:t>sistema</w:t>
+      </w:r>
+      <w:proofErr w:type="spellEnd"/>
+      <w:r>
+        <w:rPr>
+          <w:rFonts w:ascii="Montserrat" w:eastAsia="Montserrat" w:hAnsi="Montserrat" w:cs="Montserrat"/>
+        </w:rPr>
+        <w:t xml:space="preserve"> </w:t>
+      </w:r>
+      <w:proofErr w:type="spellStart"/>
+      <w:r>
+        <w:rPr>
+          <w:rFonts w:ascii="Montserrat" w:eastAsia="Montserrat" w:hAnsi="Montserrat" w:cs="Montserrat"/>
+        </w:rPr>
+        <w:t>deve</w:t>
+      </w:r>
+      <w:proofErr w:type="spellEnd"/>
+      <w:r>
+        <w:rPr>
+          <w:rFonts w:ascii="Montserrat" w:eastAsia="Montserrat" w:hAnsi="Montserrat" w:cs="Montserrat"/>
+        </w:rPr>
+        <w:t xml:space="preserve"> ser </w:t>
+      </w:r>
+      <w:proofErr w:type="spellStart"/>
+      <w:r>
+        <w:rPr>
+          <w:rFonts w:ascii="Montserrat" w:eastAsia="Montserrat" w:hAnsi="Montserrat" w:cs="Montserrat"/>
+        </w:rPr>
+        <w:t>fácil</w:t>
+      </w:r>
+      <w:proofErr w:type="spellEnd"/>
+      <w:r>
+        <w:rPr>
+          <w:rFonts w:ascii="Montserrat" w:eastAsia="Montserrat" w:hAnsi="Montserrat" w:cs="Montserrat"/>
+        </w:rPr>
+        <w:t xml:space="preserve"> de </w:t>
+      </w:r>
+      <w:proofErr w:type="spellStart"/>
+      <w:r>
+        <w:rPr>
+          <w:rFonts w:ascii="Montserrat" w:eastAsia="Montserrat" w:hAnsi="Montserrat" w:cs="Montserrat"/>
+        </w:rPr>
+        <w:t>usar</w:t>
+      </w:r>
+      <w:proofErr w:type="spellEnd"/>
+      <w:r>
+        <w:rPr>
+          <w:rFonts w:ascii="Montserrat" w:eastAsia="Montserrat" w:hAnsi="Montserrat" w:cs="Montserrat"/>
+        </w:rPr>
+        <w:t>, com interface simples.</w:t>
+      </w:r>
+    </w:p>
+    <w:p>
+      <w:pPr>
+        <w:rPr>
+          <w:rFonts w:ascii="Montserrat" w:eastAsia="Montserrat" w:hAnsi="Montserrat" w:cs="Montserrat"/>
+        </w:rPr>
+      </w:pPr>
+      <w:r>
+        <w:rPr>
+          <w:rFonts w:ascii="Montserrat" w:eastAsia="Montserrat" w:hAnsi="Montserrat" w:cs="Montserrat"/>
+        </w:rPr>
+        <w:t xml:space="preserve">2. O </w:t>
+      </w:r>
+      <w:proofErr w:type="spellStart"/>
+      <w:r>
+        <w:rPr>
+          <w:rFonts w:ascii="Montserrat" w:eastAsia="Montserrat" w:hAnsi="Montserrat" w:cs="Montserrat"/>
+        </w:rPr>
+        <w:t>sistema</w:t>
+      </w:r>
+      <w:proofErr w:type="spellEnd"/>
+      <w:r>
+        <w:rPr>
+          <w:rFonts w:ascii="Montserrat" w:eastAsia="Montserrat" w:hAnsi="Montserrat" w:cs="Montserrat"/>
+        </w:rPr>
+        <w:t xml:space="preserve"> </w:t>
+      </w:r>
+      <w:proofErr w:type="spellStart"/>
+      <w:r>
+        <w:rPr>
+          <w:rFonts w:ascii="Montserrat" w:eastAsia="Montserrat" w:hAnsi="Montserrat" w:cs="Montserrat"/>
+        </w:rPr>
+        <w:t>deve</w:t>
+      </w:r>
+      <w:proofErr w:type="spellEnd"/>
+      <w:r>
+        <w:rPr>
+          <w:rFonts w:ascii="Montserrat" w:eastAsia="Montserrat" w:hAnsi="Montserrat" w:cs="Montserrat"/>
+        </w:rPr>
+        <w:t xml:space="preserve"> </w:t>
+      </w:r>
+      <w:proofErr w:type="spellStart"/>
+      <w:r>
+        <w:rPr>
+          <w:rFonts w:ascii="Montserrat" w:eastAsia="Montserrat" w:hAnsi="Montserrat" w:cs="Montserrat"/>
+        </w:rPr>
+        <w:t>armazenar</w:t>
+      </w:r>
+      <w:proofErr w:type="spellEnd"/>
+      <w:r>
+        <w:rPr>
+          <w:rFonts w:ascii="Montserrat" w:eastAsia="Montserrat" w:hAnsi="Montserrat" w:cs="Montserrat"/>
+        </w:rPr>
+        <w:t xml:space="preserve"> </w:t>
+      </w:r>
+      <w:proofErr w:type="spellStart"/>
+      <w:r>
+        <w:rPr>
+          <w:rFonts w:ascii="Montserrat" w:eastAsia="Montserrat" w:hAnsi="Montserrat" w:cs="Montserrat"/>
+        </w:rPr>
+        <w:t>os</w:t>
+      </w:r>
+      <w:proofErr w:type="spellEnd"/>
+      <w:r>
+        <w:rPr>
+          <w:rFonts w:ascii="Montserrat" w:eastAsia="Montserrat" w:hAnsi="Montserrat" w:cs="Montserrat"/>
+        </w:rPr>
+        <w:t xml:space="preserve"> dados de forma </w:t>
+      </w:r>
+      <w:proofErr w:type="spellStart"/>
+      <w:r>
+        <w:rPr>
+          <w:rFonts w:ascii="Montserrat" w:eastAsia="Montserrat" w:hAnsi="Montserrat" w:cs="Montserrat"/>
+        </w:rPr>
+        <w:t>segura</w:t>
+      </w:r>
+      <w:proofErr w:type="spellEnd"/>
+      <w:r>
+        <w:rPr>
+          <w:rFonts w:ascii="Montserrat" w:eastAsia="Montserrat" w:hAnsi="Montserrat" w:cs="Montserrat"/>
+        </w:rPr>
+        <w:t>.</w:t>
+      </w:r>
+    </w:p>
+    <w:p>
+      <w:pPr>
+        <w:rPr>
+          <w:rFonts w:ascii="Montserrat" w:eastAsia="Montserrat" w:hAnsi="Montserrat" w:cs="Montserrat"/>
+        </w:rPr>
+      </w:pPr>
+      <w:r>
+        <w:rPr>
+          <w:rFonts w:ascii="Montserrat" w:eastAsia="Montserrat" w:hAnsi="Montserrat" w:cs="Montserrat"/>
+        </w:rPr>
+        <w:t xml:space="preserve">3. O </w:t>
+      </w:r>
+      <w:proofErr w:type="spellStart"/>
+      <w:r>
+        <w:rPr>
+          <w:rFonts w:ascii="Montserrat" w:eastAsia="Montserrat" w:hAnsi="Montserrat" w:cs="Montserrat"/>
+        </w:rPr>
+        <w:t>sistema</w:t>
+      </w:r>
+      <w:proofErr w:type="spellEnd"/>
+      <w:r>
+        <w:rPr>
+          <w:rFonts w:ascii="Montserrat" w:eastAsia="Montserrat" w:hAnsi="Montserrat" w:cs="Montserrat"/>
+        </w:rPr>
+        <w:t xml:space="preserve"> </w:t>
+      </w:r>
+      <w:proofErr w:type="spellStart"/>
+      <w:r>
+        <w:rPr>
+          <w:rFonts w:ascii="Montserrat" w:eastAsia="Montserrat" w:hAnsi="Montserrat" w:cs="Montserrat"/>
+        </w:rPr>
+        <w:t>deve</w:t>
+      </w:r>
+      <w:proofErr w:type="spellEnd"/>
+      <w:r>
+        <w:rPr>
+          <w:rFonts w:ascii="Montserrat" w:eastAsia="Montserrat" w:hAnsi="Montserrat" w:cs="Montserrat"/>
+        </w:rPr>
+        <w:t xml:space="preserve"> </w:t>
+      </w:r>
+      <w:proofErr w:type="spellStart"/>
+      <w:r>
+        <w:rPr>
+          <w:rFonts w:ascii="Montserrat" w:eastAsia="Montserrat" w:hAnsi="Montserrat" w:cs="Montserrat"/>
+        </w:rPr>
+        <w:t>funcionar</w:t>
+      </w:r>
+      <w:proofErr w:type="spellEnd"/>
+      <w:r>
+        <w:rPr>
+          <w:rFonts w:ascii="Montserrat" w:eastAsia="Montserrat" w:hAnsi="Montserrat" w:cs="Montserrat"/>
+        </w:rPr>
+        <w:t xml:space="preserve"> </w:t>
+      </w:r>
+      <w:proofErr w:type="spellStart"/>
+      <w:r>
+        <w:rPr>
+          <w:rFonts w:ascii="Montserrat" w:eastAsia="Montserrat" w:hAnsi="Montserrat" w:cs="Montserrat"/>
+        </w:rPr>
+        <w:t>em</w:t>
+      </w:r>
+      <w:proofErr w:type="spellEnd"/>
+      <w:r>
+        <w:rPr>
+          <w:rFonts w:ascii="Montserrat" w:eastAsia="Montserrat" w:hAnsi="Montserrat" w:cs="Montserrat"/>
+        </w:rPr>
+        <w:t xml:space="preserve"> </w:t>
+      </w:r>
+      <w:proofErr w:type="spellStart"/>
+      <w:r>
+        <w:rPr>
+          <w:rFonts w:ascii="Montserrat" w:eastAsia="Montserrat" w:hAnsi="Montserrat" w:cs="Montserrat"/>
+        </w:rPr>
+        <w:t>dispositivos</w:t>
+      </w:r>
+      <w:proofErr w:type="spellEnd"/>
+      <w:r>
+        <w:rPr>
+          <w:rFonts w:ascii="Montserrat" w:eastAsia="Montserrat" w:hAnsi="Montserrat" w:cs="Montserrat"/>
+        </w:rPr>
+        <w:t xml:space="preserve"> web.</w:t>
+      </w:r>
+    </w:p>
+    <w:p>
+      <w:pPr>
+        <w:rPr>
+          <w:rFonts w:ascii="Montserrat" w:eastAsia="Montserrat" w:hAnsi="Montserrat" w:cs="Montserrat"/>
+        </w:rPr>
+      </w:pPr>
+      <w:r>
+        <w:rPr>
+          <w:rFonts w:ascii="Montserrat" w:eastAsia="Montserrat" w:hAnsi="Montserrat" w:cs="Montserrat"/>
+        </w:rPr>
+        <w:t xml:space="preserve">4. O </w:t>
+      </w:r>
+      <w:proofErr w:type="spellStart"/>
+      <w:r>
+        <w:rPr>
+          <w:rFonts w:ascii="Montserrat" w:eastAsia="Montserrat" w:hAnsi="Montserrat" w:cs="Montserrat"/>
+        </w:rPr>
+        <w:t>sistema</w:t>
+      </w:r>
+      <w:proofErr w:type="spellEnd"/>
+      <w:r>
+        <w:rPr>
+          <w:rFonts w:ascii="Montserrat" w:eastAsia="Montserrat" w:hAnsi="Montserrat" w:cs="Montserrat"/>
+        </w:rPr>
+        <w:t xml:space="preserve"> </w:t>
+      </w:r>
+      <w:proofErr w:type="spellStart"/>
+      <w:r>
+        <w:rPr>
+          <w:rFonts w:ascii="Montserrat" w:eastAsia="Montserrat" w:hAnsi="Montserrat" w:cs="Montserrat"/>
+        </w:rPr>
+        <w:t>deve</w:t>
+      </w:r>
+      <w:proofErr w:type="spellEnd"/>
+      <w:r>
+        <w:rPr>
+          <w:rFonts w:ascii="Montserrat" w:eastAsia="Montserrat" w:hAnsi="Montserrat" w:cs="Montserrat"/>
+        </w:rPr>
+        <w:t xml:space="preserve"> </w:t>
+      </w:r>
+      <w:proofErr w:type="spellStart"/>
+      <w:r>
+        <w:rPr>
+          <w:rFonts w:ascii="Montserrat" w:eastAsia="Montserrat" w:hAnsi="Montserrat" w:cs="Montserrat"/>
+        </w:rPr>
+        <w:t>funcionar</w:t>
+      </w:r>
+      <w:proofErr w:type="spellEnd"/>
+      <w:r>
+        <w:rPr>
+          <w:rFonts w:ascii="Montserrat" w:eastAsia="Montserrat" w:hAnsi="Montserrat" w:cs="Montserrat"/>
+        </w:rPr>
+        <w:t xml:space="preserve"> </w:t>
+      </w:r>
+      <w:proofErr w:type="spellStart"/>
+      <w:r>
+        <w:rPr>
+          <w:rFonts w:ascii="Montserrat" w:eastAsia="Montserrat" w:hAnsi="Montserrat" w:cs="Montserrat"/>
+        </w:rPr>
+        <w:t>em</w:t>
+      </w:r>
+      <w:proofErr w:type="spellEnd"/>
+      <w:r>
+        <w:rPr>
+          <w:rFonts w:ascii="Montserrat" w:eastAsia="Montserrat" w:hAnsi="Montserrat" w:cs="Montserrat"/>
+        </w:rPr>
+        <w:t xml:space="preserve"> </w:t>
+      </w:r>
+      <w:proofErr w:type="spellStart"/>
+      <w:r>
+        <w:rPr>
+          <w:rFonts w:ascii="Montserrat" w:eastAsia="Montserrat" w:hAnsi="Montserrat" w:cs="Montserrat"/>
+        </w:rPr>
+        <w:t>dispositivos</w:t>
+      </w:r>
+      <w:proofErr w:type="spellEnd"/>
+      <w:r>
+        <w:rPr>
+          <w:rFonts w:ascii="Montserrat" w:eastAsia="Montserrat" w:hAnsi="Montserrat" w:cs="Montserrat"/>
+        </w:rPr>
+        <w:t xml:space="preserve"> </w:t>
+      </w:r>
+      <w:proofErr w:type="spellStart"/>
+      <w:r>
+        <w:rPr>
+          <w:rFonts w:ascii="Montserrat" w:eastAsia="Montserrat" w:hAnsi="Montserrat" w:cs="Montserrat"/>
+        </w:rPr>
+        <w:t>móveis</w:t>
+      </w:r>
+      <w:proofErr w:type="spellEnd"/>
+      <w:r>
+        <w:rPr>
+          <w:rFonts w:ascii="Montserrat" w:eastAsia="Montserrat" w:hAnsi="Montserrat" w:cs="Montserrat"/>
+        </w:rPr>
+        <w:t>.</w:t>
+      </w:r>
+    </w:p>
+    <w:p>
+      <w:pPr>
+        <w:pStyle w:val="Ttulo2"/>
+        <w:rPr>
+          <w:rFonts w:ascii="Montserrat" w:eastAsia="Montserrat" w:hAnsi="Montserrat" w:cs="Montserrat"/>
+          <w:color w:val="000000"/>
+        </w:rPr>
+      </w:pPr>
+      <w:r>
+        <w:rPr>
+          <w:rFonts w:ascii="Montserrat" w:eastAsia="Montserrat" w:hAnsi="Montserrat" w:cs="Montserrat"/>
+          <w:color w:val="000000"/>
+        </w:rPr>
+        <w:t xml:space="preserve">2.3 </w:t>
+      </w:r>
+      <w:proofErr w:type="spellStart"/>
+      <w:r>
+        <w:rPr>
+          <w:rFonts w:ascii="Montserrat" w:eastAsia="Montserrat" w:hAnsi="Montserrat" w:cs="Montserrat"/>
+          <w:color w:val="000000"/>
+        </w:rPr>
+        <w:t>Regras</w:t>
+      </w:r>
+      <w:proofErr w:type="spellEnd"/>
+      <w:r>
+        <w:rPr>
+          <w:rFonts w:ascii="Montserrat" w:eastAsia="Montserrat" w:hAnsi="Montserrat" w:cs="Montserrat"/>
+          <w:color w:val="000000"/>
+        </w:rPr>
+        <w:t xml:space="preserve"> de </w:t>
+      </w:r>
+      <w:proofErr w:type="spellStart"/>
+      <w:r>
+        <w:rPr>
+          <w:rFonts w:ascii="Montserrat" w:eastAsia="Montserrat" w:hAnsi="Montserrat" w:cs="Montserrat"/>
+          <w:color w:val="000000"/>
+        </w:rPr>
+        <w:t>Negócio</w:t>
+      </w:r>
+      <w:proofErr w:type="spellEnd"/>
+    </w:p>
+    <w:p>
+      <w:pPr>
+        <w:rPr>
+          <w:rFonts w:ascii="Montserrat" w:eastAsia="Montserrat" w:hAnsi="Montserrat" w:cs="Montserrat"/>
+        </w:rPr>
+      </w:pPr>
+      <w:r>
+        <w:rPr>
+          <w:rFonts w:ascii="Montserrat" w:eastAsia="Montserrat" w:hAnsi="Montserrat" w:cs="Montserrat"/>
+        </w:rPr>
+        <w:t xml:space="preserve">1. O </w:t>
+      </w:r>
+      <w:proofErr w:type="spellStart"/>
+      <w:r>
+        <w:rPr>
+          <w:rFonts w:ascii="Montserrat" w:eastAsia="Montserrat" w:hAnsi="Montserrat" w:cs="Montserrat"/>
+        </w:rPr>
+        <w:t>caminho</w:t>
+      </w:r>
+      <w:proofErr w:type="spellEnd"/>
+      <w:r>
+        <w:rPr>
+          <w:rFonts w:ascii="Montserrat" w:eastAsia="Montserrat" w:hAnsi="Montserrat" w:cs="Montserrat"/>
+        </w:rPr>
+        <w:t xml:space="preserve"> </w:t>
+      </w:r>
+      <w:proofErr w:type="spellStart"/>
+      <w:r>
+        <w:rPr>
+          <w:rFonts w:ascii="Montserrat" w:eastAsia="Montserrat" w:hAnsi="Montserrat" w:cs="Montserrat"/>
+        </w:rPr>
+        <w:t>deve</w:t>
+      </w:r>
+      <w:proofErr w:type="spellEnd"/>
+      <w:r>
+        <w:rPr>
+          <w:rFonts w:ascii="Montserrat" w:eastAsia="Montserrat" w:hAnsi="Montserrat" w:cs="Montserrat"/>
+        </w:rPr>
+        <w:t xml:space="preserve"> </w:t>
+      </w:r>
+      <w:proofErr w:type="spellStart"/>
+      <w:r>
+        <w:rPr>
+          <w:rFonts w:ascii="Montserrat" w:eastAsia="Montserrat" w:hAnsi="Montserrat" w:cs="Montserrat"/>
+        </w:rPr>
+        <w:t>sempre</w:t>
+      </w:r>
+      <w:proofErr w:type="spellEnd"/>
+      <w:r>
+        <w:rPr>
+          <w:rFonts w:ascii="Montserrat" w:eastAsia="Montserrat" w:hAnsi="Montserrat" w:cs="Montserrat"/>
+        </w:rPr>
+        <w:t xml:space="preserve"> haver a </w:t>
+      </w:r>
+      <w:proofErr w:type="spellStart"/>
+      <w:r>
+        <w:rPr>
+          <w:rFonts w:ascii="Montserrat" w:eastAsia="Montserrat" w:hAnsi="Montserrat" w:cs="Montserrat"/>
+        </w:rPr>
+        <w:t>menor</w:t>
+      </w:r>
+      <w:proofErr w:type="spellEnd"/>
+      <w:r>
+        <w:rPr>
+          <w:rFonts w:ascii="Montserrat" w:eastAsia="Montserrat" w:hAnsi="Montserrat" w:cs="Montserrat"/>
+        </w:rPr>
+        <w:t xml:space="preserve"> </w:t>
+      </w:r>
+      <w:proofErr w:type="spellStart"/>
+      <w:r>
+        <w:rPr>
+          <w:rFonts w:ascii="Montserrat" w:eastAsia="Montserrat" w:hAnsi="Montserrat" w:cs="Montserrat"/>
+        </w:rPr>
+        <w:t>distância</w:t>
+      </w:r>
+      <w:proofErr w:type="spellEnd"/>
+      <w:r>
+        <w:rPr>
+          <w:rFonts w:ascii="Montserrat" w:eastAsia="Montserrat" w:hAnsi="Montserrat" w:cs="Montserrat"/>
+        </w:rPr>
+        <w:t xml:space="preserve"> </w:t>
+      </w:r>
+      <w:proofErr w:type="spellStart"/>
+      <w:r>
+        <w:rPr>
+          <w:rFonts w:ascii="Montserrat" w:eastAsia="Montserrat" w:hAnsi="Montserrat" w:cs="Montserrat"/>
+        </w:rPr>
+        <w:t>possível</w:t>
+      </w:r>
+      <w:proofErr w:type="spellEnd"/>
+      <w:r>
+        <w:rPr>
+          <w:rFonts w:ascii="Montserrat" w:eastAsia="Montserrat" w:hAnsi="Montserrat" w:cs="Montserrat"/>
+        </w:rPr>
+        <w:t>.</w:t>
+      </w:r>
+    </w:p>
+    <w:p>
+      <w:pPr>
+        <w:rPr>
+          <w:rFonts w:ascii="Montserrat" w:eastAsia="Montserrat" w:hAnsi="Montserrat" w:cs="Montserrat"/>
+        </w:rPr>
+      </w:pPr>
+      <w:r>
+        <w:rPr>
+          <w:rFonts w:ascii="Montserrat" w:eastAsia="Montserrat" w:hAnsi="Montserrat" w:cs="Montserrat"/>
+        </w:rPr>
+        <w:t xml:space="preserve">2. </w:t>
+      </w:r>
+      <w:r>
+        <w:rPr>
+          <w:rFonts w:ascii="Montserrat" w:eastAsia="Montserrat" w:hAnsi="Montserrat" w:cs="Montserrat"/>
+        </w:rPr>
+        <w:t xml:space="preserve">O </w:t>
+      </w:r>
+      <w:proofErr w:type="spellStart"/>
+      <w:r>
+        <w:rPr>
+          <w:rFonts w:ascii="Montserrat" w:eastAsia="Montserrat" w:hAnsi="Montserrat" w:cs="Montserrat"/>
+        </w:rPr>
+        <w:t>usuá</w:t>
       </w:r>
       <w:bookmarkStart w:id="0" w:name="_GoBack"/>
       <w:bookmarkEnd w:id="0"/>
@@ -390,37 +2624,435 @@
         <w:rPr>
           <w:rFonts w:ascii="Montserrat" w:eastAsia="Montserrat" w:hAnsi="Montserrat" w:cs="Montserrat"/>
         </w:rPr>
-        <w:t>stavo de Paula</w:t>
-      </w:r>
-    </w:p>
-    <w:p>
-      <w:pPr>
-        <w:rPr>
-          <w:rFonts w:ascii="Montserrat" w:eastAsia="Montserrat" w:hAnsi="Montserrat" w:cs="Montserrat"/>
-        </w:rPr>
-      </w:pPr>
-    </w:p>
-    <w:p>
-      <w:pPr>
-        <w:jc w:val="center"/>
-        <w:rPr>
-          <w:rFonts w:ascii="Montserrat" w:eastAsia="Montserrat" w:hAnsi="Montserrat" w:cs="Montserrat"/>
-        </w:rPr>
-      </w:pPr>
-      <w:r>
-        <w:rPr>
-          <w:rFonts w:ascii="Montserrat" w:eastAsia="Montserrat" w:hAnsi="Montserrat" w:cs="Montserrat"/>
-        </w:rPr>
-        <w:t>São Caetano do Sul - SP</w:t>
-      </w:r>
-      <w:r>
-        <w:rPr>
-          <w:rFonts w:ascii="Montserrat" w:eastAsia="Montserrat" w:hAnsi="Montserrat" w:cs="Montserrat"/>
-        </w:rPr>
-        <w:br/>
-        <w:t>2025</w:t>
-      </w:r>
-      <w:r>
+        <w:t>rio</w:t>
+      </w:r>
+      <w:proofErr w:type="spellEnd"/>
+      <w:r>
+        <w:rPr>
+          <w:rFonts w:ascii="Montserrat" w:eastAsia="Montserrat" w:hAnsi="Montserrat" w:cs="Montserrat"/>
+        </w:rPr>
+        <w:t xml:space="preserve"> </w:t>
+      </w:r>
+      <w:proofErr w:type="spellStart"/>
+      <w:r>
+        <w:rPr>
+          <w:rFonts w:ascii="Montserrat" w:eastAsia="Montserrat" w:hAnsi="Montserrat" w:cs="Montserrat"/>
+        </w:rPr>
+        <w:t>deve</w:t>
+      </w:r>
+      <w:proofErr w:type="spellEnd"/>
+      <w:r>
+        <w:rPr>
+          <w:rFonts w:ascii="Montserrat" w:eastAsia="Montserrat" w:hAnsi="Montserrat" w:cs="Montserrat"/>
+        </w:rPr>
+        <w:t xml:space="preserve"> </w:t>
+      </w:r>
+      <w:proofErr w:type="spellStart"/>
+      <w:r>
+        <w:rPr>
+          <w:rFonts w:ascii="Montserrat" w:eastAsia="Montserrat" w:hAnsi="Montserrat" w:cs="Montserrat"/>
+        </w:rPr>
+        <w:t>ter</w:t>
+      </w:r>
+      <w:proofErr w:type="spellEnd"/>
+      <w:r>
+        <w:rPr>
+          <w:rFonts w:ascii="Montserrat" w:eastAsia="Montserrat" w:hAnsi="Montserrat" w:cs="Montserrat"/>
+        </w:rPr>
+        <w:t xml:space="preserve"> CPF, </w:t>
+      </w:r>
+      <w:proofErr w:type="spellStart"/>
+      <w:r>
+        <w:rPr>
+          <w:rFonts w:ascii="Montserrat" w:eastAsia="Montserrat" w:hAnsi="Montserrat" w:cs="Montserrat"/>
+        </w:rPr>
+        <w:t>nome</w:t>
+      </w:r>
+      <w:proofErr w:type="spellEnd"/>
+      <w:r>
+        <w:rPr>
+          <w:rFonts w:ascii="Montserrat" w:eastAsia="Montserrat" w:hAnsi="Montserrat" w:cs="Montserrat"/>
+        </w:rPr>
+        <w:t xml:space="preserve">, </w:t>
+      </w:r>
+      <w:proofErr w:type="spellStart"/>
+      <w:r>
+        <w:rPr>
+          <w:rFonts w:ascii="Montserrat" w:eastAsia="Montserrat" w:hAnsi="Montserrat" w:cs="Montserrat"/>
+        </w:rPr>
+        <w:t>Idade</w:t>
+      </w:r>
+      <w:proofErr w:type="spellEnd"/>
+      <w:r>
+        <w:rPr>
+          <w:rFonts w:ascii="Montserrat" w:eastAsia="Montserrat" w:hAnsi="Montserrat" w:cs="Montserrat"/>
+        </w:rPr>
+        <w:t xml:space="preserve">, email e </w:t>
+      </w:r>
+      <w:proofErr w:type="spellStart"/>
+      <w:r>
+        <w:rPr>
+          <w:rFonts w:ascii="Montserrat" w:eastAsia="Montserrat" w:hAnsi="Montserrat" w:cs="Montserrat"/>
+        </w:rPr>
+        <w:t>função</w:t>
+      </w:r>
+      <w:proofErr w:type="spellEnd"/>
+      <w:r>
+        <w:rPr>
+          <w:rFonts w:ascii="Montserrat" w:eastAsia="Montserrat" w:hAnsi="Montserrat" w:cs="Montserrat"/>
+        </w:rPr>
+        <w:t>.</w:t>
+      </w:r>
+    </w:p>
+    <w:p>
+      <w:pPr>
+        <w:rPr>
+          <w:rFonts w:ascii="Montserrat" w:eastAsia="Montserrat" w:hAnsi="Montserrat" w:cs="Montserrat"/>
+        </w:rPr>
+      </w:pPr>
+      <w:r>
+        <w:rPr>
+          <w:rFonts w:ascii="Montserrat" w:eastAsia="Montserrat" w:hAnsi="Montserrat" w:cs="Montserrat"/>
+        </w:rPr>
+        <w:t xml:space="preserve">3. Para </w:t>
+      </w:r>
+      <w:proofErr w:type="spellStart"/>
+      <w:r>
+        <w:rPr>
+          <w:rFonts w:ascii="Montserrat" w:eastAsia="Montserrat" w:hAnsi="Montserrat" w:cs="Montserrat"/>
+        </w:rPr>
+        <w:t>acessar</w:t>
+      </w:r>
+      <w:proofErr w:type="spellEnd"/>
+      <w:r>
+        <w:rPr>
+          <w:rFonts w:ascii="Montserrat" w:eastAsia="Montserrat" w:hAnsi="Montserrat" w:cs="Montserrat"/>
+        </w:rPr>
+        <w:t xml:space="preserve"> a </w:t>
+      </w:r>
+      <w:proofErr w:type="spellStart"/>
+      <w:r>
+        <w:rPr>
+          <w:rFonts w:ascii="Montserrat" w:eastAsia="Montserrat" w:hAnsi="Montserrat" w:cs="Montserrat"/>
+        </w:rPr>
+        <w:t>rota</w:t>
+      </w:r>
+      <w:proofErr w:type="spellEnd"/>
+      <w:r>
+        <w:rPr>
+          <w:rFonts w:ascii="Montserrat" w:eastAsia="Montserrat" w:hAnsi="Montserrat" w:cs="Montserrat"/>
+        </w:rPr>
+        <w:t xml:space="preserve"> o user </w:t>
+      </w:r>
+      <w:proofErr w:type="spellStart"/>
+      <w:r>
+        <w:rPr>
+          <w:rFonts w:ascii="Montserrat" w:eastAsia="Montserrat" w:hAnsi="Montserrat" w:cs="Montserrat"/>
+        </w:rPr>
+        <w:t>deve</w:t>
+      </w:r>
+      <w:proofErr w:type="spellEnd"/>
+      <w:r>
+        <w:rPr>
+          <w:rFonts w:ascii="Montserrat" w:eastAsia="Montserrat" w:hAnsi="Montserrat" w:cs="Montserrat"/>
+        </w:rPr>
+        <w:t xml:space="preserve"> </w:t>
+      </w:r>
+      <w:proofErr w:type="spellStart"/>
+      <w:r>
+        <w:rPr>
+          <w:rFonts w:ascii="Montserrat" w:eastAsia="Montserrat" w:hAnsi="Montserrat" w:cs="Montserrat"/>
+        </w:rPr>
+        <w:t>estar</w:t>
+      </w:r>
+      <w:proofErr w:type="spellEnd"/>
+      <w:r>
+        <w:rPr>
+          <w:rFonts w:ascii="Montserrat" w:eastAsia="Montserrat" w:hAnsi="Montserrat" w:cs="Montserrat"/>
+        </w:rPr>
+        <w:t xml:space="preserve"> </w:t>
+      </w:r>
+      <w:proofErr w:type="spellStart"/>
+      <w:r>
+        <w:rPr>
+          <w:rFonts w:ascii="Montserrat" w:eastAsia="Montserrat" w:hAnsi="Montserrat" w:cs="Montserrat"/>
+        </w:rPr>
+        <w:t>logado</w:t>
+      </w:r>
+      <w:proofErr w:type="spellEnd"/>
+      <w:r>
+        <w:rPr>
+          <w:rFonts w:ascii="Montserrat" w:eastAsia="Montserrat" w:hAnsi="Montserrat" w:cs="Montserrat"/>
+        </w:rPr>
+        <w:t>.</w:t>
+      </w:r>
+    </w:p>
+    <w:p>
+      <w:pPr>
+        <w:rPr>
+          <w:rFonts w:ascii="Montserrat" w:eastAsia="Montserrat" w:hAnsi="Montserrat" w:cs="Montserrat"/>
+        </w:rPr>
+      </w:pPr>
+      <w:r>
+        <w:rPr>
+          <w:rFonts w:ascii="Montserrat" w:eastAsia="Montserrat" w:hAnsi="Montserrat" w:cs="Montserrat"/>
+        </w:rPr>
+        <w:lastRenderedPageBreak/>
+        <w:t xml:space="preserve">4. </w:t>
+      </w:r>
+      <w:proofErr w:type="spellStart"/>
+      <w:r>
+        <w:rPr>
+          <w:rFonts w:ascii="Montserrat" w:eastAsia="Montserrat" w:hAnsi="Montserrat" w:cs="Montserrat"/>
+        </w:rPr>
+        <w:t>Apenas</w:t>
+      </w:r>
+      <w:proofErr w:type="spellEnd"/>
+      <w:r>
+        <w:rPr>
+          <w:rFonts w:ascii="Montserrat" w:eastAsia="Montserrat" w:hAnsi="Montserrat" w:cs="Montserrat"/>
+        </w:rPr>
+        <w:t xml:space="preserve"> admin </w:t>
+      </w:r>
+      <w:proofErr w:type="spellStart"/>
+      <w:r>
+        <w:rPr>
+          <w:rFonts w:ascii="Montserrat" w:eastAsia="Montserrat" w:hAnsi="Montserrat" w:cs="Montserrat"/>
+        </w:rPr>
+        <w:t>deve</w:t>
+      </w:r>
+      <w:proofErr w:type="spellEnd"/>
+      <w:r>
+        <w:rPr>
+          <w:rFonts w:ascii="Montserrat" w:eastAsia="Montserrat" w:hAnsi="Montserrat" w:cs="Montserrat"/>
+        </w:rPr>
+        <w:t xml:space="preserve"> </w:t>
+      </w:r>
+      <w:proofErr w:type="spellStart"/>
+      <w:r>
+        <w:rPr>
+          <w:rFonts w:ascii="Montserrat" w:eastAsia="Montserrat" w:hAnsi="Montserrat" w:cs="Montserrat"/>
+        </w:rPr>
+        <w:t>conseguir</w:t>
+      </w:r>
+      <w:proofErr w:type="spellEnd"/>
+      <w:r>
+        <w:rPr>
+          <w:rFonts w:ascii="Montserrat" w:eastAsia="Montserrat" w:hAnsi="Montserrat" w:cs="Montserrat"/>
+        </w:rPr>
+        <w:t xml:space="preserve"> </w:t>
+      </w:r>
+      <w:proofErr w:type="spellStart"/>
+      <w:r>
+        <w:rPr>
+          <w:rFonts w:ascii="Montserrat" w:eastAsia="Montserrat" w:hAnsi="Montserrat" w:cs="Montserrat"/>
+        </w:rPr>
+        <w:t>cadastrar</w:t>
+      </w:r>
+      <w:proofErr w:type="spellEnd"/>
+      <w:r>
+        <w:rPr>
+          <w:rFonts w:ascii="Montserrat" w:eastAsia="Montserrat" w:hAnsi="Montserrat" w:cs="Montserrat"/>
+        </w:rPr>
+        <w:t xml:space="preserve">, </w:t>
+      </w:r>
+      <w:proofErr w:type="spellStart"/>
+      <w:r>
+        <w:rPr>
+          <w:rFonts w:ascii="Montserrat" w:eastAsia="Montserrat" w:hAnsi="Montserrat" w:cs="Montserrat"/>
+        </w:rPr>
+        <w:t>apagar</w:t>
+      </w:r>
+      <w:proofErr w:type="spellEnd"/>
+      <w:r>
+        <w:rPr>
+          <w:rFonts w:ascii="Montserrat" w:eastAsia="Montserrat" w:hAnsi="Montserrat" w:cs="Montserrat"/>
+        </w:rPr>
+        <w:t xml:space="preserve"> e </w:t>
+      </w:r>
+      <w:proofErr w:type="spellStart"/>
+      <w:r>
+        <w:rPr>
+          <w:rFonts w:ascii="Montserrat" w:eastAsia="Montserrat" w:hAnsi="Montserrat" w:cs="Montserrat"/>
+        </w:rPr>
+        <w:t>atualizar</w:t>
+      </w:r>
+      <w:proofErr w:type="spellEnd"/>
+      <w:r>
+        <w:rPr>
+          <w:rFonts w:ascii="Montserrat" w:eastAsia="Montserrat" w:hAnsi="Montserrat" w:cs="Montserrat"/>
+        </w:rPr>
+        <w:t xml:space="preserve"> </w:t>
+      </w:r>
+      <w:proofErr w:type="spellStart"/>
+      <w:r>
+        <w:rPr>
+          <w:rFonts w:ascii="Montserrat" w:eastAsia="Montserrat" w:hAnsi="Montserrat" w:cs="Montserrat"/>
+        </w:rPr>
+        <w:t>os</w:t>
+      </w:r>
+      <w:proofErr w:type="spellEnd"/>
+      <w:r>
+        <w:rPr>
+          <w:rFonts w:ascii="Montserrat" w:eastAsia="Montserrat" w:hAnsi="Montserrat" w:cs="Montserrat"/>
+        </w:rPr>
+        <w:t xml:space="preserve"> dados dos </w:t>
+      </w:r>
+      <w:proofErr w:type="spellStart"/>
+      <w:r>
+        <w:rPr>
+          <w:rFonts w:ascii="Montserrat" w:eastAsia="Montserrat" w:hAnsi="Montserrat" w:cs="Montserrat"/>
+        </w:rPr>
+        <w:t>usuários</w:t>
+      </w:r>
+      <w:proofErr w:type="spellEnd"/>
+      <w:r>
+        <w:rPr>
+          <w:rFonts w:ascii="Montserrat" w:eastAsia="Montserrat" w:hAnsi="Montserrat" w:cs="Montserrat"/>
+        </w:rPr>
+        <w:t xml:space="preserve"> e </w:t>
+      </w:r>
+      <w:proofErr w:type="spellStart"/>
+      <w:r>
+        <w:rPr>
+          <w:rFonts w:ascii="Montserrat" w:eastAsia="Montserrat" w:hAnsi="Montserrat" w:cs="Montserrat"/>
+        </w:rPr>
+        <w:t>pontos</w:t>
+      </w:r>
+      <w:proofErr w:type="spellEnd"/>
+      <w:r>
+        <w:rPr>
+          <w:rFonts w:ascii="Montserrat" w:eastAsia="Montserrat" w:hAnsi="Montserrat" w:cs="Montserrat"/>
+        </w:rPr>
+        <w:t xml:space="preserve"> de coleta.</w:t>
+      </w:r>
+    </w:p>
+    <w:p>
+      <w:pPr>
+        <w:rPr>
+          <w:rFonts w:ascii="Montserrat" w:eastAsia="Montserrat" w:hAnsi="Montserrat" w:cs="Montserrat"/>
+        </w:rPr>
+      </w:pPr>
+      <w:r>
+        <w:rPr>
+          <w:rFonts w:ascii="Montserrat" w:eastAsia="Montserrat" w:hAnsi="Montserrat" w:cs="Montserrat"/>
+        </w:rPr>
+        <w:t xml:space="preserve">5. </w:t>
+      </w:r>
+      <w:proofErr w:type="spellStart"/>
+      <w:r>
+        <w:rPr>
+          <w:rFonts w:ascii="Montserrat" w:eastAsia="Montserrat" w:hAnsi="Montserrat" w:cs="Montserrat"/>
+        </w:rPr>
+        <w:t>Os</w:t>
+      </w:r>
+      <w:proofErr w:type="spellEnd"/>
+      <w:r>
+        <w:rPr>
+          <w:rFonts w:ascii="Montserrat" w:eastAsia="Montserrat" w:hAnsi="Montserrat" w:cs="Montserrat"/>
+        </w:rPr>
+        <w:t xml:space="preserve"> </w:t>
+      </w:r>
+      <w:proofErr w:type="spellStart"/>
+      <w:r>
+        <w:rPr>
+          <w:rFonts w:ascii="Montserrat" w:eastAsia="Montserrat" w:hAnsi="Montserrat" w:cs="Montserrat"/>
+        </w:rPr>
+        <w:t>relatórios</w:t>
+      </w:r>
+      <w:proofErr w:type="spellEnd"/>
+      <w:r>
+        <w:rPr>
+          <w:rFonts w:ascii="Montserrat" w:eastAsia="Montserrat" w:hAnsi="Montserrat" w:cs="Montserrat"/>
+        </w:rPr>
+        <w:t xml:space="preserve"> </w:t>
+      </w:r>
+      <w:proofErr w:type="spellStart"/>
+      <w:r>
+        <w:rPr>
+          <w:rFonts w:ascii="Montserrat" w:eastAsia="Montserrat" w:hAnsi="Montserrat" w:cs="Montserrat"/>
+        </w:rPr>
+        <w:t>devem</w:t>
+      </w:r>
+      <w:proofErr w:type="spellEnd"/>
+      <w:r>
+        <w:rPr>
+          <w:rFonts w:ascii="Montserrat" w:eastAsia="Montserrat" w:hAnsi="Montserrat" w:cs="Montserrat"/>
+        </w:rPr>
+        <w:t xml:space="preserve"> </w:t>
+      </w:r>
+      <w:proofErr w:type="spellStart"/>
+      <w:r>
+        <w:rPr>
+          <w:rFonts w:ascii="Montserrat" w:eastAsia="Montserrat" w:hAnsi="Montserrat" w:cs="Montserrat"/>
+        </w:rPr>
+        <w:t>ficar</w:t>
+      </w:r>
+      <w:proofErr w:type="spellEnd"/>
+      <w:r>
+        <w:rPr>
+          <w:rFonts w:ascii="Montserrat" w:eastAsia="Montserrat" w:hAnsi="Montserrat" w:cs="Montserrat"/>
+        </w:rPr>
+        <w:t xml:space="preserve"> </w:t>
+      </w:r>
+      <w:proofErr w:type="spellStart"/>
+      <w:r>
+        <w:rPr>
+          <w:rFonts w:ascii="Montserrat" w:eastAsia="Montserrat" w:hAnsi="Montserrat" w:cs="Montserrat"/>
+        </w:rPr>
+        <w:t>disponíveis</w:t>
+      </w:r>
+      <w:proofErr w:type="spellEnd"/>
+      <w:r>
+        <w:rPr>
+          <w:rFonts w:ascii="Montserrat" w:eastAsia="Montserrat" w:hAnsi="Montserrat" w:cs="Montserrat"/>
+        </w:rPr>
+        <w:t xml:space="preserve"> para </w:t>
+      </w:r>
+      <w:proofErr w:type="spellStart"/>
+      <w:r>
+        <w:rPr>
+          <w:rFonts w:ascii="Montserrat" w:eastAsia="Montserrat" w:hAnsi="Montserrat" w:cs="Montserrat"/>
+        </w:rPr>
+        <w:t>usuários</w:t>
+      </w:r>
+      <w:proofErr w:type="spellEnd"/>
+      <w:r>
+        <w:rPr>
+          <w:rFonts w:ascii="Montserrat" w:eastAsia="Montserrat" w:hAnsi="Montserrat" w:cs="Montserrat"/>
+        </w:rPr>
+        <w:t xml:space="preserve"> e </w:t>
+      </w:r>
+      <w:proofErr w:type="spellStart"/>
+      <w:r>
+        <w:rPr>
+          <w:rFonts w:ascii="Montserrat" w:eastAsia="Montserrat" w:hAnsi="Montserrat" w:cs="Montserrat"/>
+        </w:rPr>
+        <w:t>administradores</w:t>
+      </w:r>
+      <w:proofErr w:type="spellEnd"/>
+      <w:r>
+        <w:rPr>
+          <w:rFonts w:ascii="Montserrat" w:eastAsia="Montserrat" w:hAnsi="Montserrat" w:cs="Montserrat"/>
+        </w:rPr>
+        <w:t>.</w:t>
+      </w:r>
+    </w:p>
+    <w:p>
+      <w:pPr>
+        <w:rPr>
+          <w:rFonts w:ascii="Montserrat" w:eastAsia="Montserrat" w:hAnsi="Montserrat" w:cs="Montserrat"/>
+          <w:b/>
+          <w:color w:val="000000"/>
+          <w:sz w:val="28"/>
+          <w:szCs w:val="28"/>
+        </w:rPr>
+      </w:pPr>
+      <w:r>
+        <w:rPr>
+          <w:rFonts w:ascii="Montserrat" w:eastAsia="Montserrat" w:hAnsi="Montserrat" w:cs="Montserrat"/>
+          <w:color w:val="000000"/>
+        </w:rPr>
         <w:br w:type="page"/>
       </w:r>
     </w:p>
@@ -432,2246 +3064,29 @@
           <w:color w:val="000000"/>
         </w:rPr>
       </w:pPr>
-      <w:proofErr w:type="spellStart"/>
-      <w:r>
+    </w:p>
+    <w:p>
+      <w:pPr>
+        <w:pStyle w:val="Ttulo1"/>
         <w:rPr>
           <w:rFonts w:ascii="Montserrat" w:eastAsia="Montserrat" w:hAnsi="Montserrat" w:cs="Montserrat"/>
           <w:color w:val="000000"/>
         </w:rPr>
-        <w:lastRenderedPageBreak/>
-        <w:t>Sumário</w:t>
-      </w:r>
-      <w:proofErr w:type="spellEnd"/>
-    </w:p>
-    <w:p>
-      <w:pPr>
-        <w:rPr>
-          <w:rFonts w:ascii="Montserrat" w:eastAsia="Montserrat" w:hAnsi="Montserrat" w:cs="Montserrat"/>
-        </w:rPr>
-      </w:pPr>
-      <w:r>
-        <w:rPr>
-          <w:rFonts w:ascii="Montserrat" w:eastAsia="Montserrat" w:hAnsi="Montserrat" w:cs="Montserrat"/>
-        </w:rPr>
-        <w:t xml:space="preserve">1. </w:t>
-      </w:r>
-      <w:proofErr w:type="spellStart"/>
-      <w:r>
-        <w:rPr>
-          <w:rFonts w:ascii="Montserrat" w:eastAsia="Montserrat" w:hAnsi="Montserrat" w:cs="Montserrat"/>
-        </w:rPr>
-        <w:t>Visão</w:t>
-      </w:r>
-      <w:proofErr w:type="spellEnd"/>
-      <w:r>
-        <w:rPr>
-          <w:rFonts w:ascii="Montserrat" w:eastAsia="Montserrat" w:hAnsi="Montserrat" w:cs="Montserrat"/>
-        </w:rPr>
-        <w:t xml:space="preserve"> </w:t>
-      </w:r>
-      <w:proofErr w:type="spellStart"/>
-      <w:r>
-        <w:rPr>
-          <w:rFonts w:ascii="Montserrat" w:eastAsia="Montserrat" w:hAnsi="Montserrat" w:cs="Montserrat"/>
-        </w:rPr>
-        <w:t>Geral</w:t>
-      </w:r>
-      <w:proofErr w:type="spellEnd"/>
-      <w:r>
-        <w:rPr>
-          <w:rFonts w:ascii="Montserrat" w:eastAsia="Montserrat" w:hAnsi="Montserrat" w:cs="Montserrat"/>
-        </w:rPr>
-        <w:t xml:space="preserve"> do </w:t>
-      </w:r>
-      <w:proofErr w:type="spellStart"/>
-      <w:r>
-        <w:rPr>
-          <w:rFonts w:ascii="Montserrat" w:eastAsia="Montserrat" w:hAnsi="Montserrat" w:cs="Montserrat"/>
-        </w:rPr>
-        <w:t>Projeto</w:t>
-      </w:r>
-      <w:proofErr w:type="spellEnd"/>
-      <w:r>
-        <w:rPr>
-          <w:rFonts w:ascii="Montserrat" w:eastAsia="Montserrat" w:hAnsi="Montserrat" w:cs="Montserrat"/>
-        </w:rPr>
-        <w:br/>
-        <w:t xml:space="preserve">2. </w:t>
-      </w:r>
-      <w:proofErr w:type="spellStart"/>
-      <w:r>
-        <w:rPr>
-          <w:rFonts w:ascii="Montserrat" w:eastAsia="Montserrat" w:hAnsi="Montserrat" w:cs="Montserrat"/>
-        </w:rPr>
-        <w:t>Requisitos</w:t>
-      </w:r>
-      <w:proofErr w:type="spellEnd"/>
-      <w:r>
-        <w:rPr>
-          <w:rFonts w:ascii="Montserrat" w:eastAsia="Montserrat" w:hAnsi="Montserrat" w:cs="Montserrat"/>
-        </w:rPr>
-        <w:t xml:space="preserve"> do Sistema</w:t>
-      </w:r>
-      <w:r>
-        <w:rPr>
-          <w:rFonts w:ascii="Montserrat" w:eastAsia="Montserrat" w:hAnsi="Montserrat" w:cs="Montserrat"/>
-        </w:rPr>
-        <w:br/>
+      </w:pPr>
+      <w:r>
+        <w:rPr>
+          <w:rFonts w:ascii="Montserrat" w:eastAsia="Montserrat" w:hAnsi="Montserrat" w:cs="Montserrat"/>
+          <w:color w:val="000000"/>
+        </w:rPr>
         <w:t xml:space="preserve">3. </w:t>
       </w:r>
       <w:proofErr w:type="spellStart"/>
       <w:r>
         <w:rPr>
           <w:rFonts w:ascii="Montserrat" w:eastAsia="Montserrat" w:hAnsi="Montserrat" w:cs="Montserrat"/>
+          <w:color w:val="000000"/>
         </w:rPr>
         <w:t>Planejamento</w:t>
-      </w:r>
-      <w:proofErr w:type="spellEnd"/>
-      <w:r>
-        <w:rPr>
-          <w:rFonts w:ascii="Montserrat" w:eastAsia="Montserrat" w:hAnsi="Montserrat" w:cs="Montserrat"/>
-        </w:rPr>
-        <w:t xml:space="preserve"> e </w:t>
-      </w:r>
-      <w:proofErr w:type="spellStart"/>
-      <w:r>
-        <w:rPr>
-          <w:rFonts w:ascii="Montserrat" w:eastAsia="Montserrat" w:hAnsi="Montserrat" w:cs="Montserrat"/>
-        </w:rPr>
-        <w:t>Cronograma</w:t>
-      </w:r>
-      <w:proofErr w:type="spellEnd"/>
-      <w:r>
-        <w:rPr>
-          <w:rFonts w:ascii="Montserrat" w:eastAsia="Montserrat" w:hAnsi="Montserrat" w:cs="Montserrat"/>
-        </w:rPr>
-        <w:br/>
-        <w:t xml:space="preserve">4. </w:t>
-      </w:r>
-      <w:proofErr w:type="spellStart"/>
-      <w:r>
-        <w:rPr>
-          <w:rFonts w:ascii="Montserrat" w:eastAsia="Montserrat" w:hAnsi="Montserrat" w:cs="Montserrat"/>
-        </w:rPr>
-        <w:t>Protótipo</w:t>
-      </w:r>
-      <w:proofErr w:type="spellEnd"/>
-      <w:r>
-        <w:rPr>
-          <w:rFonts w:ascii="Montserrat" w:eastAsia="Montserrat" w:hAnsi="Montserrat" w:cs="Montserrat"/>
-        </w:rPr>
-        <w:t xml:space="preserve"> de </w:t>
-      </w:r>
-      <w:proofErr w:type="spellStart"/>
-      <w:r>
-        <w:rPr>
-          <w:rFonts w:ascii="Montserrat" w:eastAsia="Montserrat" w:hAnsi="Montserrat" w:cs="Montserrat"/>
-        </w:rPr>
-        <w:t>Telas</w:t>
-      </w:r>
-      <w:proofErr w:type="spellEnd"/>
-      <w:r>
-        <w:rPr>
-          <w:rFonts w:ascii="Montserrat" w:eastAsia="Montserrat" w:hAnsi="Montserrat" w:cs="Montserrat"/>
-        </w:rPr>
-        <w:br/>
-        <w:t xml:space="preserve">5. </w:t>
-      </w:r>
-      <w:proofErr w:type="spellStart"/>
-      <w:r>
-        <w:rPr>
-          <w:rFonts w:ascii="Montserrat" w:eastAsia="Montserrat" w:hAnsi="Montserrat" w:cs="Montserrat"/>
-        </w:rPr>
-        <w:t>Relatório</w:t>
-      </w:r>
-      <w:proofErr w:type="spellEnd"/>
-      <w:r>
-        <w:rPr>
-          <w:rFonts w:ascii="Montserrat" w:eastAsia="Montserrat" w:hAnsi="Montserrat" w:cs="Montserrat"/>
-        </w:rPr>
-        <w:t xml:space="preserve"> de </w:t>
-      </w:r>
-      <w:proofErr w:type="spellStart"/>
-      <w:r>
-        <w:rPr>
-          <w:rFonts w:ascii="Montserrat" w:eastAsia="Montserrat" w:hAnsi="Montserrat" w:cs="Montserrat"/>
-        </w:rPr>
-        <w:t>Desenvolvimento</w:t>
-      </w:r>
-      <w:proofErr w:type="spellEnd"/>
-      <w:r>
-        <w:rPr>
-          <w:rFonts w:ascii="Montserrat" w:eastAsia="Montserrat" w:hAnsi="Montserrat" w:cs="Montserrat"/>
-        </w:rPr>
-        <w:br/>
-        <w:t xml:space="preserve">6. </w:t>
-      </w:r>
-      <w:proofErr w:type="spellStart"/>
-      <w:r>
-        <w:rPr>
-          <w:rFonts w:ascii="Montserrat" w:eastAsia="Montserrat" w:hAnsi="Montserrat" w:cs="Montserrat"/>
-        </w:rPr>
-        <w:t>Relatório</w:t>
-      </w:r>
-      <w:proofErr w:type="spellEnd"/>
-      <w:r>
-        <w:rPr>
-          <w:rFonts w:ascii="Montserrat" w:eastAsia="Montserrat" w:hAnsi="Montserrat" w:cs="Montserrat"/>
-        </w:rPr>
-        <w:t xml:space="preserve"> de Testes</w:t>
-      </w:r>
-      <w:r>
-        <w:rPr>
-          <w:rFonts w:ascii="Montserrat" w:eastAsia="Montserrat" w:hAnsi="Montserrat" w:cs="Montserrat"/>
-        </w:rPr>
-        <w:br/>
-        <w:t xml:space="preserve">7. Manual do </w:t>
-      </w:r>
-      <w:proofErr w:type="spellStart"/>
-      <w:r>
-        <w:rPr>
-          <w:rFonts w:ascii="Montserrat" w:eastAsia="Montserrat" w:hAnsi="Montserrat" w:cs="Montserrat"/>
-        </w:rPr>
-        <w:t>Usuário</w:t>
-      </w:r>
-      <w:proofErr w:type="spellEnd"/>
-      <w:r>
-        <w:rPr>
-          <w:rFonts w:ascii="Montserrat" w:eastAsia="Montserrat" w:hAnsi="Montserrat" w:cs="Montserrat"/>
-        </w:rPr>
-        <w:br/>
-        <w:t xml:space="preserve">8. </w:t>
-      </w:r>
-      <w:proofErr w:type="spellStart"/>
-      <w:r>
-        <w:rPr>
-          <w:rFonts w:ascii="Montserrat" w:eastAsia="Montserrat" w:hAnsi="Montserrat" w:cs="Montserrat"/>
-        </w:rPr>
-        <w:t>Considerações</w:t>
-      </w:r>
-      <w:proofErr w:type="spellEnd"/>
-      <w:r>
-        <w:rPr>
-          <w:rFonts w:ascii="Montserrat" w:eastAsia="Montserrat" w:hAnsi="Montserrat" w:cs="Montserrat"/>
-        </w:rPr>
-        <w:t xml:space="preserve"> </w:t>
-      </w:r>
-      <w:proofErr w:type="spellStart"/>
-      <w:r>
-        <w:rPr>
-          <w:rFonts w:ascii="Montserrat" w:eastAsia="Montserrat" w:hAnsi="Montserrat" w:cs="Montserrat"/>
-        </w:rPr>
-        <w:t>Finais</w:t>
-      </w:r>
-      <w:proofErr w:type="spellEnd"/>
-    </w:p>
-    <w:p>
-      <w:pPr>
-        <w:rPr>
-          <w:rFonts w:ascii="Montserrat" w:eastAsia="Montserrat" w:hAnsi="Montserrat" w:cs="Montserrat"/>
-        </w:rPr>
-      </w:pPr>
-      <w:r>
-        <w:br w:type="page"/>
-      </w:r>
-    </w:p>
-    <w:p>
-      <w:pPr>
-        <w:pStyle w:val="Ttulo1"/>
-        <w:rPr>
-          <w:rFonts w:ascii="Montserrat" w:eastAsia="Montserrat" w:hAnsi="Montserrat" w:cs="Montserrat"/>
-          <w:color w:val="000000"/>
-        </w:rPr>
-      </w:pPr>
-      <w:r>
-        <w:rPr>
-          <w:rFonts w:ascii="Montserrat" w:eastAsia="Montserrat" w:hAnsi="Montserrat" w:cs="Montserrat"/>
-          <w:color w:val="000000"/>
-        </w:rPr>
-        <w:lastRenderedPageBreak/>
-        <w:t xml:space="preserve">1. </w:t>
-      </w:r>
-      <w:proofErr w:type="spellStart"/>
-      <w:r>
-        <w:rPr>
-          <w:rFonts w:ascii="Montserrat" w:eastAsia="Montserrat" w:hAnsi="Montserrat" w:cs="Montserrat"/>
-          <w:color w:val="000000"/>
-        </w:rPr>
-        <w:t>Visão</w:t>
-      </w:r>
-      <w:proofErr w:type="spellEnd"/>
-      <w:r>
-        <w:rPr>
-          <w:rFonts w:ascii="Montserrat" w:eastAsia="Montserrat" w:hAnsi="Montserrat" w:cs="Montserrat"/>
-          <w:color w:val="000000"/>
-        </w:rPr>
-        <w:t xml:space="preserve"> </w:t>
-      </w:r>
-      <w:proofErr w:type="spellStart"/>
-      <w:r>
-        <w:rPr>
-          <w:rFonts w:ascii="Montserrat" w:eastAsia="Montserrat" w:hAnsi="Montserrat" w:cs="Montserrat"/>
-          <w:color w:val="000000"/>
-        </w:rPr>
-        <w:t>Geral</w:t>
-      </w:r>
-      <w:proofErr w:type="spellEnd"/>
-      <w:r>
-        <w:rPr>
-          <w:rFonts w:ascii="Montserrat" w:eastAsia="Montserrat" w:hAnsi="Montserrat" w:cs="Montserrat"/>
-          <w:color w:val="000000"/>
-        </w:rPr>
-        <w:t xml:space="preserve"> do </w:t>
-      </w:r>
-      <w:proofErr w:type="spellStart"/>
-      <w:r>
-        <w:rPr>
-          <w:rFonts w:ascii="Montserrat" w:eastAsia="Montserrat" w:hAnsi="Montserrat" w:cs="Montserrat"/>
-          <w:color w:val="000000"/>
-        </w:rPr>
-        <w:t>Projeto</w:t>
-      </w:r>
-      <w:proofErr w:type="spellEnd"/>
-    </w:p>
-    <w:p>
-      <w:pPr>
-        <w:rPr>
-          <w:rFonts w:ascii="Montserrat" w:eastAsia="Montserrat" w:hAnsi="Montserrat" w:cs="Montserrat"/>
-        </w:rPr>
-      </w:pPr>
-      <w:r>
-        <w:rPr>
-          <w:rFonts w:ascii="Montserrat" w:eastAsia="Montserrat" w:hAnsi="Montserrat" w:cs="Montserrat"/>
-        </w:rPr>
-        <w:t xml:space="preserve">Nome do Sistema: </w:t>
-      </w:r>
-      <w:proofErr w:type="spellStart"/>
-      <w:r>
-        <w:rPr>
-          <w:rFonts w:ascii="Montserrat" w:eastAsia="Montserrat" w:hAnsi="Montserrat" w:cs="Montserrat"/>
-        </w:rPr>
-        <w:t>EcoFlow</w:t>
-      </w:r>
-      <w:proofErr w:type="spellEnd"/>
-    </w:p>
-    <w:p>
-      <w:pPr>
-        <w:rPr>
-          <w:rFonts w:ascii="Montserrat" w:eastAsia="Montserrat" w:hAnsi="Montserrat" w:cs="Montserrat"/>
-        </w:rPr>
-      </w:pPr>
-      <w:proofErr w:type="spellStart"/>
-      <w:r>
-        <w:rPr>
-          <w:rFonts w:ascii="Montserrat" w:eastAsia="Montserrat" w:hAnsi="Montserrat" w:cs="Montserrat"/>
-        </w:rPr>
-        <w:t>Objetivo</w:t>
-      </w:r>
-      <w:proofErr w:type="spellEnd"/>
-      <w:r>
-        <w:rPr>
-          <w:rFonts w:ascii="Montserrat" w:eastAsia="Montserrat" w:hAnsi="Montserrat" w:cs="Montserrat"/>
-        </w:rPr>
-        <w:t xml:space="preserve">:  </w:t>
-      </w:r>
-      <w:proofErr w:type="spellStart"/>
-      <w:r>
-        <w:rPr>
-          <w:rFonts w:ascii="Montserrat" w:eastAsia="Montserrat" w:hAnsi="Montserrat" w:cs="Montserrat"/>
-        </w:rPr>
-        <w:t>Desenvolver</w:t>
-      </w:r>
-      <w:proofErr w:type="spellEnd"/>
-      <w:r>
-        <w:rPr>
-          <w:rFonts w:ascii="Montserrat" w:eastAsia="Montserrat" w:hAnsi="Montserrat" w:cs="Montserrat"/>
-        </w:rPr>
-        <w:t xml:space="preserve"> um </w:t>
-      </w:r>
-      <w:proofErr w:type="spellStart"/>
-      <w:r>
-        <w:rPr>
-          <w:rFonts w:ascii="Montserrat" w:eastAsia="Montserrat" w:hAnsi="Montserrat" w:cs="Montserrat"/>
-        </w:rPr>
-        <w:t>sistema</w:t>
-      </w:r>
-      <w:proofErr w:type="spellEnd"/>
-      <w:r>
-        <w:rPr>
-          <w:rFonts w:ascii="Montserrat" w:eastAsia="Montserrat" w:hAnsi="Montserrat" w:cs="Montserrat"/>
-        </w:rPr>
-        <w:t xml:space="preserve"> para </w:t>
-      </w:r>
-      <w:proofErr w:type="spellStart"/>
-      <w:r>
-        <w:rPr>
-          <w:rFonts w:ascii="Montserrat" w:eastAsia="Montserrat" w:hAnsi="Montserrat" w:cs="Montserrat"/>
-        </w:rPr>
-        <w:t>facilitar</w:t>
-      </w:r>
-      <w:proofErr w:type="spellEnd"/>
-      <w:r>
-        <w:rPr>
-          <w:rFonts w:ascii="Montserrat" w:eastAsia="Montserrat" w:hAnsi="Montserrat" w:cs="Montserrat"/>
-        </w:rPr>
-        <w:t xml:space="preserve"> o </w:t>
-      </w:r>
-      <w:proofErr w:type="spellStart"/>
-      <w:r>
-        <w:rPr>
-          <w:rFonts w:ascii="Montserrat" w:eastAsia="Montserrat" w:hAnsi="Montserrat" w:cs="Montserrat"/>
-        </w:rPr>
-        <w:t>trabalho</w:t>
-      </w:r>
-      <w:proofErr w:type="spellEnd"/>
-      <w:r>
-        <w:rPr>
-          <w:rFonts w:ascii="Montserrat" w:eastAsia="Montserrat" w:hAnsi="Montserrat" w:cs="Montserrat"/>
-        </w:rPr>
-        <w:t xml:space="preserve"> </w:t>
-      </w:r>
-      <w:proofErr w:type="spellStart"/>
-      <w:r>
-        <w:rPr>
-          <w:rFonts w:ascii="Montserrat" w:eastAsia="Montserrat" w:hAnsi="Montserrat" w:cs="Montserrat"/>
-        </w:rPr>
-        <w:t>na</w:t>
-      </w:r>
-      <w:proofErr w:type="spellEnd"/>
-      <w:r>
-        <w:rPr>
-          <w:rFonts w:ascii="Montserrat" w:eastAsia="Montserrat" w:hAnsi="Montserrat" w:cs="Montserrat"/>
-        </w:rPr>
-        <w:t xml:space="preserve"> coleta </w:t>
-      </w:r>
-      <w:proofErr w:type="spellStart"/>
-      <w:r>
-        <w:rPr>
-          <w:rFonts w:ascii="Montserrat" w:eastAsia="Montserrat" w:hAnsi="Montserrat" w:cs="Montserrat"/>
-        </w:rPr>
-        <w:t>seletiva</w:t>
-      </w:r>
-      <w:proofErr w:type="spellEnd"/>
-      <w:r>
-        <w:rPr>
-          <w:rFonts w:ascii="Montserrat" w:eastAsia="Montserrat" w:hAnsi="Montserrat" w:cs="Montserrat"/>
-        </w:rPr>
-        <w:t xml:space="preserve"> de </w:t>
-      </w:r>
-      <w:proofErr w:type="spellStart"/>
-      <w:r>
-        <w:rPr>
-          <w:rFonts w:ascii="Montserrat" w:eastAsia="Montserrat" w:hAnsi="Montserrat" w:cs="Montserrat"/>
-        </w:rPr>
-        <w:t>lixo</w:t>
-      </w:r>
-      <w:proofErr w:type="spellEnd"/>
-      <w:r>
-        <w:rPr>
-          <w:rFonts w:ascii="Montserrat" w:eastAsia="Montserrat" w:hAnsi="Montserrat" w:cs="Montserrat"/>
-        </w:rPr>
-        <w:t xml:space="preserve"> e </w:t>
-      </w:r>
-      <w:proofErr w:type="spellStart"/>
-      <w:r>
-        <w:rPr>
-          <w:rFonts w:ascii="Montserrat" w:eastAsia="Montserrat" w:hAnsi="Montserrat" w:cs="Montserrat"/>
-        </w:rPr>
-        <w:t>diminuir</w:t>
-      </w:r>
-      <w:proofErr w:type="spellEnd"/>
-      <w:r>
-        <w:rPr>
-          <w:rFonts w:ascii="Montserrat" w:eastAsia="Montserrat" w:hAnsi="Montserrat" w:cs="Montserrat"/>
-        </w:rPr>
-        <w:t xml:space="preserve"> </w:t>
-      </w:r>
-      <w:proofErr w:type="spellStart"/>
-      <w:r>
-        <w:rPr>
-          <w:rFonts w:ascii="Montserrat" w:eastAsia="Montserrat" w:hAnsi="Montserrat" w:cs="Montserrat"/>
-        </w:rPr>
-        <w:t>gastos</w:t>
-      </w:r>
-      <w:proofErr w:type="spellEnd"/>
-      <w:r>
-        <w:rPr>
-          <w:rFonts w:ascii="Montserrat" w:eastAsia="Montserrat" w:hAnsi="Montserrat" w:cs="Montserrat"/>
-        </w:rPr>
-        <w:t xml:space="preserve"> da </w:t>
-      </w:r>
-      <w:proofErr w:type="spellStart"/>
-      <w:r>
-        <w:rPr>
-          <w:rFonts w:ascii="Montserrat" w:eastAsia="Montserrat" w:hAnsi="Montserrat" w:cs="Montserrat"/>
-        </w:rPr>
-        <w:t>cooperativa</w:t>
-      </w:r>
-      <w:proofErr w:type="spellEnd"/>
-      <w:r>
-        <w:rPr>
-          <w:rFonts w:ascii="Montserrat" w:eastAsia="Montserrat" w:hAnsi="Montserrat" w:cs="Montserrat"/>
-        </w:rPr>
-        <w:t>.</w:t>
-      </w:r>
-    </w:p>
-    <w:p>
-      <w:pPr>
-        <w:rPr>
-          <w:rFonts w:ascii="Montserrat" w:eastAsia="Montserrat" w:hAnsi="Montserrat" w:cs="Montserrat"/>
-        </w:rPr>
-      </w:pPr>
-      <w:proofErr w:type="spellStart"/>
-      <w:r>
-        <w:rPr>
-          <w:rFonts w:ascii="Montserrat" w:eastAsia="Montserrat" w:hAnsi="Montserrat" w:cs="Montserrat"/>
-        </w:rPr>
-        <w:t>Problema</w:t>
-      </w:r>
-      <w:proofErr w:type="spellEnd"/>
-      <w:r>
-        <w:rPr>
-          <w:rFonts w:ascii="Montserrat" w:eastAsia="Montserrat" w:hAnsi="Montserrat" w:cs="Montserrat"/>
-        </w:rPr>
-        <w:t xml:space="preserve"> que resolve: </w:t>
-      </w:r>
-      <w:proofErr w:type="spellStart"/>
-      <w:r>
-        <w:rPr>
-          <w:rFonts w:ascii="Montserrat" w:eastAsia="Montserrat" w:hAnsi="Montserrat" w:cs="Montserrat"/>
-        </w:rPr>
-        <w:t>Pequenas</w:t>
-      </w:r>
-      <w:proofErr w:type="spellEnd"/>
-      <w:r>
-        <w:rPr>
-          <w:rFonts w:ascii="Montserrat" w:eastAsia="Montserrat" w:hAnsi="Montserrat" w:cs="Montserrat"/>
-        </w:rPr>
-        <w:t xml:space="preserve"> </w:t>
-      </w:r>
-      <w:proofErr w:type="spellStart"/>
-      <w:r>
-        <w:rPr>
-          <w:rFonts w:ascii="Montserrat" w:eastAsia="Montserrat" w:hAnsi="Montserrat" w:cs="Montserrat"/>
-        </w:rPr>
-        <w:t>empresas</w:t>
-      </w:r>
-      <w:proofErr w:type="spellEnd"/>
-      <w:r>
-        <w:rPr>
-          <w:rFonts w:ascii="Montserrat" w:eastAsia="Montserrat" w:hAnsi="Montserrat" w:cs="Montserrat"/>
-        </w:rPr>
-        <w:t xml:space="preserve"> </w:t>
-      </w:r>
-      <w:proofErr w:type="spellStart"/>
-      <w:r>
-        <w:rPr>
-          <w:rFonts w:ascii="Montserrat" w:eastAsia="Montserrat" w:hAnsi="Montserrat" w:cs="Montserrat"/>
-        </w:rPr>
-        <w:t>não</w:t>
-      </w:r>
-      <w:proofErr w:type="spellEnd"/>
-      <w:r>
-        <w:rPr>
-          <w:rFonts w:ascii="Montserrat" w:eastAsia="Montserrat" w:hAnsi="Montserrat" w:cs="Montserrat"/>
-        </w:rPr>
-        <w:t xml:space="preserve"> </w:t>
-      </w:r>
-      <w:proofErr w:type="spellStart"/>
-      <w:r>
-        <w:rPr>
-          <w:rFonts w:ascii="Montserrat" w:eastAsia="Montserrat" w:hAnsi="Montserrat" w:cs="Montserrat"/>
-        </w:rPr>
-        <w:t>possuem</w:t>
-      </w:r>
-      <w:proofErr w:type="spellEnd"/>
-      <w:r>
-        <w:rPr>
-          <w:rFonts w:ascii="Montserrat" w:eastAsia="Montserrat" w:hAnsi="Montserrat" w:cs="Montserrat"/>
-        </w:rPr>
-        <w:t xml:space="preserve"> ferramentas </w:t>
-      </w:r>
-      <w:proofErr w:type="spellStart"/>
-      <w:r>
-        <w:rPr>
-          <w:rFonts w:ascii="Montserrat" w:eastAsia="Montserrat" w:hAnsi="Montserrat" w:cs="Montserrat"/>
-        </w:rPr>
-        <w:t>práticas</w:t>
-      </w:r>
-      <w:proofErr w:type="spellEnd"/>
-      <w:r>
-        <w:rPr>
-          <w:rFonts w:ascii="Montserrat" w:eastAsia="Montserrat" w:hAnsi="Montserrat" w:cs="Montserrat"/>
-        </w:rPr>
-        <w:t xml:space="preserve"> para </w:t>
-      </w:r>
-      <w:proofErr w:type="spellStart"/>
-      <w:r>
-        <w:rPr>
-          <w:rFonts w:ascii="Montserrat" w:eastAsia="Montserrat" w:hAnsi="Montserrat" w:cs="Montserrat"/>
-        </w:rPr>
-        <w:t>mapear</w:t>
-      </w:r>
-      <w:proofErr w:type="spellEnd"/>
-      <w:r>
-        <w:rPr>
-          <w:rFonts w:ascii="Montserrat" w:eastAsia="Montserrat" w:hAnsi="Montserrat" w:cs="Montserrat"/>
-        </w:rPr>
-        <w:t xml:space="preserve"> e </w:t>
-      </w:r>
-      <w:proofErr w:type="spellStart"/>
-      <w:r>
-        <w:rPr>
-          <w:rFonts w:ascii="Montserrat" w:eastAsia="Montserrat" w:hAnsi="Montserrat" w:cs="Montserrat"/>
-        </w:rPr>
-        <w:t>gerir</w:t>
-      </w:r>
-      <w:proofErr w:type="spellEnd"/>
-      <w:r>
-        <w:rPr>
-          <w:rFonts w:ascii="Montserrat" w:eastAsia="Montserrat" w:hAnsi="Montserrat" w:cs="Montserrat"/>
-        </w:rPr>
-        <w:t xml:space="preserve"> </w:t>
-      </w:r>
-      <w:proofErr w:type="spellStart"/>
-      <w:r>
-        <w:rPr>
-          <w:rFonts w:ascii="Montserrat" w:eastAsia="Montserrat" w:hAnsi="Montserrat" w:cs="Montserrat"/>
-        </w:rPr>
-        <w:t>latas</w:t>
-      </w:r>
-      <w:proofErr w:type="spellEnd"/>
-      <w:r>
-        <w:rPr>
-          <w:rFonts w:ascii="Montserrat" w:eastAsia="Montserrat" w:hAnsi="Montserrat" w:cs="Montserrat"/>
-        </w:rPr>
-        <w:t xml:space="preserve"> de </w:t>
-      </w:r>
-      <w:proofErr w:type="spellStart"/>
-      <w:r>
-        <w:rPr>
-          <w:rFonts w:ascii="Montserrat" w:eastAsia="Montserrat" w:hAnsi="Montserrat" w:cs="Montserrat"/>
-        </w:rPr>
-        <w:t>lixo</w:t>
-      </w:r>
-      <w:proofErr w:type="spellEnd"/>
-      <w:r>
-        <w:rPr>
-          <w:rFonts w:ascii="Montserrat" w:eastAsia="Montserrat" w:hAnsi="Montserrat" w:cs="Montserrat"/>
-        </w:rPr>
-        <w:t xml:space="preserve"> </w:t>
-      </w:r>
-      <w:proofErr w:type="spellStart"/>
-      <w:r>
-        <w:rPr>
-          <w:rFonts w:ascii="Montserrat" w:eastAsia="Montserrat" w:hAnsi="Montserrat" w:cs="Montserrat"/>
-        </w:rPr>
-        <w:t>cheias</w:t>
-      </w:r>
-      <w:proofErr w:type="spellEnd"/>
-      <w:r>
-        <w:rPr>
-          <w:rFonts w:ascii="Montserrat" w:eastAsia="Montserrat" w:hAnsi="Montserrat" w:cs="Montserrat"/>
-        </w:rPr>
-        <w:t xml:space="preserve"> </w:t>
-      </w:r>
-      <w:proofErr w:type="spellStart"/>
-      <w:r>
-        <w:rPr>
-          <w:rFonts w:ascii="Montserrat" w:eastAsia="Montserrat" w:hAnsi="Montserrat" w:cs="Montserrat"/>
-        </w:rPr>
-        <w:t>ou</w:t>
-      </w:r>
-      <w:proofErr w:type="spellEnd"/>
-      <w:r>
-        <w:rPr>
-          <w:rFonts w:ascii="Montserrat" w:eastAsia="Montserrat" w:hAnsi="Montserrat" w:cs="Montserrat"/>
-        </w:rPr>
-        <w:t xml:space="preserve"> </w:t>
-      </w:r>
-      <w:proofErr w:type="spellStart"/>
-      <w:r>
-        <w:rPr>
-          <w:rFonts w:ascii="Montserrat" w:eastAsia="Montserrat" w:hAnsi="Montserrat" w:cs="Montserrat"/>
-        </w:rPr>
-        <w:t>vazias</w:t>
-      </w:r>
-      <w:proofErr w:type="spellEnd"/>
-      <w:r>
-        <w:rPr>
-          <w:rFonts w:ascii="Montserrat" w:eastAsia="Montserrat" w:hAnsi="Montserrat" w:cs="Montserrat"/>
-        </w:rPr>
-        <w:t xml:space="preserve">, </w:t>
-      </w:r>
-      <w:proofErr w:type="spellStart"/>
-      <w:r>
-        <w:rPr>
-          <w:rFonts w:ascii="Montserrat" w:eastAsia="Montserrat" w:hAnsi="Montserrat" w:cs="Montserrat"/>
-        </w:rPr>
-        <w:t>assim</w:t>
-      </w:r>
-      <w:proofErr w:type="spellEnd"/>
-      <w:r>
-        <w:rPr>
-          <w:rFonts w:ascii="Montserrat" w:eastAsia="Montserrat" w:hAnsi="Montserrat" w:cs="Montserrat"/>
-        </w:rPr>
-        <w:t xml:space="preserve"> </w:t>
-      </w:r>
-      <w:proofErr w:type="spellStart"/>
-      <w:r>
-        <w:rPr>
-          <w:rFonts w:ascii="Montserrat" w:eastAsia="Montserrat" w:hAnsi="Montserrat" w:cs="Montserrat"/>
-        </w:rPr>
-        <w:t>tendo</w:t>
-      </w:r>
-      <w:proofErr w:type="spellEnd"/>
-      <w:r>
-        <w:rPr>
-          <w:rFonts w:ascii="Montserrat" w:eastAsia="Montserrat" w:hAnsi="Montserrat" w:cs="Montserrat"/>
-        </w:rPr>
-        <w:t xml:space="preserve"> </w:t>
-      </w:r>
-      <w:proofErr w:type="spellStart"/>
-      <w:r>
-        <w:rPr>
-          <w:rFonts w:ascii="Montserrat" w:eastAsia="Montserrat" w:hAnsi="Montserrat" w:cs="Montserrat"/>
-        </w:rPr>
-        <w:t>muito</w:t>
-      </w:r>
-      <w:proofErr w:type="spellEnd"/>
-      <w:r>
-        <w:rPr>
-          <w:rFonts w:ascii="Montserrat" w:eastAsia="Montserrat" w:hAnsi="Montserrat" w:cs="Montserrat"/>
-        </w:rPr>
-        <w:t xml:space="preserve"> </w:t>
-      </w:r>
-      <w:proofErr w:type="spellStart"/>
-      <w:r>
-        <w:rPr>
-          <w:rFonts w:ascii="Montserrat" w:eastAsia="Montserrat" w:hAnsi="Montserrat" w:cs="Montserrat"/>
-        </w:rPr>
-        <w:t>gasto</w:t>
-      </w:r>
-      <w:proofErr w:type="spellEnd"/>
-      <w:r>
-        <w:rPr>
-          <w:rFonts w:ascii="Montserrat" w:eastAsia="Montserrat" w:hAnsi="Montserrat" w:cs="Montserrat"/>
-        </w:rPr>
-        <w:t xml:space="preserve"> de </w:t>
-      </w:r>
-      <w:proofErr w:type="spellStart"/>
-      <w:r>
-        <w:rPr>
-          <w:rFonts w:ascii="Montserrat" w:eastAsia="Montserrat" w:hAnsi="Montserrat" w:cs="Montserrat"/>
-        </w:rPr>
-        <w:t>combustível</w:t>
-      </w:r>
-      <w:proofErr w:type="spellEnd"/>
-      <w:r>
-        <w:rPr>
-          <w:rFonts w:ascii="Montserrat" w:eastAsia="Montserrat" w:hAnsi="Montserrat" w:cs="Montserrat"/>
-        </w:rPr>
-        <w:t xml:space="preserve">, </w:t>
-      </w:r>
-      <w:proofErr w:type="spellStart"/>
-      <w:r>
-        <w:rPr>
-          <w:rFonts w:ascii="Montserrat" w:eastAsia="Montserrat" w:hAnsi="Montserrat" w:cs="Montserrat"/>
-        </w:rPr>
-        <w:t>diminuindo</w:t>
-      </w:r>
-      <w:proofErr w:type="spellEnd"/>
-      <w:r>
-        <w:rPr>
-          <w:rFonts w:ascii="Montserrat" w:eastAsia="Montserrat" w:hAnsi="Montserrat" w:cs="Montserrat"/>
-        </w:rPr>
-        <w:t xml:space="preserve"> </w:t>
-      </w:r>
-      <w:proofErr w:type="gramStart"/>
-      <w:r>
-        <w:rPr>
-          <w:rFonts w:ascii="Montserrat" w:eastAsia="Montserrat" w:hAnsi="Montserrat" w:cs="Montserrat"/>
-        </w:rPr>
-        <w:t>a</w:t>
-      </w:r>
-      <w:proofErr w:type="gramEnd"/>
-      <w:r>
-        <w:rPr>
-          <w:rFonts w:ascii="Montserrat" w:eastAsia="Montserrat" w:hAnsi="Montserrat" w:cs="Montserrat"/>
-        </w:rPr>
-        <w:t xml:space="preserve"> </w:t>
-      </w:r>
-      <w:proofErr w:type="spellStart"/>
-      <w:r>
-        <w:rPr>
-          <w:rFonts w:ascii="Montserrat" w:eastAsia="Montserrat" w:hAnsi="Montserrat" w:cs="Montserrat"/>
-        </w:rPr>
-        <w:t>eficácia</w:t>
-      </w:r>
-      <w:proofErr w:type="spellEnd"/>
-      <w:r>
-        <w:rPr>
-          <w:rFonts w:ascii="Montserrat" w:eastAsia="Montserrat" w:hAnsi="Montserrat" w:cs="Montserrat"/>
-        </w:rPr>
-        <w:t xml:space="preserve"> do </w:t>
-      </w:r>
-      <w:proofErr w:type="spellStart"/>
-      <w:r>
-        <w:rPr>
-          <w:rFonts w:ascii="Montserrat" w:eastAsia="Montserrat" w:hAnsi="Montserrat" w:cs="Montserrat"/>
-        </w:rPr>
-        <w:t>trabalho</w:t>
-      </w:r>
-      <w:proofErr w:type="spellEnd"/>
-      <w:r>
-        <w:rPr>
-          <w:rFonts w:ascii="Montserrat" w:eastAsia="Montserrat" w:hAnsi="Montserrat" w:cs="Montserrat"/>
-        </w:rPr>
-        <w:t>.</w:t>
-      </w:r>
-    </w:p>
-    <w:p>
-      <w:pPr>
-        <w:rPr>
-          <w:rFonts w:ascii="Montserrat" w:eastAsia="Montserrat" w:hAnsi="Montserrat" w:cs="Montserrat"/>
-        </w:rPr>
-      </w:pPr>
-      <w:proofErr w:type="spellStart"/>
-      <w:r>
-        <w:rPr>
-          <w:rFonts w:ascii="Montserrat" w:eastAsia="Montserrat" w:hAnsi="Montserrat" w:cs="Montserrat"/>
-        </w:rPr>
-        <w:t>Usuários</w:t>
-      </w:r>
-      <w:proofErr w:type="spellEnd"/>
-      <w:r>
-        <w:rPr>
-          <w:rFonts w:ascii="Montserrat" w:eastAsia="Montserrat" w:hAnsi="Montserrat" w:cs="Montserrat"/>
-        </w:rPr>
-        <w:t xml:space="preserve"> </w:t>
-      </w:r>
-      <w:proofErr w:type="spellStart"/>
-      <w:r>
-        <w:rPr>
-          <w:rFonts w:ascii="Montserrat" w:eastAsia="Montserrat" w:hAnsi="Montserrat" w:cs="Montserrat"/>
-        </w:rPr>
-        <w:t>principais</w:t>
-      </w:r>
-      <w:proofErr w:type="spellEnd"/>
-      <w:r>
-        <w:rPr>
-          <w:rFonts w:ascii="Montserrat" w:eastAsia="Montserrat" w:hAnsi="Montserrat" w:cs="Montserrat"/>
-        </w:rPr>
-        <w:t xml:space="preserve">: </w:t>
-      </w:r>
-      <w:proofErr w:type="spellStart"/>
-      <w:r>
-        <w:rPr>
-          <w:rFonts w:ascii="Montserrat" w:eastAsia="Montserrat" w:hAnsi="Montserrat" w:cs="Montserrat"/>
-        </w:rPr>
-        <w:t>Funcionários</w:t>
-      </w:r>
-      <w:proofErr w:type="spellEnd"/>
-      <w:r>
-        <w:rPr>
-          <w:rFonts w:ascii="Montserrat" w:eastAsia="Montserrat" w:hAnsi="Montserrat" w:cs="Montserrat"/>
-        </w:rPr>
-        <w:t xml:space="preserve"> da </w:t>
-      </w:r>
-      <w:proofErr w:type="spellStart"/>
-      <w:r>
-        <w:rPr>
-          <w:rFonts w:ascii="Montserrat" w:eastAsia="Montserrat" w:hAnsi="Montserrat" w:cs="Montserrat"/>
-        </w:rPr>
-        <w:t>empresa</w:t>
-      </w:r>
-      <w:proofErr w:type="spellEnd"/>
-      <w:r>
-        <w:rPr>
-          <w:rFonts w:ascii="Montserrat" w:eastAsia="Montserrat" w:hAnsi="Montserrat" w:cs="Montserrat"/>
-        </w:rPr>
-        <w:t xml:space="preserve"> </w:t>
-      </w:r>
-      <w:proofErr w:type="spellStart"/>
-      <w:r>
-        <w:rPr>
-          <w:rFonts w:ascii="Montserrat" w:eastAsia="Montserrat" w:hAnsi="Montserrat" w:cs="Montserrat"/>
-        </w:rPr>
-        <w:t>VerdeClaro</w:t>
-      </w:r>
-      <w:proofErr w:type="spellEnd"/>
-      <w:r>
-        <w:rPr>
-          <w:rFonts w:ascii="Montserrat" w:eastAsia="Montserrat" w:hAnsi="Montserrat" w:cs="Montserrat"/>
-        </w:rPr>
-        <w:t xml:space="preserve">, que </w:t>
-      </w:r>
-      <w:proofErr w:type="spellStart"/>
-      <w:r>
-        <w:rPr>
-          <w:rFonts w:ascii="Montserrat" w:eastAsia="Montserrat" w:hAnsi="Montserrat" w:cs="Montserrat"/>
-        </w:rPr>
-        <w:t>empenham</w:t>
-      </w:r>
-      <w:proofErr w:type="spellEnd"/>
-      <w:r>
-        <w:rPr>
-          <w:rFonts w:ascii="Montserrat" w:eastAsia="Montserrat" w:hAnsi="Montserrat" w:cs="Montserrat"/>
-        </w:rPr>
-        <w:t xml:space="preserve"> a </w:t>
-      </w:r>
-      <w:proofErr w:type="spellStart"/>
-      <w:r>
-        <w:rPr>
-          <w:rFonts w:ascii="Montserrat" w:eastAsia="Montserrat" w:hAnsi="Montserrat" w:cs="Montserrat"/>
-        </w:rPr>
-        <w:t>função</w:t>
-      </w:r>
-      <w:proofErr w:type="spellEnd"/>
-      <w:r>
-        <w:rPr>
-          <w:rFonts w:ascii="Montserrat" w:eastAsia="Montserrat" w:hAnsi="Montserrat" w:cs="Montserrat"/>
-        </w:rPr>
-        <w:t xml:space="preserve"> de coleta.</w:t>
-      </w:r>
-    </w:p>
-    <w:p>
-      <w:pPr>
-        <w:rPr>
-          <w:rFonts w:ascii="Montserrat" w:eastAsia="Montserrat" w:hAnsi="Montserrat" w:cs="Montserrat"/>
-        </w:rPr>
-      </w:pPr>
-      <w:proofErr w:type="spellStart"/>
-      <w:r>
-        <w:rPr>
-          <w:rFonts w:ascii="Montserrat" w:eastAsia="Montserrat" w:hAnsi="Montserrat" w:cs="Montserrat"/>
-        </w:rPr>
-        <w:t>Funcionalidades</w:t>
-      </w:r>
-      <w:proofErr w:type="spellEnd"/>
-      <w:r>
-        <w:rPr>
-          <w:rFonts w:ascii="Montserrat" w:eastAsia="Montserrat" w:hAnsi="Montserrat" w:cs="Montserrat"/>
-        </w:rPr>
-        <w:t xml:space="preserve"> </w:t>
-      </w:r>
-      <w:proofErr w:type="spellStart"/>
-      <w:r>
-        <w:rPr>
-          <w:rFonts w:ascii="Montserrat" w:eastAsia="Montserrat" w:hAnsi="Montserrat" w:cs="Montserrat"/>
-        </w:rPr>
-        <w:t>básicas</w:t>
-      </w:r>
-      <w:proofErr w:type="spellEnd"/>
-      <w:r>
-        <w:rPr>
-          <w:rFonts w:ascii="Montserrat" w:eastAsia="Montserrat" w:hAnsi="Montserrat" w:cs="Montserrat"/>
-        </w:rPr>
-        <w:t>:</w:t>
-      </w:r>
-    </w:p>
-    <w:p>
-      <w:pPr>
-        <w:rPr>
-          <w:rFonts w:ascii="Montserrat" w:eastAsia="Montserrat" w:hAnsi="Montserrat" w:cs="Montserrat"/>
-        </w:rPr>
-      </w:pPr>
-      <w:r>
-        <w:rPr>
-          <w:rFonts w:ascii="Montserrat" w:eastAsia="Montserrat" w:hAnsi="Montserrat" w:cs="Montserrat"/>
-        </w:rPr>
-        <w:t xml:space="preserve">  • </w:t>
-      </w:r>
-      <w:proofErr w:type="spellStart"/>
-      <w:r>
-        <w:rPr>
-          <w:rFonts w:ascii="Montserrat" w:eastAsia="Montserrat" w:hAnsi="Montserrat" w:cs="Montserrat"/>
-        </w:rPr>
-        <w:t>Mapeamento</w:t>
-      </w:r>
-      <w:proofErr w:type="spellEnd"/>
-      <w:r>
-        <w:rPr>
-          <w:rFonts w:ascii="Montserrat" w:eastAsia="Montserrat" w:hAnsi="Montserrat" w:cs="Montserrat"/>
-        </w:rPr>
-        <w:t xml:space="preserve"> de </w:t>
-      </w:r>
-      <w:proofErr w:type="spellStart"/>
-      <w:r>
-        <w:rPr>
-          <w:rFonts w:ascii="Montserrat" w:eastAsia="Montserrat" w:hAnsi="Montserrat" w:cs="Montserrat"/>
-        </w:rPr>
-        <w:t>lixeiras</w:t>
-      </w:r>
-      <w:proofErr w:type="spellEnd"/>
-      <w:r>
-        <w:rPr>
-          <w:rFonts w:ascii="Montserrat" w:eastAsia="Montserrat" w:hAnsi="Montserrat" w:cs="Montserrat"/>
-        </w:rPr>
-        <w:t>.</w:t>
-      </w:r>
-      <w:r>
-        <w:rPr>
-          <w:rFonts w:ascii="Montserrat" w:eastAsia="Montserrat" w:hAnsi="Montserrat" w:cs="Montserrat"/>
-        </w:rPr>
-        <w:br/>
-      </w:r>
-      <w:r>
-        <w:rPr>
-          <w:rFonts w:ascii="Montserrat" w:eastAsia="Montserrat" w:hAnsi="Montserrat" w:cs="Montserrat"/>
-        </w:rPr>
-        <w:t xml:space="preserve">  • </w:t>
-      </w:r>
-      <w:proofErr w:type="spellStart"/>
-      <w:r>
-        <w:rPr>
-          <w:rFonts w:ascii="Montserrat" w:eastAsia="Montserrat" w:hAnsi="Montserrat" w:cs="Montserrat"/>
-        </w:rPr>
-        <w:t>Leitura</w:t>
-      </w:r>
-      <w:proofErr w:type="spellEnd"/>
-      <w:r>
-        <w:rPr>
-          <w:rFonts w:ascii="Montserrat" w:eastAsia="Montserrat" w:hAnsi="Montserrat" w:cs="Montserrat"/>
-        </w:rPr>
-        <w:t xml:space="preserve"> de </w:t>
-      </w:r>
-      <w:proofErr w:type="spellStart"/>
-      <w:r>
-        <w:rPr>
-          <w:rFonts w:ascii="Montserrat" w:eastAsia="Montserrat" w:hAnsi="Montserrat" w:cs="Montserrat"/>
-        </w:rPr>
-        <w:t>nível</w:t>
-      </w:r>
-      <w:proofErr w:type="spellEnd"/>
-      <w:r>
-        <w:rPr>
-          <w:rFonts w:ascii="Montserrat" w:eastAsia="Montserrat" w:hAnsi="Montserrat" w:cs="Montserrat"/>
-        </w:rPr>
-        <w:t xml:space="preserve">, para </w:t>
-      </w:r>
-      <w:proofErr w:type="spellStart"/>
-      <w:r>
-        <w:rPr>
-          <w:rFonts w:ascii="Montserrat" w:eastAsia="Montserrat" w:hAnsi="Montserrat" w:cs="Montserrat"/>
-        </w:rPr>
-        <w:t>indentificar</w:t>
-      </w:r>
-      <w:proofErr w:type="spellEnd"/>
-      <w:r>
-        <w:rPr>
-          <w:rFonts w:ascii="Montserrat" w:eastAsia="Montserrat" w:hAnsi="Montserrat" w:cs="Montserrat"/>
-        </w:rPr>
-        <w:t xml:space="preserve"> </w:t>
-      </w:r>
-      <w:proofErr w:type="spellStart"/>
-      <w:r>
-        <w:rPr>
-          <w:rFonts w:ascii="Montserrat" w:eastAsia="Montserrat" w:hAnsi="Montserrat" w:cs="Montserrat"/>
-        </w:rPr>
-        <w:t>quais</w:t>
-      </w:r>
-      <w:proofErr w:type="spellEnd"/>
-      <w:r>
-        <w:rPr>
-          <w:rFonts w:ascii="Montserrat" w:eastAsia="Montserrat" w:hAnsi="Montserrat" w:cs="Montserrat"/>
-        </w:rPr>
-        <w:t xml:space="preserve"> </w:t>
-      </w:r>
-      <w:proofErr w:type="spellStart"/>
-      <w:r>
-        <w:rPr>
-          <w:rFonts w:ascii="Montserrat" w:eastAsia="Montserrat" w:hAnsi="Montserrat" w:cs="Montserrat"/>
-        </w:rPr>
-        <w:t>lixeiras</w:t>
-      </w:r>
-      <w:proofErr w:type="spellEnd"/>
-      <w:r>
-        <w:rPr>
-          <w:rFonts w:ascii="Montserrat" w:eastAsia="Montserrat" w:hAnsi="Montserrat" w:cs="Montserrat"/>
-        </w:rPr>
-        <w:t xml:space="preserve"> </w:t>
-      </w:r>
-      <w:proofErr w:type="spellStart"/>
-      <w:r>
-        <w:rPr>
-          <w:rFonts w:ascii="Montserrat" w:eastAsia="Montserrat" w:hAnsi="Montserrat" w:cs="Montserrat"/>
-        </w:rPr>
-        <w:t>estão</w:t>
-      </w:r>
-      <w:proofErr w:type="spellEnd"/>
-      <w:r>
-        <w:rPr>
-          <w:rFonts w:ascii="Montserrat" w:eastAsia="Montserrat" w:hAnsi="Montserrat" w:cs="Montserrat"/>
-        </w:rPr>
-        <w:t xml:space="preserve"> </w:t>
-      </w:r>
-      <w:proofErr w:type="spellStart"/>
-      <w:r>
-        <w:rPr>
-          <w:rFonts w:ascii="Montserrat" w:eastAsia="Montserrat" w:hAnsi="Montserrat" w:cs="Montserrat"/>
-        </w:rPr>
-        <w:t>vazias</w:t>
-      </w:r>
-      <w:proofErr w:type="spellEnd"/>
-      <w:r>
-        <w:rPr>
-          <w:rFonts w:ascii="Montserrat" w:eastAsia="Montserrat" w:hAnsi="Montserrat" w:cs="Montserrat"/>
-        </w:rPr>
-        <w:t xml:space="preserve">. </w:t>
-      </w:r>
-      <w:r>
-        <w:rPr>
-          <w:rFonts w:ascii="Montserrat" w:eastAsia="Montserrat" w:hAnsi="Montserrat" w:cs="Montserrat"/>
-        </w:rPr>
-        <w:br/>
-        <w:t xml:space="preserve">  • </w:t>
-      </w:r>
-      <w:proofErr w:type="spellStart"/>
-      <w:r>
-        <w:rPr>
-          <w:rFonts w:ascii="Montserrat" w:eastAsia="Montserrat" w:hAnsi="Montserrat" w:cs="Montserrat"/>
-        </w:rPr>
-        <w:t>Relatório</w:t>
-      </w:r>
-      <w:proofErr w:type="spellEnd"/>
-      <w:r>
-        <w:rPr>
-          <w:rFonts w:ascii="Montserrat" w:eastAsia="Montserrat" w:hAnsi="Montserrat" w:cs="Montserrat"/>
-        </w:rPr>
-        <w:t xml:space="preserve"> de </w:t>
-      </w:r>
-      <w:proofErr w:type="spellStart"/>
-      <w:r>
-        <w:rPr>
-          <w:rFonts w:ascii="Montserrat" w:eastAsia="Montserrat" w:hAnsi="Montserrat" w:cs="Montserrat"/>
-        </w:rPr>
-        <w:t>quais</w:t>
-      </w:r>
-      <w:proofErr w:type="spellEnd"/>
-      <w:r>
-        <w:rPr>
-          <w:rFonts w:ascii="Montserrat" w:eastAsia="Montserrat" w:hAnsi="Montserrat" w:cs="Montserrat"/>
-        </w:rPr>
-        <w:t xml:space="preserve"> </w:t>
-      </w:r>
-      <w:proofErr w:type="spellStart"/>
-      <w:r>
-        <w:rPr>
-          <w:rFonts w:ascii="Montserrat" w:eastAsia="Montserrat" w:hAnsi="Montserrat" w:cs="Montserrat"/>
-        </w:rPr>
-        <w:t>áreas</w:t>
-      </w:r>
-      <w:proofErr w:type="spellEnd"/>
-      <w:r>
-        <w:rPr>
-          <w:rFonts w:ascii="Montserrat" w:eastAsia="Montserrat" w:hAnsi="Montserrat" w:cs="Montserrat"/>
-        </w:rPr>
-        <w:t xml:space="preserve"> </w:t>
-      </w:r>
-      <w:proofErr w:type="spellStart"/>
-      <w:r>
-        <w:rPr>
-          <w:rFonts w:ascii="Montserrat" w:eastAsia="Montserrat" w:hAnsi="Montserrat" w:cs="Montserrat"/>
-        </w:rPr>
-        <w:t>têm</w:t>
-      </w:r>
-      <w:proofErr w:type="spellEnd"/>
-      <w:r>
-        <w:rPr>
-          <w:rFonts w:ascii="Montserrat" w:eastAsia="Montserrat" w:hAnsi="Montserrat" w:cs="Montserrat"/>
-        </w:rPr>
-        <w:t xml:space="preserve"> </w:t>
-      </w:r>
-      <w:proofErr w:type="spellStart"/>
-      <w:r>
-        <w:rPr>
-          <w:rFonts w:ascii="Montserrat" w:eastAsia="Montserrat" w:hAnsi="Montserrat" w:cs="Montserrat"/>
-        </w:rPr>
-        <w:t>mais</w:t>
-      </w:r>
-      <w:proofErr w:type="spellEnd"/>
-      <w:r>
-        <w:rPr>
-          <w:rFonts w:ascii="Montserrat" w:eastAsia="Montserrat" w:hAnsi="Montserrat" w:cs="Montserrat"/>
-        </w:rPr>
-        <w:t xml:space="preserve"> </w:t>
-      </w:r>
-      <w:proofErr w:type="spellStart"/>
-      <w:r>
-        <w:rPr>
-          <w:rFonts w:ascii="Montserrat" w:eastAsia="Montserrat" w:hAnsi="Montserrat" w:cs="Montserrat"/>
-        </w:rPr>
-        <w:t>descarte</w:t>
-      </w:r>
-      <w:proofErr w:type="spellEnd"/>
-      <w:r>
-        <w:rPr>
-          <w:rFonts w:ascii="Montserrat" w:eastAsia="Montserrat" w:hAnsi="Montserrat" w:cs="Montserrat"/>
-        </w:rPr>
-        <w:t xml:space="preserve"> de </w:t>
-      </w:r>
-      <w:proofErr w:type="spellStart"/>
-      <w:r>
-        <w:rPr>
-          <w:rFonts w:ascii="Montserrat" w:eastAsia="Montserrat" w:hAnsi="Montserrat" w:cs="Montserrat"/>
-        </w:rPr>
-        <w:t>lixo</w:t>
-      </w:r>
-      <w:proofErr w:type="spellEnd"/>
-      <w:r>
-        <w:rPr>
-          <w:rFonts w:ascii="Montserrat" w:eastAsia="Montserrat" w:hAnsi="Montserrat" w:cs="Montserrat"/>
-        </w:rPr>
-        <w:t>.</w:t>
-      </w:r>
-    </w:p>
-    <w:p>
-      <w:pPr>
-        <w:pStyle w:val="Ttulo1"/>
-        <w:rPr>
-          <w:rFonts w:ascii="Montserrat" w:eastAsia="Montserrat" w:hAnsi="Montserrat" w:cs="Montserrat"/>
-          <w:color w:val="000000"/>
-        </w:rPr>
-      </w:pPr>
-      <w:r>
-        <w:rPr>
-          <w:rFonts w:ascii="Montserrat" w:eastAsia="Montserrat" w:hAnsi="Montserrat" w:cs="Montserrat"/>
-          <w:color w:val="000000"/>
-        </w:rPr>
-        <w:t xml:space="preserve">2. </w:t>
-      </w:r>
-      <w:proofErr w:type="spellStart"/>
-      <w:r>
-        <w:rPr>
-          <w:rFonts w:ascii="Montserrat" w:eastAsia="Montserrat" w:hAnsi="Montserrat" w:cs="Montserrat"/>
-          <w:color w:val="000000"/>
-        </w:rPr>
-        <w:t>Requisitos</w:t>
-      </w:r>
-      <w:proofErr w:type="spellEnd"/>
-      <w:r>
-        <w:rPr>
-          <w:rFonts w:ascii="Montserrat" w:eastAsia="Montserrat" w:hAnsi="Montserrat" w:cs="Montserrat"/>
-          <w:color w:val="000000"/>
-        </w:rPr>
-        <w:t xml:space="preserve"> do Sistema</w:t>
-      </w:r>
-    </w:p>
-    <w:p>
-      <w:pPr>
-        <w:pStyle w:val="Ttulo2"/>
-        <w:rPr>
-          <w:rFonts w:ascii="Montserrat" w:eastAsia="Montserrat" w:hAnsi="Montserrat" w:cs="Montserrat"/>
-          <w:color w:val="000000"/>
-        </w:rPr>
-      </w:pPr>
-      <w:r>
-        <w:rPr>
-          <w:rFonts w:ascii="Montserrat" w:eastAsia="Montserrat" w:hAnsi="Montserrat" w:cs="Montserrat"/>
-          <w:color w:val="000000"/>
-        </w:rPr>
-        <w:t xml:space="preserve">2.1 </w:t>
-      </w:r>
-      <w:proofErr w:type="spellStart"/>
-      <w:r>
-        <w:rPr>
-          <w:rFonts w:ascii="Montserrat" w:eastAsia="Montserrat" w:hAnsi="Montserrat" w:cs="Montserrat"/>
-          <w:color w:val="000000"/>
-        </w:rPr>
-        <w:t>Requisitos</w:t>
-      </w:r>
-      <w:proofErr w:type="spellEnd"/>
-      <w:r>
-        <w:rPr>
-          <w:rFonts w:ascii="Montserrat" w:eastAsia="Montserrat" w:hAnsi="Montserrat" w:cs="Montserrat"/>
-          <w:color w:val="000000"/>
-        </w:rPr>
-        <w:t xml:space="preserve"> </w:t>
-      </w:r>
-      <w:proofErr w:type="spellStart"/>
-      <w:r>
-        <w:rPr>
-          <w:rFonts w:ascii="Montserrat" w:eastAsia="Montserrat" w:hAnsi="Montserrat" w:cs="Montserrat"/>
-          <w:color w:val="000000"/>
-        </w:rPr>
-        <w:t>Funcionais</w:t>
-      </w:r>
-      <w:proofErr w:type="spellEnd"/>
-    </w:p>
-    <w:p>
-      <w:pPr>
-        <w:rPr>
-          <w:rFonts w:ascii="Montserrat" w:eastAsia="Montserrat" w:hAnsi="Montserrat" w:cs="Montserrat"/>
-        </w:rPr>
-      </w:pPr>
-      <w:r>
-        <w:rPr>
-          <w:rFonts w:ascii="Montserrat" w:eastAsia="Montserrat" w:hAnsi="Montserrat" w:cs="Montserrat"/>
-        </w:rPr>
-        <w:t xml:space="preserve">1. O </w:t>
-      </w:r>
-      <w:proofErr w:type="spellStart"/>
-      <w:r>
-        <w:rPr>
-          <w:rFonts w:ascii="Montserrat" w:eastAsia="Montserrat" w:hAnsi="Montserrat" w:cs="Montserrat"/>
-        </w:rPr>
-        <w:t>sistema</w:t>
-      </w:r>
-      <w:proofErr w:type="spellEnd"/>
-      <w:r>
-        <w:rPr>
-          <w:rFonts w:ascii="Montserrat" w:eastAsia="Montserrat" w:hAnsi="Montserrat" w:cs="Montserrat"/>
-        </w:rPr>
-        <w:t xml:space="preserve"> </w:t>
-      </w:r>
-      <w:proofErr w:type="spellStart"/>
-      <w:r>
-        <w:rPr>
-          <w:rFonts w:ascii="Montserrat" w:eastAsia="Montserrat" w:hAnsi="Montserrat" w:cs="Montserrat"/>
-        </w:rPr>
-        <w:t>deve</w:t>
-      </w:r>
-      <w:proofErr w:type="spellEnd"/>
-      <w:r>
-        <w:rPr>
-          <w:rFonts w:ascii="Montserrat" w:eastAsia="Montserrat" w:hAnsi="Montserrat" w:cs="Montserrat"/>
-        </w:rPr>
-        <w:t xml:space="preserve"> </w:t>
-      </w:r>
-      <w:proofErr w:type="spellStart"/>
-      <w:r>
-        <w:rPr>
-          <w:rFonts w:ascii="Montserrat" w:eastAsia="Montserrat" w:hAnsi="Montserrat" w:cs="Montserrat"/>
-        </w:rPr>
-        <w:t>permitir</w:t>
-      </w:r>
-      <w:proofErr w:type="spellEnd"/>
-      <w:r>
-        <w:rPr>
-          <w:rFonts w:ascii="Montserrat" w:eastAsia="Montserrat" w:hAnsi="Montserrat" w:cs="Montserrat"/>
-        </w:rPr>
-        <w:t xml:space="preserve"> </w:t>
-      </w:r>
-      <w:proofErr w:type="spellStart"/>
-      <w:r>
-        <w:rPr>
-          <w:rFonts w:ascii="Montserrat" w:eastAsia="Montserrat" w:hAnsi="Montserrat" w:cs="Montserrat"/>
-        </w:rPr>
-        <w:t>cadastrar</w:t>
-      </w:r>
-      <w:proofErr w:type="spellEnd"/>
-      <w:r>
-        <w:rPr>
-          <w:rFonts w:ascii="Montserrat" w:eastAsia="Montserrat" w:hAnsi="Montserrat" w:cs="Montserrat"/>
-        </w:rPr>
-        <w:t xml:space="preserve"> </w:t>
-      </w:r>
-      <w:proofErr w:type="spellStart"/>
-      <w:r>
-        <w:rPr>
-          <w:rFonts w:ascii="Montserrat" w:eastAsia="Montserrat" w:hAnsi="Montserrat" w:cs="Montserrat"/>
-        </w:rPr>
-        <w:t>usuários</w:t>
-      </w:r>
-      <w:proofErr w:type="spellEnd"/>
-      <w:r>
-        <w:rPr>
-          <w:rFonts w:ascii="Montserrat" w:eastAsia="Montserrat" w:hAnsi="Montserrat" w:cs="Montserrat"/>
-        </w:rPr>
-        <w:t>.</w:t>
-      </w:r>
-    </w:p>
-    <w:p>
-      <w:pPr>
-        <w:rPr>
-          <w:rFonts w:ascii="Montserrat" w:eastAsia="Montserrat" w:hAnsi="Montserrat" w:cs="Montserrat"/>
-        </w:rPr>
-      </w:pPr>
-      <w:r>
-        <w:rPr>
-          <w:rFonts w:ascii="Montserrat" w:eastAsia="Montserrat" w:hAnsi="Montserrat" w:cs="Montserrat"/>
-        </w:rPr>
-        <w:t xml:space="preserve">2. O </w:t>
-      </w:r>
-      <w:proofErr w:type="spellStart"/>
-      <w:r>
-        <w:rPr>
-          <w:rFonts w:ascii="Montserrat" w:eastAsia="Montserrat" w:hAnsi="Montserrat" w:cs="Montserrat"/>
-        </w:rPr>
-        <w:t>sistema</w:t>
-      </w:r>
-      <w:proofErr w:type="spellEnd"/>
-      <w:r>
-        <w:rPr>
-          <w:rFonts w:ascii="Montserrat" w:eastAsia="Montserrat" w:hAnsi="Montserrat" w:cs="Montserrat"/>
-        </w:rPr>
-        <w:t xml:space="preserve"> </w:t>
-      </w:r>
-      <w:proofErr w:type="spellStart"/>
-      <w:r>
-        <w:rPr>
-          <w:rFonts w:ascii="Montserrat" w:eastAsia="Montserrat" w:hAnsi="Montserrat" w:cs="Montserrat"/>
-        </w:rPr>
-        <w:t>deve</w:t>
-      </w:r>
-      <w:proofErr w:type="spellEnd"/>
-      <w:r>
-        <w:rPr>
-          <w:rFonts w:ascii="Montserrat" w:eastAsia="Montserrat" w:hAnsi="Montserrat" w:cs="Montserrat"/>
-        </w:rPr>
-        <w:t xml:space="preserve"> </w:t>
-      </w:r>
-      <w:proofErr w:type="spellStart"/>
-      <w:r>
-        <w:rPr>
-          <w:rFonts w:ascii="Montserrat" w:eastAsia="Montserrat" w:hAnsi="Montserrat" w:cs="Montserrat"/>
-        </w:rPr>
-        <w:t>permitir</w:t>
-      </w:r>
-      <w:proofErr w:type="spellEnd"/>
-      <w:r>
-        <w:rPr>
-          <w:rFonts w:ascii="Montserrat" w:eastAsia="Montserrat" w:hAnsi="Montserrat" w:cs="Montserrat"/>
-        </w:rPr>
-        <w:t xml:space="preserve"> </w:t>
-      </w:r>
-      <w:proofErr w:type="spellStart"/>
-      <w:r>
-        <w:rPr>
-          <w:rFonts w:ascii="Montserrat" w:eastAsia="Montserrat" w:hAnsi="Montserrat" w:cs="Montserrat"/>
-        </w:rPr>
-        <w:t>cadas</w:t>
-      </w:r>
-      <w:r>
-        <w:rPr>
-          <w:rFonts w:ascii="Montserrat" w:eastAsia="Montserrat" w:hAnsi="Montserrat" w:cs="Montserrat"/>
-        </w:rPr>
-        <w:t>trar</w:t>
-      </w:r>
-      <w:proofErr w:type="spellEnd"/>
-      <w:r>
-        <w:rPr>
-          <w:rFonts w:ascii="Montserrat" w:eastAsia="Montserrat" w:hAnsi="Montserrat" w:cs="Montserrat"/>
-        </w:rPr>
-        <w:t xml:space="preserve"> </w:t>
-      </w:r>
-      <w:proofErr w:type="spellStart"/>
-      <w:r>
-        <w:rPr>
-          <w:rFonts w:ascii="Montserrat" w:eastAsia="Montserrat" w:hAnsi="Montserrat" w:cs="Montserrat"/>
-        </w:rPr>
-        <w:t>lixeiras</w:t>
-      </w:r>
-      <w:proofErr w:type="spellEnd"/>
-      <w:r>
-        <w:rPr>
-          <w:rFonts w:ascii="Montserrat" w:eastAsia="Montserrat" w:hAnsi="Montserrat" w:cs="Montserrat"/>
-        </w:rPr>
-        <w:t xml:space="preserve"> e </w:t>
-      </w:r>
-      <w:proofErr w:type="spellStart"/>
-      <w:r>
-        <w:rPr>
-          <w:rFonts w:ascii="Montserrat" w:eastAsia="Montserrat" w:hAnsi="Montserrat" w:cs="Montserrat"/>
-        </w:rPr>
-        <w:t>pontos</w:t>
-      </w:r>
-      <w:proofErr w:type="spellEnd"/>
-      <w:r>
-        <w:rPr>
-          <w:rFonts w:ascii="Montserrat" w:eastAsia="Montserrat" w:hAnsi="Montserrat" w:cs="Montserrat"/>
-        </w:rPr>
-        <w:t xml:space="preserve"> de coleta.</w:t>
-      </w:r>
-    </w:p>
-    <w:p>
-      <w:pPr>
-        <w:rPr>
-          <w:rFonts w:ascii="Montserrat" w:eastAsia="Montserrat" w:hAnsi="Montserrat" w:cs="Montserrat"/>
-        </w:rPr>
-      </w:pPr>
-      <w:r>
-        <w:rPr>
-          <w:rFonts w:ascii="Montserrat" w:eastAsia="Montserrat" w:hAnsi="Montserrat" w:cs="Montserrat"/>
-        </w:rPr>
-        <w:t xml:space="preserve">3. O </w:t>
-      </w:r>
-      <w:proofErr w:type="spellStart"/>
-      <w:r>
-        <w:rPr>
-          <w:rFonts w:ascii="Montserrat" w:eastAsia="Montserrat" w:hAnsi="Montserrat" w:cs="Montserrat"/>
-        </w:rPr>
-        <w:t>sistema</w:t>
-      </w:r>
-      <w:proofErr w:type="spellEnd"/>
-      <w:r>
-        <w:rPr>
-          <w:rFonts w:ascii="Montserrat" w:eastAsia="Montserrat" w:hAnsi="Montserrat" w:cs="Montserrat"/>
-        </w:rPr>
-        <w:t xml:space="preserve"> </w:t>
-      </w:r>
-      <w:proofErr w:type="spellStart"/>
-      <w:r>
-        <w:rPr>
-          <w:rFonts w:ascii="Montserrat" w:eastAsia="Montserrat" w:hAnsi="Montserrat" w:cs="Montserrat"/>
-        </w:rPr>
-        <w:t>deve</w:t>
-      </w:r>
-      <w:proofErr w:type="spellEnd"/>
-      <w:r>
-        <w:rPr>
-          <w:rFonts w:ascii="Montserrat" w:eastAsia="Montserrat" w:hAnsi="Montserrat" w:cs="Montserrat"/>
-        </w:rPr>
-        <w:t xml:space="preserve"> </w:t>
-      </w:r>
-      <w:proofErr w:type="spellStart"/>
-      <w:r>
-        <w:rPr>
-          <w:rFonts w:ascii="Montserrat" w:eastAsia="Montserrat" w:hAnsi="Montserrat" w:cs="Montserrat"/>
-        </w:rPr>
-        <w:t>permitir</w:t>
-      </w:r>
-      <w:proofErr w:type="spellEnd"/>
-      <w:r>
-        <w:rPr>
-          <w:rFonts w:ascii="Montserrat" w:eastAsia="Montserrat" w:hAnsi="Montserrat" w:cs="Montserrat"/>
-        </w:rPr>
-        <w:t xml:space="preserve"> </w:t>
-      </w:r>
-      <w:proofErr w:type="spellStart"/>
-      <w:r>
-        <w:rPr>
-          <w:rFonts w:ascii="Montserrat" w:eastAsia="Montserrat" w:hAnsi="Montserrat" w:cs="Montserrat"/>
-        </w:rPr>
-        <w:t>excluir</w:t>
-      </w:r>
-      <w:proofErr w:type="spellEnd"/>
-      <w:r>
-        <w:rPr>
-          <w:rFonts w:ascii="Montserrat" w:eastAsia="Montserrat" w:hAnsi="Montserrat" w:cs="Montserrat"/>
-        </w:rPr>
-        <w:t xml:space="preserve"> </w:t>
-      </w:r>
-      <w:proofErr w:type="spellStart"/>
-      <w:r>
-        <w:rPr>
-          <w:rFonts w:ascii="Montserrat" w:eastAsia="Montserrat" w:hAnsi="Montserrat" w:cs="Montserrat"/>
-        </w:rPr>
-        <w:t>lixeiras</w:t>
-      </w:r>
-      <w:proofErr w:type="spellEnd"/>
-      <w:r>
-        <w:rPr>
-          <w:rFonts w:ascii="Montserrat" w:eastAsia="Montserrat" w:hAnsi="Montserrat" w:cs="Montserrat"/>
-        </w:rPr>
-        <w:t xml:space="preserve">, </w:t>
-      </w:r>
-      <w:proofErr w:type="spellStart"/>
-      <w:r>
-        <w:rPr>
-          <w:rFonts w:ascii="Montserrat" w:eastAsia="Montserrat" w:hAnsi="Montserrat" w:cs="Montserrat"/>
-        </w:rPr>
-        <w:t>usuários</w:t>
-      </w:r>
-      <w:proofErr w:type="spellEnd"/>
-      <w:r>
-        <w:rPr>
-          <w:rFonts w:ascii="Montserrat" w:eastAsia="Montserrat" w:hAnsi="Montserrat" w:cs="Montserrat"/>
-        </w:rPr>
-        <w:t xml:space="preserve"> e </w:t>
-      </w:r>
-      <w:proofErr w:type="spellStart"/>
-      <w:r>
-        <w:rPr>
-          <w:rFonts w:ascii="Montserrat" w:eastAsia="Montserrat" w:hAnsi="Montserrat" w:cs="Montserrat"/>
-        </w:rPr>
-        <w:t>pontos</w:t>
-      </w:r>
-      <w:proofErr w:type="spellEnd"/>
-      <w:r>
-        <w:rPr>
-          <w:rFonts w:ascii="Montserrat" w:eastAsia="Montserrat" w:hAnsi="Montserrat" w:cs="Montserrat"/>
-        </w:rPr>
-        <w:t xml:space="preserve"> de coleta.</w:t>
-      </w:r>
-    </w:p>
-    <w:p>
-      <w:pPr>
-        <w:rPr>
-          <w:rFonts w:ascii="Montserrat" w:eastAsia="Montserrat" w:hAnsi="Montserrat" w:cs="Montserrat"/>
-        </w:rPr>
-      </w:pPr>
-      <w:r>
-        <w:rPr>
-          <w:rFonts w:ascii="Montserrat" w:eastAsia="Montserrat" w:hAnsi="Montserrat" w:cs="Montserrat"/>
-        </w:rPr>
-        <w:t xml:space="preserve">4. O </w:t>
-      </w:r>
-      <w:proofErr w:type="spellStart"/>
-      <w:r>
-        <w:rPr>
-          <w:rFonts w:ascii="Montserrat" w:eastAsia="Montserrat" w:hAnsi="Montserrat" w:cs="Montserrat"/>
-        </w:rPr>
-        <w:t>sistema</w:t>
-      </w:r>
-      <w:proofErr w:type="spellEnd"/>
-      <w:r>
-        <w:rPr>
-          <w:rFonts w:ascii="Montserrat" w:eastAsia="Montserrat" w:hAnsi="Montserrat" w:cs="Montserrat"/>
-        </w:rPr>
-        <w:t xml:space="preserve"> </w:t>
-      </w:r>
-      <w:proofErr w:type="spellStart"/>
-      <w:r>
-        <w:rPr>
-          <w:rFonts w:ascii="Montserrat" w:eastAsia="Montserrat" w:hAnsi="Montserrat" w:cs="Montserrat"/>
-        </w:rPr>
-        <w:t>deve</w:t>
-      </w:r>
-      <w:proofErr w:type="spellEnd"/>
-      <w:r>
-        <w:rPr>
-          <w:rFonts w:ascii="Montserrat" w:eastAsia="Montserrat" w:hAnsi="Montserrat" w:cs="Montserrat"/>
-        </w:rPr>
-        <w:t xml:space="preserve"> </w:t>
-      </w:r>
-      <w:proofErr w:type="spellStart"/>
-      <w:r>
-        <w:rPr>
-          <w:rFonts w:ascii="Montserrat" w:eastAsia="Montserrat" w:hAnsi="Montserrat" w:cs="Montserrat"/>
-        </w:rPr>
-        <w:t>exibir</w:t>
-      </w:r>
-      <w:proofErr w:type="spellEnd"/>
-      <w:r>
-        <w:rPr>
-          <w:rFonts w:ascii="Montserrat" w:eastAsia="Montserrat" w:hAnsi="Montserrat" w:cs="Montserrat"/>
-        </w:rPr>
-        <w:t xml:space="preserve"> </w:t>
-      </w:r>
-      <w:proofErr w:type="spellStart"/>
-      <w:r>
-        <w:rPr>
-          <w:rFonts w:ascii="Montserrat" w:eastAsia="Montserrat" w:hAnsi="Montserrat" w:cs="Montserrat"/>
-        </w:rPr>
-        <w:t>relatórios</w:t>
-      </w:r>
-      <w:proofErr w:type="spellEnd"/>
-      <w:r>
-        <w:rPr>
-          <w:rFonts w:ascii="Montserrat" w:eastAsia="Montserrat" w:hAnsi="Montserrat" w:cs="Montserrat"/>
-        </w:rPr>
-        <w:t xml:space="preserve"> de coleta</w:t>
-      </w:r>
-      <w:r>
-        <w:rPr>
-          <w:rFonts w:ascii="Montserrat" w:eastAsia="Montserrat" w:hAnsi="Montserrat" w:cs="Montserrat"/>
-        </w:rPr>
-        <w:t xml:space="preserve"> </w:t>
-      </w:r>
-      <w:proofErr w:type="spellStart"/>
-      <w:r>
-        <w:rPr>
-          <w:rFonts w:ascii="Montserrat" w:eastAsia="Montserrat" w:hAnsi="Montserrat" w:cs="Montserrat"/>
-        </w:rPr>
-        <w:t>semanais</w:t>
-      </w:r>
-      <w:proofErr w:type="spellEnd"/>
-      <w:r>
-        <w:rPr>
-          <w:rFonts w:ascii="Montserrat" w:eastAsia="Montserrat" w:hAnsi="Montserrat" w:cs="Montserrat"/>
-        </w:rPr>
-        <w:t>.</w:t>
-      </w:r>
-    </w:p>
-    <w:p>
-      <w:pPr>
-        <w:pStyle w:val="Ttulo2"/>
-        <w:rPr>
-          <w:rFonts w:ascii="Montserrat" w:eastAsia="Montserrat" w:hAnsi="Montserrat" w:cs="Montserrat"/>
-          <w:color w:val="000000"/>
-        </w:rPr>
-      </w:pPr>
-      <w:r>
-        <w:rPr>
-          <w:rFonts w:ascii="Montserrat" w:eastAsia="Montserrat" w:hAnsi="Montserrat" w:cs="Montserrat"/>
-          <w:color w:val="000000"/>
-        </w:rPr>
-        <w:t xml:space="preserve">2.2 </w:t>
-      </w:r>
-      <w:proofErr w:type="spellStart"/>
-      <w:r>
-        <w:rPr>
-          <w:rFonts w:ascii="Montserrat" w:eastAsia="Montserrat" w:hAnsi="Montserrat" w:cs="Montserrat"/>
-          <w:color w:val="000000"/>
-        </w:rPr>
-        <w:t>Requisitos</w:t>
-      </w:r>
-      <w:proofErr w:type="spellEnd"/>
-      <w:r>
-        <w:rPr>
-          <w:rFonts w:ascii="Montserrat" w:eastAsia="Montserrat" w:hAnsi="Montserrat" w:cs="Montserrat"/>
-          <w:color w:val="000000"/>
-        </w:rPr>
-        <w:t xml:space="preserve"> </w:t>
-      </w:r>
-      <w:proofErr w:type="spellStart"/>
-      <w:r>
-        <w:rPr>
-          <w:rFonts w:ascii="Montserrat" w:eastAsia="Montserrat" w:hAnsi="Montserrat" w:cs="Montserrat"/>
-          <w:color w:val="000000"/>
-        </w:rPr>
-        <w:t>Não</w:t>
-      </w:r>
-      <w:proofErr w:type="spellEnd"/>
-      <w:r>
-        <w:rPr>
-          <w:rFonts w:ascii="Montserrat" w:eastAsia="Montserrat" w:hAnsi="Montserrat" w:cs="Montserrat"/>
-          <w:color w:val="000000"/>
-        </w:rPr>
-        <w:t xml:space="preserve"> </w:t>
-      </w:r>
-      <w:proofErr w:type="spellStart"/>
-      <w:r>
-        <w:rPr>
-          <w:rFonts w:ascii="Montserrat" w:eastAsia="Montserrat" w:hAnsi="Montserrat" w:cs="Montserrat"/>
-          <w:color w:val="000000"/>
-        </w:rPr>
-        <w:t>Funcionais</w:t>
-      </w:r>
-      <w:proofErr w:type="spellEnd"/>
-    </w:p>
-    <w:p>
-      <w:pPr>
-        <w:rPr>
-          <w:rFonts w:ascii="Montserrat" w:eastAsia="Montserrat" w:hAnsi="Montserrat" w:cs="Montserrat"/>
-        </w:rPr>
-      </w:pPr>
-      <w:r>
-        <w:rPr>
-          <w:rFonts w:ascii="Montserrat" w:eastAsia="Montserrat" w:hAnsi="Montserrat" w:cs="Montserrat"/>
-        </w:rPr>
-        <w:t xml:space="preserve">1. O </w:t>
-      </w:r>
-      <w:proofErr w:type="spellStart"/>
-      <w:r>
-        <w:rPr>
-          <w:rFonts w:ascii="Montserrat" w:eastAsia="Montserrat" w:hAnsi="Montserrat" w:cs="Montserrat"/>
-        </w:rPr>
-        <w:t>sistema</w:t>
-      </w:r>
-      <w:proofErr w:type="spellEnd"/>
-      <w:r>
-        <w:rPr>
-          <w:rFonts w:ascii="Montserrat" w:eastAsia="Montserrat" w:hAnsi="Montserrat" w:cs="Montserrat"/>
-        </w:rPr>
-        <w:t xml:space="preserve"> </w:t>
-      </w:r>
-      <w:proofErr w:type="spellStart"/>
-      <w:r>
-        <w:rPr>
-          <w:rFonts w:ascii="Montserrat" w:eastAsia="Montserrat" w:hAnsi="Montserrat" w:cs="Montserrat"/>
-        </w:rPr>
-        <w:t>deve</w:t>
-      </w:r>
-      <w:proofErr w:type="spellEnd"/>
-      <w:r>
-        <w:rPr>
-          <w:rFonts w:ascii="Montserrat" w:eastAsia="Montserrat" w:hAnsi="Montserrat" w:cs="Montserrat"/>
-        </w:rPr>
-        <w:t xml:space="preserve"> ser </w:t>
-      </w:r>
-      <w:proofErr w:type="spellStart"/>
-      <w:r>
-        <w:rPr>
-          <w:rFonts w:ascii="Montserrat" w:eastAsia="Montserrat" w:hAnsi="Montserrat" w:cs="Montserrat"/>
-        </w:rPr>
-        <w:t>fácil</w:t>
-      </w:r>
-      <w:proofErr w:type="spellEnd"/>
-      <w:r>
-        <w:rPr>
-          <w:rFonts w:ascii="Montserrat" w:eastAsia="Montserrat" w:hAnsi="Montserrat" w:cs="Montserrat"/>
-        </w:rPr>
-        <w:t xml:space="preserve"> de </w:t>
-      </w:r>
-      <w:proofErr w:type="spellStart"/>
-      <w:r>
-        <w:rPr>
-          <w:rFonts w:ascii="Montserrat" w:eastAsia="Montserrat" w:hAnsi="Montserrat" w:cs="Montserrat"/>
-        </w:rPr>
-        <w:t>usar</w:t>
-      </w:r>
-      <w:proofErr w:type="spellEnd"/>
-      <w:r>
-        <w:rPr>
-          <w:rFonts w:ascii="Montserrat" w:eastAsia="Montserrat" w:hAnsi="Montserrat" w:cs="Montserrat"/>
-        </w:rPr>
-        <w:t>, com interface simples.</w:t>
-      </w:r>
-    </w:p>
-    <w:p>
-      <w:pPr>
-        <w:rPr>
-          <w:rFonts w:ascii="Montserrat" w:eastAsia="Montserrat" w:hAnsi="Montserrat" w:cs="Montserrat"/>
-        </w:rPr>
-      </w:pPr>
-      <w:r>
-        <w:rPr>
-          <w:rFonts w:ascii="Montserrat" w:eastAsia="Montserrat" w:hAnsi="Montserrat" w:cs="Montserrat"/>
-        </w:rPr>
-        <w:t xml:space="preserve">2. O </w:t>
-      </w:r>
-      <w:proofErr w:type="spellStart"/>
-      <w:r>
-        <w:rPr>
-          <w:rFonts w:ascii="Montserrat" w:eastAsia="Montserrat" w:hAnsi="Montserrat" w:cs="Montserrat"/>
-        </w:rPr>
-        <w:t>sistema</w:t>
-      </w:r>
-      <w:proofErr w:type="spellEnd"/>
-      <w:r>
-        <w:rPr>
-          <w:rFonts w:ascii="Montserrat" w:eastAsia="Montserrat" w:hAnsi="Montserrat" w:cs="Montserrat"/>
-        </w:rPr>
-        <w:t xml:space="preserve"> </w:t>
-      </w:r>
-      <w:proofErr w:type="spellStart"/>
-      <w:r>
-        <w:rPr>
-          <w:rFonts w:ascii="Montserrat" w:eastAsia="Montserrat" w:hAnsi="Montserrat" w:cs="Montserrat"/>
-        </w:rPr>
-        <w:t>deve</w:t>
-      </w:r>
-      <w:proofErr w:type="spellEnd"/>
-      <w:r>
-        <w:rPr>
-          <w:rFonts w:ascii="Montserrat" w:eastAsia="Montserrat" w:hAnsi="Montserrat" w:cs="Montserrat"/>
-        </w:rPr>
-        <w:t xml:space="preserve"> </w:t>
-      </w:r>
-      <w:proofErr w:type="spellStart"/>
-      <w:r>
-        <w:rPr>
-          <w:rFonts w:ascii="Montserrat" w:eastAsia="Montserrat" w:hAnsi="Montserrat" w:cs="Montserrat"/>
-        </w:rPr>
-        <w:t>armazenar</w:t>
-      </w:r>
-      <w:proofErr w:type="spellEnd"/>
-      <w:r>
-        <w:rPr>
-          <w:rFonts w:ascii="Montserrat" w:eastAsia="Montserrat" w:hAnsi="Montserrat" w:cs="Montserrat"/>
-        </w:rPr>
-        <w:t xml:space="preserve"> </w:t>
-      </w:r>
-      <w:proofErr w:type="spellStart"/>
-      <w:r>
-        <w:rPr>
-          <w:rFonts w:ascii="Montserrat" w:eastAsia="Montserrat" w:hAnsi="Montserrat" w:cs="Montserrat"/>
-        </w:rPr>
-        <w:t>os</w:t>
-      </w:r>
-      <w:proofErr w:type="spellEnd"/>
-      <w:r>
-        <w:rPr>
-          <w:rFonts w:ascii="Montserrat" w:eastAsia="Montserrat" w:hAnsi="Montserrat" w:cs="Montserrat"/>
-        </w:rPr>
-        <w:t xml:space="preserve"> dados de forma </w:t>
-      </w:r>
-      <w:proofErr w:type="spellStart"/>
-      <w:r>
-        <w:rPr>
-          <w:rFonts w:ascii="Montserrat" w:eastAsia="Montserrat" w:hAnsi="Montserrat" w:cs="Montserrat"/>
-        </w:rPr>
-        <w:t>segura</w:t>
-      </w:r>
-      <w:proofErr w:type="spellEnd"/>
-      <w:r>
-        <w:rPr>
-          <w:rFonts w:ascii="Montserrat" w:eastAsia="Montserrat" w:hAnsi="Montserrat" w:cs="Montserrat"/>
-        </w:rPr>
-        <w:t>.</w:t>
-      </w:r>
-    </w:p>
-    <w:p>
-      <w:pPr>
-        <w:rPr>
-          <w:rFonts w:ascii="Montserrat" w:eastAsia="Montserrat" w:hAnsi="Montserrat" w:cs="Montserrat"/>
-        </w:rPr>
-      </w:pPr>
-      <w:r>
-        <w:rPr>
-          <w:rFonts w:ascii="Montserrat" w:eastAsia="Montserrat" w:hAnsi="Montserrat" w:cs="Montserrat"/>
-        </w:rPr>
-        <w:t xml:space="preserve">3. O </w:t>
-      </w:r>
-      <w:proofErr w:type="spellStart"/>
-      <w:r>
-        <w:rPr>
-          <w:rFonts w:ascii="Montserrat" w:eastAsia="Montserrat" w:hAnsi="Montserrat" w:cs="Montserrat"/>
-        </w:rPr>
-        <w:t>sistema</w:t>
-      </w:r>
-      <w:proofErr w:type="spellEnd"/>
-      <w:r>
-        <w:rPr>
-          <w:rFonts w:ascii="Montserrat" w:eastAsia="Montserrat" w:hAnsi="Montserrat" w:cs="Montserrat"/>
-        </w:rPr>
-        <w:t xml:space="preserve"> </w:t>
-      </w:r>
-      <w:proofErr w:type="spellStart"/>
-      <w:r>
-        <w:rPr>
-          <w:rFonts w:ascii="Montserrat" w:eastAsia="Montserrat" w:hAnsi="Montserrat" w:cs="Montserrat"/>
-        </w:rPr>
-        <w:t>deve</w:t>
-      </w:r>
-      <w:proofErr w:type="spellEnd"/>
-      <w:r>
-        <w:rPr>
-          <w:rFonts w:ascii="Montserrat" w:eastAsia="Montserrat" w:hAnsi="Montserrat" w:cs="Montserrat"/>
-        </w:rPr>
-        <w:t xml:space="preserve"> </w:t>
-      </w:r>
-      <w:proofErr w:type="spellStart"/>
-      <w:r>
-        <w:rPr>
-          <w:rFonts w:ascii="Montserrat" w:eastAsia="Montserrat" w:hAnsi="Montserrat" w:cs="Montserrat"/>
-        </w:rPr>
-        <w:t>funcionar</w:t>
-      </w:r>
-      <w:proofErr w:type="spellEnd"/>
-      <w:r>
-        <w:rPr>
-          <w:rFonts w:ascii="Montserrat" w:eastAsia="Montserrat" w:hAnsi="Montserrat" w:cs="Montserrat"/>
-        </w:rPr>
-        <w:t xml:space="preserve"> </w:t>
-      </w:r>
-      <w:proofErr w:type="spellStart"/>
-      <w:r>
-        <w:rPr>
-          <w:rFonts w:ascii="Montserrat" w:eastAsia="Montserrat" w:hAnsi="Montserrat" w:cs="Montserrat"/>
-        </w:rPr>
-        <w:t>em</w:t>
-      </w:r>
-      <w:proofErr w:type="spellEnd"/>
-      <w:r>
-        <w:rPr>
-          <w:rFonts w:ascii="Montserrat" w:eastAsia="Montserrat" w:hAnsi="Montserrat" w:cs="Montserrat"/>
-        </w:rPr>
-        <w:t xml:space="preserve"> </w:t>
-      </w:r>
-      <w:proofErr w:type="spellStart"/>
-      <w:r>
-        <w:rPr>
-          <w:rFonts w:ascii="Montserrat" w:eastAsia="Montserrat" w:hAnsi="Montserrat" w:cs="Montserrat"/>
-        </w:rPr>
-        <w:t>dispositivos</w:t>
-      </w:r>
-      <w:proofErr w:type="spellEnd"/>
-      <w:r>
-        <w:rPr>
-          <w:rFonts w:ascii="Montserrat" w:eastAsia="Montserrat" w:hAnsi="Montserrat" w:cs="Montserrat"/>
-        </w:rPr>
-        <w:t xml:space="preserve"> web.</w:t>
-      </w:r>
-    </w:p>
-    <w:p>
-      <w:pPr>
-        <w:rPr>
-          <w:rFonts w:ascii="Montserrat" w:eastAsia="Montserrat" w:hAnsi="Montserrat" w:cs="Montserrat"/>
-        </w:rPr>
-      </w:pPr>
-      <w:r>
-        <w:rPr>
-          <w:rFonts w:ascii="Montserrat" w:eastAsia="Montserrat" w:hAnsi="Montserrat" w:cs="Montserrat"/>
-        </w:rPr>
-        <w:t xml:space="preserve">4. O </w:t>
-      </w:r>
-      <w:proofErr w:type="spellStart"/>
-      <w:r>
-        <w:rPr>
-          <w:rFonts w:ascii="Montserrat" w:eastAsia="Montserrat" w:hAnsi="Montserrat" w:cs="Montserrat"/>
-        </w:rPr>
-        <w:t>sistema</w:t>
-      </w:r>
-      <w:proofErr w:type="spellEnd"/>
-      <w:r>
-        <w:rPr>
-          <w:rFonts w:ascii="Montserrat" w:eastAsia="Montserrat" w:hAnsi="Montserrat" w:cs="Montserrat"/>
-        </w:rPr>
-        <w:t xml:space="preserve"> </w:t>
-      </w:r>
-      <w:proofErr w:type="spellStart"/>
-      <w:r>
-        <w:rPr>
-          <w:rFonts w:ascii="Montserrat" w:eastAsia="Montserrat" w:hAnsi="Montserrat" w:cs="Montserrat"/>
-        </w:rPr>
-        <w:t>deve</w:t>
-      </w:r>
-      <w:proofErr w:type="spellEnd"/>
-      <w:r>
-        <w:rPr>
-          <w:rFonts w:ascii="Montserrat" w:eastAsia="Montserrat" w:hAnsi="Montserrat" w:cs="Montserrat"/>
-        </w:rPr>
-        <w:t xml:space="preserve"> </w:t>
-      </w:r>
-      <w:proofErr w:type="spellStart"/>
-      <w:r>
-        <w:rPr>
-          <w:rFonts w:ascii="Montserrat" w:eastAsia="Montserrat" w:hAnsi="Montserrat" w:cs="Montserrat"/>
-        </w:rPr>
-        <w:t>funcionar</w:t>
-      </w:r>
-      <w:proofErr w:type="spellEnd"/>
-      <w:r>
-        <w:rPr>
-          <w:rFonts w:ascii="Montserrat" w:eastAsia="Montserrat" w:hAnsi="Montserrat" w:cs="Montserrat"/>
-        </w:rPr>
-        <w:t xml:space="preserve"> </w:t>
-      </w:r>
-      <w:proofErr w:type="spellStart"/>
-      <w:r>
-        <w:rPr>
-          <w:rFonts w:ascii="Montserrat" w:eastAsia="Montserrat" w:hAnsi="Montserrat" w:cs="Montserrat"/>
-        </w:rPr>
-        <w:t>em</w:t>
-      </w:r>
-      <w:proofErr w:type="spellEnd"/>
-      <w:r>
-        <w:rPr>
-          <w:rFonts w:ascii="Montserrat" w:eastAsia="Montserrat" w:hAnsi="Montserrat" w:cs="Montserrat"/>
-        </w:rPr>
-        <w:t xml:space="preserve"> </w:t>
-      </w:r>
-      <w:proofErr w:type="spellStart"/>
-      <w:r>
-        <w:rPr>
-          <w:rFonts w:ascii="Montserrat" w:eastAsia="Montserrat" w:hAnsi="Montserrat" w:cs="Montserrat"/>
-        </w:rPr>
-        <w:t>dispositivos</w:t>
-      </w:r>
-      <w:proofErr w:type="spellEnd"/>
-      <w:r>
-        <w:rPr>
-          <w:rFonts w:ascii="Montserrat" w:eastAsia="Montserrat" w:hAnsi="Montserrat" w:cs="Montserrat"/>
-        </w:rPr>
-        <w:t xml:space="preserve"> </w:t>
-      </w:r>
-      <w:proofErr w:type="spellStart"/>
-      <w:r>
-        <w:rPr>
-          <w:rFonts w:ascii="Montserrat" w:eastAsia="Montserrat" w:hAnsi="Montserrat" w:cs="Montserrat"/>
-        </w:rPr>
-        <w:t>móveis</w:t>
-      </w:r>
-      <w:proofErr w:type="spellEnd"/>
-      <w:r>
-        <w:rPr>
-          <w:rFonts w:ascii="Montserrat" w:eastAsia="Montserrat" w:hAnsi="Montserrat" w:cs="Montserrat"/>
-        </w:rPr>
-        <w:t>.</w:t>
-      </w:r>
-    </w:p>
-    <w:p>
-      <w:pPr>
-        <w:pStyle w:val="Ttulo2"/>
-        <w:rPr>
-          <w:rFonts w:ascii="Montserrat" w:eastAsia="Montserrat" w:hAnsi="Montserrat" w:cs="Montserrat"/>
-          <w:color w:val="000000"/>
-        </w:rPr>
-      </w:pPr>
-      <w:r>
-        <w:rPr>
-          <w:rFonts w:ascii="Montserrat" w:eastAsia="Montserrat" w:hAnsi="Montserrat" w:cs="Montserrat"/>
-          <w:color w:val="000000"/>
-        </w:rPr>
-        <w:t xml:space="preserve">2.3 </w:t>
-      </w:r>
-      <w:proofErr w:type="spellStart"/>
-      <w:r>
-        <w:rPr>
-          <w:rFonts w:ascii="Montserrat" w:eastAsia="Montserrat" w:hAnsi="Montserrat" w:cs="Montserrat"/>
-          <w:color w:val="000000"/>
-        </w:rPr>
-        <w:t>Regras</w:t>
-      </w:r>
-      <w:proofErr w:type="spellEnd"/>
-      <w:r>
-        <w:rPr>
-          <w:rFonts w:ascii="Montserrat" w:eastAsia="Montserrat" w:hAnsi="Montserrat" w:cs="Montserrat"/>
-          <w:color w:val="000000"/>
-        </w:rPr>
-        <w:t xml:space="preserve"> de </w:t>
-      </w:r>
-      <w:proofErr w:type="spellStart"/>
-      <w:r>
-        <w:rPr>
-          <w:rFonts w:ascii="Montserrat" w:eastAsia="Montserrat" w:hAnsi="Montserrat" w:cs="Montserrat"/>
-          <w:color w:val="000000"/>
-        </w:rPr>
-        <w:t>Negócio</w:t>
-      </w:r>
-      <w:proofErr w:type="spellEnd"/>
-    </w:p>
-    <w:p>
-      <w:pPr>
-        <w:rPr>
-          <w:rFonts w:ascii="Montserrat" w:eastAsia="Montserrat" w:hAnsi="Montserrat" w:cs="Montserrat"/>
-        </w:rPr>
-      </w:pPr>
-      <w:r>
-        <w:rPr>
-          <w:rFonts w:ascii="Montserrat" w:eastAsia="Montserrat" w:hAnsi="Montserrat" w:cs="Montserrat"/>
-        </w:rPr>
-        <w:t xml:space="preserve">1. O </w:t>
-      </w:r>
-      <w:proofErr w:type="spellStart"/>
-      <w:r>
-        <w:rPr>
-          <w:rFonts w:ascii="Montserrat" w:eastAsia="Montserrat" w:hAnsi="Montserrat" w:cs="Montserrat"/>
-        </w:rPr>
-        <w:t>caminho</w:t>
-      </w:r>
-      <w:proofErr w:type="spellEnd"/>
-      <w:r>
-        <w:rPr>
-          <w:rFonts w:ascii="Montserrat" w:eastAsia="Montserrat" w:hAnsi="Montserrat" w:cs="Montserrat"/>
-        </w:rPr>
-        <w:t xml:space="preserve"> </w:t>
-      </w:r>
-      <w:proofErr w:type="spellStart"/>
-      <w:r>
-        <w:rPr>
-          <w:rFonts w:ascii="Montserrat" w:eastAsia="Montserrat" w:hAnsi="Montserrat" w:cs="Montserrat"/>
-        </w:rPr>
-        <w:t>deve</w:t>
-      </w:r>
-      <w:proofErr w:type="spellEnd"/>
-      <w:r>
-        <w:rPr>
-          <w:rFonts w:ascii="Montserrat" w:eastAsia="Montserrat" w:hAnsi="Montserrat" w:cs="Montserrat"/>
-        </w:rPr>
-        <w:t xml:space="preserve"> </w:t>
-      </w:r>
-      <w:proofErr w:type="spellStart"/>
-      <w:r>
-        <w:rPr>
-          <w:rFonts w:ascii="Montserrat" w:eastAsia="Montserrat" w:hAnsi="Montserrat" w:cs="Montserrat"/>
-        </w:rPr>
-        <w:t>sempre</w:t>
-      </w:r>
-      <w:proofErr w:type="spellEnd"/>
-      <w:r>
-        <w:rPr>
-          <w:rFonts w:ascii="Montserrat" w:eastAsia="Montserrat" w:hAnsi="Montserrat" w:cs="Montserrat"/>
-        </w:rPr>
-        <w:t xml:space="preserve"> haver a </w:t>
-      </w:r>
-      <w:proofErr w:type="spellStart"/>
-      <w:r>
-        <w:rPr>
-          <w:rFonts w:ascii="Montserrat" w:eastAsia="Montserrat" w:hAnsi="Montserrat" w:cs="Montserrat"/>
-        </w:rPr>
-        <w:t>menor</w:t>
-      </w:r>
-      <w:proofErr w:type="spellEnd"/>
-      <w:r>
-        <w:rPr>
-          <w:rFonts w:ascii="Montserrat" w:eastAsia="Montserrat" w:hAnsi="Montserrat" w:cs="Montserrat"/>
-        </w:rPr>
-        <w:t xml:space="preserve"> </w:t>
-      </w:r>
-      <w:proofErr w:type="spellStart"/>
-      <w:r>
-        <w:rPr>
-          <w:rFonts w:ascii="Montserrat" w:eastAsia="Montserrat" w:hAnsi="Montserrat" w:cs="Montserrat"/>
-        </w:rPr>
-        <w:t>distância</w:t>
-      </w:r>
-      <w:proofErr w:type="spellEnd"/>
-      <w:r>
-        <w:rPr>
-          <w:rFonts w:ascii="Montserrat" w:eastAsia="Montserrat" w:hAnsi="Montserrat" w:cs="Montserrat"/>
-        </w:rPr>
-        <w:t xml:space="preserve"> </w:t>
-      </w:r>
-      <w:proofErr w:type="spellStart"/>
-      <w:r>
-        <w:rPr>
-          <w:rFonts w:ascii="Montserrat" w:eastAsia="Montserrat" w:hAnsi="Montserrat" w:cs="Montserrat"/>
-        </w:rPr>
-        <w:t>possível</w:t>
-      </w:r>
-      <w:proofErr w:type="spellEnd"/>
-      <w:r>
-        <w:rPr>
-          <w:rFonts w:ascii="Montserrat" w:eastAsia="Montserrat" w:hAnsi="Montserrat" w:cs="Montserrat"/>
-        </w:rPr>
-        <w:t>.</w:t>
-      </w:r>
-    </w:p>
-    <w:p>
-      <w:pPr>
-        <w:rPr>
-          <w:rFonts w:ascii="Montserrat" w:eastAsia="Montserrat" w:hAnsi="Montserrat" w:cs="Montserrat"/>
-        </w:rPr>
-      </w:pPr>
-      <w:proofErr w:type="gramStart"/>
-      <w:r>
-        <w:rPr>
-          <w:rFonts w:ascii="Montserrat" w:eastAsia="Montserrat" w:hAnsi="Montserrat" w:cs="Montserrat"/>
-        </w:rPr>
-        <w:t>2. .</w:t>
-      </w:r>
-      <w:proofErr w:type="gramEnd"/>
-    </w:p>
-    <w:p>
-      <w:pPr>
-        <w:rPr>
-          <w:rFonts w:ascii="Montserrat" w:eastAsia="Montserrat" w:hAnsi="Montserrat" w:cs="Montserrat"/>
-        </w:rPr>
-      </w:pPr>
-    </w:p>
-    <w:p>
-      <w:pPr>
-        <w:pStyle w:val="Ttulo1"/>
-        <w:rPr>
-          <w:rFonts w:ascii="Montserrat" w:eastAsia="Montserrat" w:hAnsi="Montserrat" w:cs="Montserrat"/>
-          <w:color w:val="000000"/>
-        </w:rPr>
-      </w:pPr>
-    </w:p>
-    <w:p>
-      <w:pPr>
-        <w:pStyle w:val="Ttulo1"/>
-        <w:rPr>
-          <w:rFonts w:ascii="Montserrat" w:eastAsia="Montserrat" w:hAnsi="Montserrat" w:cs="Montserrat"/>
-          <w:color w:val="000000"/>
-        </w:rPr>
-      </w:pPr>
-      <w:r>
-        <w:rPr>
-          <w:rFonts w:ascii="Montserrat" w:eastAsia="Montserrat" w:hAnsi="Montserrat" w:cs="Montserrat"/>
-          <w:color w:val="000000"/>
-        </w:rPr>
-        <w:t xml:space="preserve">3. </w:t>
-      </w:r>
-      <w:proofErr w:type="spellStart"/>
-      <w:r>
-        <w:rPr>
-          <w:rFonts w:ascii="Montserrat" w:eastAsia="Montserrat" w:hAnsi="Montserrat" w:cs="Montserrat"/>
-          <w:color w:val="000000"/>
-        </w:rPr>
-        <w:t>Planejamen</w:t>
-      </w:r>
-      <w:r>
-        <w:rPr>
-          <w:rFonts w:ascii="Montserrat" w:eastAsia="Montserrat" w:hAnsi="Montserrat" w:cs="Montserrat"/>
-          <w:color w:val="000000"/>
-        </w:rPr>
-        <w:t>to</w:t>
       </w:r>
       <w:proofErr w:type="spellEnd"/>
       <w:r>
@@ -5185,13 +5600,7 @@
         <w:rPr>
           <w:rFonts w:ascii="Montserrat" w:eastAsia="Montserrat" w:hAnsi="Montserrat" w:cs="Montserrat"/>
         </w:rPr>
-        <w:t>Consu</w:t>
-      </w:r>
-      <w:r>
-        <w:rPr>
-          <w:rFonts w:ascii="Montserrat" w:eastAsia="Montserrat" w:hAnsi="Montserrat" w:cs="Montserrat"/>
-        </w:rPr>
-        <w:t>ltar</w:t>
+        <w:t>Consultar</w:t>
       </w:r>
       <w:proofErr w:type="spellEnd"/>
       <w:r>
@@ -5511,13 +5920,7 @@
         <w:rPr>
           <w:rFonts w:ascii="Montserrat" w:eastAsia="Montserrat" w:hAnsi="Montserrat" w:cs="Montserrat"/>
         </w:rPr>
-        <w:t>doc</w:t>
-      </w:r>
-      <w:r>
-        <w:rPr>
-          <w:rFonts w:ascii="Montserrat" w:eastAsia="Montserrat" w:hAnsi="Montserrat" w:cs="Montserrat"/>
-        </w:rPr>
-        <w:t>umentação</w:t>
+        <w:t>documentação</w:t>
       </w:r>
       <w:proofErr w:type="spellEnd"/>
       <w:r>

</xml_diff>

<commit_message>
style: ultimas alterações das docs
</commit_message>
<xml_diff>
--- a/Docs/Exemplo_Documento_Final_TCC.docx
+++ b/Docs/Exemplo_Documento_Final_TCC.docx
@@ -360,6 +360,25 @@
           <w:rFonts w:ascii="Montserrat" w:eastAsia="Montserrat" w:hAnsi="Montserrat" w:cs="Montserrat"/>
         </w:rPr>
         <w:t xml:space="preserve"> Arthur, Gustavo de Paula</w:t>
+      </w:r>
+    </w:p>
+    <w:p>
+      <w:pPr>
+        <w:rPr>
+          <w:rFonts w:ascii="Montserrat" w:eastAsia="Montserrat" w:hAnsi="Montserrat" w:cs="Montserrat"/>
+        </w:rPr>
+      </w:pPr>
+      <w:r>
+        <w:rPr>
+          <w:rFonts w:ascii="Montserrat" w:eastAsia="Montserrat" w:hAnsi="Montserrat" w:cs="Montserrat"/>
+        </w:rPr>
+        <w:t xml:space="preserve">Git: </w:t>
+      </w:r>
+      <w:r>
+        <w:rPr>
+          <w:rFonts w:ascii="Montserrat" w:eastAsia="Montserrat" w:hAnsi="Montserrat" w:cs="Montserrat"/>
+        </w:rPr>
+        <w:t>https://github.com/GustavoPCarvalho06/EcoFlow.git</w:t>
       </w:r>
     </w:p>
     <w:p>
@@ -2901,38 +2920,7 @@
     </w:p>
     <w:p>
       <w:pPr>
-        <w:rPr>
-          <w:rFonts w:ascii="Montserrat" w:eastAsia="Montserrat" w:hAnsi="Montserrat" w:cs="Montserrat"/>
-          <w:b/>
-          <w:color w:val="000000"/>
-          <w:sz w:val="28"/>
-          <w:szCs w:val="28"/>
-        </w:rPr>
-      </w:pPr>
-      <w:r>
-        <w:rPr>
-          <w:rFonts w:ascii="Montserrat" w:eastAsia="Montserrat" w:hAnsi="Montserrat" w:cs="Montserrat"/>
-          <w:color w:val="000000"/>
-        </w:rPr>
-        <w:br w:type="page"/>
-      </w:r>
-    </w:p>
-    <w:p>
-      <w:pPr>
         <w:pStyle w:val="Ttulo1"/>
-        <w:rPr>
-          <w:rFonts w:ascii="Montserrat" w:eastAsia="Montserrat" w:hAnsi="Montserrat" w:cs="Montserrat"/>
-          <w:color w:val="000000"/>
-        </w:rPr>
-      </w:pPr>
-    </w:p>
-    <w:p>
-      <w:pPr>
-        <w:pStyle w:val="Ttulo1"/>
-        <w:rPr>
-          <w:rFonts w:ascii="Montserrat" w:eastAsia="Montserrat" w:hAnsi="Montserrat" w:cs="Montserrat"/>
-          <w:color w:val="000000"/>
-        </w:rPr>
       </w:pPr>
       <w:r>
         <w:rPr>
@@ -3793,6 +3781,17 @@
           <w:szCs w:val="28"/>
         </w:rPr>
       </w:pPr>
+    </w:p>
+    <w:p>
+      <w:pPr>
+        <w:rPr>
+          <w:rFonts w:ascii="Montserrat" w:eastAsia="Montserrat" w:hAnsi="Montserrat" w:cs="Montserrat"/>
+          <w:b/>
+          <w:color w:val="000000"/>
+          <w:sz w:val="28"/>
+          <w:szCs w:val="28"/>
+        </w:rPr>
+      </w:pPr>
       <w:r>
         <w:rPr>
           <w:rFonts w:ascii="Montserrat" w:eastAsia="Montserrat" w:hAnsi="Montserrat" w:cs="Montserrat"/>
@@ -3986,6 +3985,7 @@
       <w:r>
         <w:rPr>
           <w:rFonts w:ascii="Montserrat" w:eastAsia="Montserrat" w:hAnsi="Montserrat" w:cs="Montserrat"/>
+          <w:noProof/>
         </w:rPr>
         <w:drawing>
           <wp:inline distT="0" distB="0" distL="0" distR="0" wp14:anchorId="7CEAA152" wp14:editId="12047C56">
@@ -4100,6 +4100,7 @@
       <w:r>
         <w:rPr>
           <w:rFonts w:ascii="Montserrat" w:eastAsia="Montserrat" w:hAnsi="Montserrat" w:cs="Montserrat"/>
+          <w:noProof/>
         </w:rPr>
         <w:drawing>
           <wp:inline distT="0" distB="0" distL="0" distR="0" wp14:anchorId="40A67214" wp14:editId="18D00312">
@@ -4246,6 +4247,7 @@
       <w:r>
         <w:rPr>
           <w:rFonts w:ascii="Montserrat" w:eastAsia="Montserrat" w:hAnsi="Montserrat" w:cs="Montserrat"/>
+          <w:noProof/>
         </w:rPr>
         <w:drawing>
           <wp:inline distT="0" distB="0" distL="0" distR="0" wp14:anchorId="30AEEEC8" wp14:editId="36FEDFAB">
@@ -4398,6 +4400,7 @@
       <w:r>
         <w:rPr>
           <w:rFonts w:ascii="Montserrat" w:eastAsia="Montserrat" w:hAnsi="Montserrat" w:cs="Montserrat"/>
+          <w:noProof/>
         </w:rPr>
         <w:drawing>
           <wp:inline distT="0" distB="0" distL="0" distR="0" wp14:anchorId="78194666" wp14:editId="303BD0F1">
@@ -4504,6 +4507,7 @@
       <w:r>
         <w:rPr>
           <w:rFonts w:ascii="Montserrat" w:eastAsia="Montserrat" w:hAnsi="Montserrat" w:cs="Montserrat"/>
+          <w:noProof/>
         </w:rPr>
         <w:drawing>
           <wp:inline distT="0" distB="0" distL="0" distR="0" wp14:anchorId="134EC687" wp14:editId="5627AD59">
@@ -4636,6 +4640,9 @@
         </w:rPr>
       </w:pPr>
       <w:r>
+        <w:rPr>
+          <w:noProof/>
+        </w:rPr>
         <w:drawing>
           <wp:inline distT="0" distB="0" distL="0" distR="0" wp14:anchorId="690C0EA5" wp14:editId="4F492C2D">
             <wp:extent cx="5486400" cy="2623185"/>
@@ -4753,6 +4760,7 @@
       <w:r>
         <w:rPr>
           <w:rFonts w:ascii="Montserrat" w:eastAsia="Montserrat" w:hAnsi="Montserrat" w:cs="Montserrat"/>
+          <w:noProof/>
         </w:rPr>
         <w:drawing>
           <wp:inline distT="0" distB="0" distL="0" distR="0" wp14:anchorId="6BBA72CF" wp14:editId="65B16B60">
@@ -4878,6 +4886,7 @@
       <w:r>
         <w:rPr>
           <w:rFonts w:ascii="Montserrat" w:eastAsia="Montserrat" w:hAnsi="Montserrat" w:cs="Montserrat"/>
+          <w:noProof/>
         </w:rPr>
         <w:drawing>
           <wp:inline distT="0" distB="0" distL="0" distR="0" wp14:anchorId="5B2A82FC" wp14:editId="726C5EDA">
@@ -4999,6 +5008,7 @@
       <w:r>
         <w:rPr>
           <w:rFonts w:ascii="Montserrat" w:eastAsia="Montserrat" w:hAnsi="Montserrat" w:cs="Montserrat"/>
+          <w:noProof/>
         </w:rPr>
         <w:drawing>
           <wp:inline distT="0" distB="0" distL="0" distR="0" wp14:anchorId="3967E5D8" wp14:editId="533AA3DE">
@@ -5066,6 +5076,7 @@
       <w:r>
         <w:rPr>
           <w:rFonts w:ascii="Montserrat" w:eastAsia="Montserrat" w:hAnsi="Montserrat" w:cs="Montserrat"/>
+          <w:noProof/>
         </w:rPr>
         <w:drawing>
           <wp:inline distT="0" distB="0" distL="0" distR="0" wp14:anchorId="0791EE1A" wp14:editId="11B5CDEB">
@@ -6722,8 +6733,16 @@
         <w:rPr>
           <w:rFonts w:ascii="Montserrat" w:eastAsia="Montserrat" w:hAnsi="Montserrat" w:cs="Montserrat"/>
         </w:rPr>
-        <w:t>3.</w:t>
-      </w:r>
+        <w:t xml:space="preserve">3. </w:t>
+      </w:r>
+      <w:proofErr w:type="spellStart"/>
+      <w:r>
+        <w:rPr>
+          <w:rFonts w:ascii="Montserrat" w:eastAsia="Montserrat" w:hAnsi="Montserrat" w:cs="Montserrat"/>
+        </w:rPr>
+        <w:t>Utilizar</w:t>
+      </w:r>
+      <w:proofErr w:type="spellEnd"/>
       <w:r>
         <w:rPr>
           <w:rFonts w:ascii="Montserrat" w:eastAsia="Montserrat" w:hAnsi="Montserrat" w:cs="Montserrat"/>
@@ -6735,7 +6754,49 @@
         <w:rPr>
           <w:rFonts w:ascii="Montserrat" w:eastAsia="Montserrat" w:hAnsi="Montserrat" w:cs="Montserrat"/>
         </w:rPr>
-        <w:t>Utilizar</w:t>
+        <w:t>rota</w:t>
+      </w:r>
+      <w:proofErr w:type="spellEnd"/>
+      <w:r>
+        <w:rPr>
+          <w:rFonts w:ascii="Montserrat" w:eastAsia="Montserrat" w:hAnsi="Montserrat" w:cs="Montserrat"/>
+        </w:rPr>
+        <w:t xml:space="preserve"> /</w:t>
+      </w:r>
+      <w:proofErr w:type="spellStart"/>
+      <w:r>
+        <w:rPr>
+          <w:rFonts w:ascii="Montserrat" w:eastAsia="Montserrat" w:hAnsi="Montserrat" w:cs="Montserrat"/>
+        </w:rPr>
+        <w:t>mapa</w:t>
+      </w:r>
+      <w:proofErr w:type="spellEnd"/>
+      <w:r>
+        <w:rPr>
+          <w:rFonts w:ascii="Montserrat" w:eastAsia="Montserrat" w:hAnsi="Montserrat" w:cs="Montserrat"/>
+        </w:rPr>
+        <w:t xml:space="preserve"> para </w:t>
+      </w:r>
+      <w:proofErr w:type="spellStart"/>
+      <w:r>
+        <w:rPr>
+          <w:rFonts w:ascii="Montserrat" w:eastAsia="Montserrat" w:hAnsi="Montserrat" w:cs="Montserrat"/>
+        </w:rPr>
+        <w:t>cadastrar</w:t>
+      </w:r>
+      <w:proofErr w:type="spellEnd"/>
+      <w:r>
+        <w:rPr>
+          <w:rFonts w:ascii="Montserrat" w:eastAsia="Montserrat" w:hAnsi="Montserrat" w:cs="Montserrat"/>
+        </w:rPr>
+        <w:t xml:space="preserve">, </w:t>
+      </w:r>
+      <w:proofErr w:type="spellStart"/>
+      <w:r>
+        <w:rPr>
+          <w:rFonts w:ascii="Montserrat" w:eastAsia="Montserrat" w:hAnsi="Montserrat" w:cs="Montserrat"/>
+        </w:rPr>
+        <w:t>editar</w:t>
       </w:r>
       <w:proofErr w:type="spellEnd"/>
       <w:r>
@@ -6749,6 +6810,143 @@
         <w:rPr>
           <w:rFonts w:ascii="Montserrat" w:eastAsia="Montserrat" w:hAnsi="Montserrat" w:cs="Montserrat"/>
         </w:rPr>
+        <w:t>ou</w:t>
+      </w:r>
+      <w:proofErr w:type="spellEnd"/>
+      <w:r>
+        <w:rPr>
+          <w:rFonts w:ascii="Montserrat" w:eastAsia="Montserrat" w:hAnsi="Montserrat" w:cs="Montserrat"/>
+        </w:rPr>
+        <w:t xml:space="preserve"> </w:t>
+      </w:r>
+      <w:proofErr w:type="spellStart"/>
+      <w:r>
+        <w:rPr>
+          <w:rFonts w:ascii="Montserrat" w:eastAsia="Montserrat" w:hAnsi="Montserrat" w:cs="Montserrat"/>
+        </w:rPr>
+        <w:t>excluir</w:t>
+      </w:r>
+      <w:proofErr w:type="spellEnd"/>
+      <w:r>
+        <w:rPr>
+          <w:rFonts w:ascii="Montserrat" w:eastAsia="Montserrat" w:hAnsi="Montserrat" w:cs="Montserrat"/>
+        </w:rPr>
+        <w:t xml:space="preserve"> </w:t>
+      </w:r>
+      <w:proofErr w:type="spellStart"/>
+      <w:r>
+        <w:rPr>
+          <w:rFonts w:ascii="Montserrat" w:eastAsia="Montserrat" w:hAnsi="Montserrat" w:cs="Montserrat"/>
+        </w:rPr>
+        <w:t>pontos</w:t>
+      </w:r>
+      <w:proofErr w:type="spellEnd"/>
+      <w:r>
+        <w:rPr>
+          <w:rFonts w:ascii="Montserrat" w:eastAsia="Montserrat" w:hAnsi="Montserrat" w:cs="Montserrat"/>
+        </w:rPr>
+        <w:t xml:space="preserve"> de coleta</w:t>
+      </w:r>
+    </w:p>
+    <w:p>
+      <w:pPr>
+        <w:rPr>
+          <w:rFonts w:ascii="Montserrat" w:eastAsia="Montserrat" w:hAnsi="Montserrat" w:cs="Montserrat"/>
+        </w:rPr>
+      </w:pPr>
+      <w:r>
+        <w:rPr>
+          <w:rFonts w:ascii="Montserrat" w:eastAsia="Montserrat" w:hAnsi="Montserrat" w:cs="Montserrat"/>
+        </w:rPr>
+        <w:lastRenderedPageBreak/>
+        <w:t>4</w:t>
+      </w:r>
+      <w:r>
+        <w:rPr>
+          <w:rFonts w:ascii="Montserrat" w:eastAsia="Montserrat" w:hAnsi="Montserrat" w:cs="Montserrat"/>
+        </w:rPr>
+        <w:t xml:space="preserve">. </w:t>
+      </w:r>
+      <w:proofErr w:type="spellStart"/>
+      <w:r>
+        <w:rPr>
+          <w:rFonts w:ascii="Montserrat" w:eastAsia="Montserrat" w:hAnsi="Montserrat" w:cs="Montserrat"/>
+        </w:rPr>
+        <w:t>Consultar</w:t>
+      </w:r>
+      <w:proofErr w:type="spellEnd"/>
+      <w:r>
+        <w:rPr>
+          <w:rFonts w:ascii="Montserrat" w:eastAsia="Montserrat" w:hAnsi="Montserrat" w:cs="Montserrat"/>
+        </w:rPr>
+        <w:t xml:space="preserve"> </w:t>
+      </w:r>
+      <w:proofErr w:type="spellStart"/>
+      <w:r>
+        <w:rPr>
+          <w:rFonts w:ascii="Montserrat" w:eastAsia="Montserrat" w:hAnsi="Montserrat" w:cs="Montserrat"/>
+        </w:rPr>
+        <w:t>relatórios</w:t>
+      </w:r>
+      <w:proofErr w:type="spellEnd"/>
+      <w:r>
+        <w:rPr>
+          <w:rFonts w:ascii="Montserrat" w:eastAsia="Montserrat" w:hAnsi="Montserrat" w:cs="Montserrat"/>
+        </w:rPr>
+        <w:t xml:space="preserve"> </w:t>
+      </w:r>
+      <w:proofErr w:type="spellStart"/>
+      <w:r>
+        <w:rPr>
+          <w:rFonts w:ascii="Montserrat" w:eastAsia="Montserrat" w:hAnsi="Montserrat" w:cs="Montserrat"/>
+        </w:rPr>
+        <w:t>n</w:t>
+      </w:r>
+      <w:r>
+        <w:rPr>
+          <w:rFonts w:ascii="Montserrat" w:eastAsia="Montserrat" w:hAnsi="Montserrat" w:cs="Montserrat"/>
+        </w:rPr>
+        <w:t>a</w:t>
+      </w:r>
+      <w:proofErr w:type="spellEnd"/>
+      <w:r>
+        <w:rPr>
+          <w:rFonts w:ascii="Montserrat" w:eastAsia="Montserrat" w:hAnsi="Montserrat" w:cs="Montserrat"/>
+        </w:rPr>
+        <w:t xml:space="preserve"> dashboard </w:t>
+      </w:r>
+      <w:proofErr w:type="spellStart"/>
+      <w:r>
+        <w:rPr>
+          <w:rFonts w:ascii="Montserrat" w:eastAsia="Montserrat" w:hAnsi="Montserrat" w:cs="Montserrat"/>
+        </w:rPr>
+        <w:t>coordenador</w:t>
+      </w:r>
+      <w:proofErr w:type="spellEnd"/>
+      <w:r>
+        <w:rPr>
+          <w:rFonts w:ascii="Montserrat" w:eastAsia="Montserrat" w:hAnsi="Montserrat" w:cs="Montserrat"/>
+        </w:rPr>
+        <w:t>.</w:t>
+      </w:r>
+    </w:p>
+    <w:p>
+      <w:pPr>
+        <w:rPr>
+          <w:rFonts w:ascii="Montserrat" w:eastAsia="Montserrat" w:hAnsi="Montserrat" w:cs="Montserrat"/>
+        </w:rPr>
+      </w:pPr>
+      <w:r>
+        <w:rPr>
+          <w:rFonts w:ascii="Montserrat" w:eastAsia="Montserrat" w:hAnsi="Montserrat" w:cs="Montserrat"/>
+        </w:rPr>
+        <w:t xml:space="preserve">5.utilizar </w:t>
+      </w:r>
+      <w:proofErr w:type="spellStart"/>
+      <w:r>
+        <w:rPr>
+          <w:rFonts w:ascii="Montserrat" w:eastAsia="Montserrat" w:hAnsi="Montserrat" w:cs="Montserrat"/>
+        </w:rPr>
         <w:t>rota</w:t>
       </w:r>
       <w:proofErr w:type="spellEnd"/>
@@ -6777,7 +6975,145 @@
         <w:rPr>
           <w:rFonts w:ascii="Montserrat" w:eastAsia="Montserrat" w:hAnsi="Montserrat" w:cs="Montserrat"/>
         </w:rPr>
-        <w:t>cadastrar</w:t>
+        <w:t>vizualizar</w:t>
+      </w:r>
+      <w:proofErr w:type="spellEnd"/>
+      <w:r>
+        <w:rPr>
+          <w:rFonts w:ascii="Montserrat" w:eastAsia="Montserrat" w:hAnsi="Montserrat" w:cs="Montserrat"/>
+        </w:rPr>
+        <w:t xml:space="preserve"> </w:t>
+      </w:r>
+      <w:proofErr w:type="spellStart"/>
+      <w:r>
+        <w:rPr>
+          <w:rFonts w:ascii="Montserrat" w:eastAsia="Montserrat" w:hAnsi="Montserrat" w:cs="Montserrat"/>
+        </w:rPr>
+        <w:t>rotas</w:t>
+      </w:r>
+      <w:proofErr w:type="spellEnd"/>
+      <w:r>
+        <w:rPr>
+          <w:rFonts w:ascii="Montserrat" w:eastAsia="Montserrat" w:hAnsi="Montserrat" w:cs="Montserrat"/>
+        </w:rPr>
+        <w:t xml:space="preserve"> de coleta.</w:t>
+      </w:r>
+    </w:p>
+    <w:p>
+      <w:pPr>
+        <w:pStyle w:val="Ttulo1"/>
+        <w:rPr>
+          <w:rFonts w:ascii="Montserrat" w:eastAsia="Montserrat" w:hAnsi="Montserrat" w:cs="Montserrat"/>
+          <w:color w:val="000000"/>
+        </w:rPr>
+      </w:pPr>
+      <w:r>
+        <w:rPr>
+          <w:rFonts w:ascii="Montserrat" w:eastAsia="Montserrat" w:hAnsi="Montserrat" w:cs="Montserrat"/>
+          <w:color w:val="000000"/>
+        </w:rPr>
+        <w:t xml:space="preserve">8. </w:t>
+      </w:r>
+      <w:proofErr w:type="spellStart"/>
+      <w:r>
+        <w:rPr>
+          <w:rFonts w:ascii="Montserrat" w:eastAsia="Montserrat" w:hAnsi="Montserrat" w:cs="Montserrat"/>
+          <w:color w:val="000000"/>
+        </w:rPr>
+        <w:t>Considerações</w:t>
+      </w:r>
+      <w:proofErr w:type="spellEnd"/>
+      <w:r>
+        <w:rPr>
+          <w:rFonts w:ascii="Montserrat" w:eastAsia="Montserrat" w:hAnsi="Montserrat" w:cs="Montserrat"/>
+          <w:color w:val="000000"/>
+        </w:rPr>
+        <w:t xml:space="preserve"> </w:t>
+      </w:r>
+      <w:proofErr w:type="spellStart"/>
+      <w:r>
+        <w:rPr>
+          <w:rFonts w:ascii="Montserrat" w:eastAsia="Montserrat" w:hAnsi="Montserrat" w:cs="Montserrat"/>
+          <w:color w:val="000000"/>
+        </w:rPr>
+        <w:t>Finais</w:t>
+      </w:r>
+      <w:proofErr w:type="spellEnd"/>
+    </w:p>
+    <w:p>
+      <w:pPr>
+        <w:rPr>
+          <w:rFonts w:ascii="Montserrat" w:eastAsia="Montserrat" w:hAnsi="Montserrat" w:cs="Montserrat"/>
+        </w:rPr>
+      </w:pPr>
+      <w:r>
+        <w:rPr>
+          <w:rFonts w:ascii="Montserrat" w:eastAsia="Montserrat" w:hAnsi="Montserrat" w:cs="Montserrat"/>
+        </w:rPr>
+        <w:t xml:space="preserve">O </w:t>
+      </w:r>
+      <w:proofErr w:type="spellStart"/>
+      <w:r>
+        <w:rPr>
+          <w:rFonts w:ascii="Montserrat" w:eastAsia="Montserrat" w:hAnsi="Montserrat" w:cs="Montserrat"/>
+        </w:rPr>
+        <w:t>sistema</w:t>
+      </w:r>
+      <w:proofErr w:type="spellEnd"/>
+      <w:r>
+        <w:rPr>
+          <w:rFonts w:ascii="Montserrat" w:eastAsia="Montserrat" w:hAnsi="Montserrat" w:cs="Montserrat"/>
+        </w:rPr>
+        <w:t xml:space="preserve"> </w:t>
+      </w:r>
+      <w:proofErr w:type="spellStart"/>
+      <w:r>
+        <w:rPr>
+          <w:rFonts w:ascii="Montserrat" w:eastAsia="Montserrat" w:hAnsi="Montserrat" w:cs="Montserrat"/>
+        </w:rPr>
+        <w:t>atingiu</w:t>
+      </w:r>
+      <w:proofErr w:type="spellEnd"/>
+      <w:r>
+        <w:rPr>
+          <w:rFonts w:ascii="Montserrat" w:eastAsia="Montserrat" w:hAnsi="Montserrat" w:cs="Montserrat"/>
+        </w:rPr>
+        <w:t xml:space="preserve"> </w:t>
+      </w:r>
+      <w:proofErr w:type="spellStart"/>
+      <w:r>
+        <w:rPr>
+          <w:rFonts w:ascii="Montserrat" w:eastAsia="Montserrat" w:hAnsi="Montserrat" w:cs="Montserrat"/>
+        </w:rPr>
+        <w:t>os</w:t>
+      </w:r>
+      <w:proofErr w:type="spellEnd"/>
+      <w:r>
+        <w:rPr>
+          <w:rFonts w:ascii="Montserrat" w:eastAsia="Montserrat" w:hAnsi="Montserrat" w:cs="Montserrat"/>
+        </w:rPr>
+        <w:t xml:space="preserve"> </w:t>
+      </w:r>
+      <w:proofErr w:type="spellStart"/>
+      <w:r>
+        <w:rPr>
+          <w:rFonts w:ascii="Montserrat" w:eastAsia="Montserrat" w:hAnsi="Montserrat" w:cs="Montserrat"/>
+        </w:rPr>
+        <w:t>objetivos</w:t>
+      </w:r>
+      <w:proofErr w:type="spellEnd"/>
+      <w:r>
+        <w:rPr>
+          <w:rFonts w:ascii="Montserrat" w:eastAsia="Montserrat" w:hAnsi="Montserrat" w:cs="Montserrat"/>
+        </w:rPr>
+        <w:t xml:space="preserve"> </w:t>
+      </w:r>
+      <w:proofErr w:type="spellStart"/>
+      <w:r>
+        <w:rPr>
+          <w:rFonts w:ascii="Montserrat" w:eastAsia="Montserrat" w:hAnsi="Montserrat" w:cs="Montserrat"/>
+        </w:rPr>
+        <w:t>propostos</w:t>
       </w:r>
       <w:proofErr w:type="spellEnd"/>
       <w:r>
@@ -6791,7 +7127,35 @@
         <w:rPr>
           <w:rFonts w:ascii="Montserrat" w:eastAsia="Montserrat" w:hAnsi="Montserrat" w:cs="Montserrat"/>
         </w:rPr>
-        <w:t>editar</w:t>
+        <w:t>oferecendo</w:t>
+      </w:r>
+      <w:proofErr w:type="spellEnd"/>
+      <w:r>
+        <w:rPr>
+          <w:rFonts w:ascii="Montserrat" w:eastAsia="Montserrat" w:hAnsi="Montserrat" w:cs="Montserrat"/>
+        </w:rPr>
+        <w:t xml:space="preserve"> um </w:t>
+      </w:r>
+      <w:proofErr w:type="spellStart"/>
+      <w:r>
+        <w:rPr>
+          <w:rFonts w:ascii="Montserrat" w:eastAsia="Montserrat" w:hAnsi="Montserrat" w:cs="Montserrat"/>
+        </w:rPr>
+        <w:t>meio</w:t>
+      </w:r>
+      <w:proofErr w:type="spellEnd"/>
+      <w:r>
+        <w:rPr>
+          <w:rFonts w:ascii="Montserrat" w:eastAsia="Montserrat" w:hAnsi="Montserrat" w:cs="Montserrat"/>
+        </w:rPr>
+        <w:t xml:space="preserve"> simples de </w:t>
+      </w:r>
+      <w:proofErr w:type="spellStart"/>
+      <w:r>
+        <w:rPr>
+          <w:rFonts w:ascii="Montserrat" w:eastAsia="Montserrat" w:hAnsi="Montserrat" w:cs="Montserrat"/>
+        </w:rPr>
+        <w:t>gerenciar</w:t>
       </w:r>
       <w:proofErr w:type="spellEnd"/>
       <w:r>
@@ -6805,7 +7169,35 @@
         <w:rPr>
           <w:rFonts w:ascii="Montserrat" w:eastAsia="Montserrat" w:hAnsi="Montserrat" w:cs="Montserrat"/>
         </w:rPr>
-        <w:t>ou</w:t>
+        <w:t>rotas</w:t>
+      </w:r>
+      <w:proofErr w:type="spellEnd"/>
+      <w:r>
+        <w:rPr>
+          <w:rFonts w:ascii="Montserrat" w:eastAsia="Montserrat" w:hAnsi="Montserrat" w:cs="Montserrat"/>
+        </w:rPr>
+        <w:t xml:space="preserve">. Durante o </w:t>
+      </w:r>
+      <w:proofErr w:type="spellStart"/>
+      <w:r>
+        <w:rPr>
+          <w:rFonts w:ascii="Montserrat" w:eastAsia="Montserrat" w:hAnsi="Montserrat" w:cs="Montserrat"/>
+        </w:rPr>
+        <w:t>desenvolvimento</w:t>
+      </w:r>
+      <w:proofErr w:type="spellEnd"/>
+      <w:r>
+        <w:rPr>
+          <w:rFonts w:ascii="Montserrat" w:eastAsia="Montserrat" w:hAnsi="Montserrat" w:cs="Montserrat"/>
+        </w:rPr>
+        <w:t xml:space="preserve">, </w:t>
+      </w:r>
+      <w:proofErr w:type="spellStart"/>
+      <w:r>
+        <w:rPr>
+          <w:rFonts w:ascii="Montserrat" w:eastAsia="Montserrat" w:hAnsi="Montserrat" w:cs="Montserrat"/>
+        </w:rPr>
+        <w:t>os</w:t>
       </w:r>
       <w:proofErr w:type="spellEnd"/>
       <w:r>
@@ -6819,7 +7211,7 @@
         <w:rPr>
           <w:rFonts w:ascii="Montserrat" w:eastAsia="Montserrat" w:hAnsi="Montserrat" w:cs="Montserrat"/>
         </w:rPr>
-        <w:t>excluir</w:t>
+        <w:t>alunos</w:t>
       </w:r>
       <w:proofErr w:type="spellEnd"/>
       <w:r>
@@ -6833,41 +7225,7 @@
         <w:rPr>
           <w:rFonts w:ascii="Montserrat" w:eastAsia="Montserrat" w:hAnsi="Montserrat" w:cs="Montserrat"/>
         </w:rPr>
-        <w:t>pontos</w:t>
-      </w:r>
-      <w:proofErr w:type="spellEnd"/>
-      <w:r>
-        <w:rPr>
-          <w:rFonts w:ascii="Montserrat" w:eastAsia="Montserrat" w:hAnsi="Montserrat" w:cs="Montserrat"/>
-        </w:rPr>
-        <w:t xml:space="preserve"> de</w:t>
-      </w:r>
-      <w:r>
-        <w:rPr>
-          <w:rFonts w:ascii="Montserrat" w:eastAsia="Montserrat" w:hAnsi="Montserrat" w:cs="Montserrat"/>
-        </w:rPr>
-        <w:t xml:space="preserve"> coleta</w:t>
-      </w:r>
-    </w:p>
-    <w:p>
-      <w:pPr>
-        <w:rPr>
-          <w:rFonts w:ascii="Montserrat" w:eastAsia="Montserrat" w:hAnsi="Montserrat" w:cs="Montserrat"/>
-        </w:rPr>
-      </w:pPr>
-      <w:r>
-        <w:rPr>
-          <w:rFonts w:ascii="Montserrat" w:eastAsia="Montserrat" w:hAnsi="Montserrat" w:cs="Montserrat"/>
-        </w:rPr>
-        <w:lastRenderedPageBreak/>
-        <w:t xml:space="preserve">3. </w:t>
-      </w:r>
-      <w:proofErr w:type="spellStart"/>
-      <w:r>
-        <w:rPr>
-          <w:rFonts w:ascii="Montserrat" w:eastAsia="Montserrat" w:hAnsi="Montserrat" w:cs="Montserrat"/>
-        </w:rPr>
-        <w:t>Consultar</w:t>
+        <w:t>puderam</w:t>
       </w:r>
       <w:proofErr w:type="spellEnd"/>
       <w:r>
@@ -6881,7 +7239,7 @@
         <w:rPr>
           <w:rFonts w:ascii="Montserrat" w:eastAsia="Montserrat" w:hAnsi="Montserrat" w:cs="Montserrat"/>
         </w:rPr>
-        <w:t>relatórios</w:t>
+        <w:t>aplicar</w:t>
       </w:r>
       <w:proofErr w:type="spellEnd"/>
       <w:r>
@@ -6895,470 +7253,171 @@
         <w:rPr>
           <w:rFonts w:ascii="Montserrat" w:eastAsia="Montserrat" w:hAnsi="Montserrat" w:cs="Montserrat"/>
         </w:rPr>
-        <w:t>n</w:t>
-      </w:r>
-      <w:r>
-        <w:rPr>
-          <w:rFonts w:ascii="Montserrat" w:eastAsia="Montserrat" w:hAnsi="Montserrat" w:cs="Montserrat"/>
-        </w:rPr>
-        <w:t>a</w:t>
-      </w:r>
-      <w:proofErr w:type="spellEnd"/>
-      <w:r>
-        <w:rPr>
-          <w:rFonts w:ascii="Montserrat" w:eastAsia="Montserrat" w:hAnsi="Montserrat" w:cs="Montserrat"/>
-        </w:rPr>
-        <w:t xml:space="preserve"> dashboard </w:t>
-      </w:r>
-      <w:proofErr w:type="spellStart"/>
-      <w:r>
-        <w:rPr>
-          <w:rFonts w:ascii="Montserrat" w:eastAsia="Montserrat" w:hAnsi="Montserrat" w:cs="Montserrat"/>
-        </w:rPr>
-        <w:t>coordenador</w:t>
-      </w:r>
-      <w:proofErr w:type="spellEnd"/>
-      <w:r>
-        <w:rPr>
-          <w:rFonts w:ascii="Montserrat" w:eastAsia="Montserrat" w:hAnsi="Montserrat" w:cs="Montserrat"/>
-        </w:rPr>
-        <w:t>.</w:t>
-      </w:r>
-    </w:p>
-    <w:p>
-      <w:pPr>
-        <w:pStyle w:val="Ttulo1"/>
-        <w:rPr>
-          <w:rFonts w:ascii="Montserrat" w:eastAsia="Montserrat" w:hAnsi="Montserrat" w:cs="Montserrat"/>
-          <w:color w:val="000000"/>
-        </w:rPr>
-      </w:pPr>
-      <w:r>
-        <w:rPr>
-          <w:rFonts w:ascii="Montserrat" w:eastAsia="Montserrat" w:hAnsi="Montserrat" w:cs="Montserrat"/>
-          <w:color w:val="000000"/>
-        </w:rPr>
-        <w:t xml:space="preserve">8. </w:t>
-      </w:r>
-      <w:proofErr w:type="spellStart"/>
-      <w:r>
-        <w:rPr>
-          <w:rFonts w:ascii="Montserrat" w:eastAsia="Montserrat" w:hAnsi="Montserrat" w:cs="Montserrat"/>
-          <w:color w:val="000000"/>
-        </w:rPr>
-        <w:t>Consider</w:t>
+        <w:t>conceitos</w:t>
+      </w:r>
+      <w:proofErr w:type="spellEnd"/>
+      <w:r>
+        <w:rPr>
+          <w:rFonts w:ascii="Montserrat" w:eastAsia="Montserrat" w:hAnsi="Montserrat" w:cs="Montserrat"/>
+        </w:rPr>
+        <w:t xml:space="preserve"> de </w:t>
+      </w:r>
+      <w:proofErr w:type="spellStart"/>
+      <w:r>
+        <w:rPr>
+          <w:rFonts w:ascii="Montserrat" w:eastAsia="Montserrat" w:hAnsi="Montserrat" w:cs="Montserrat"/>
+        </w:rPr>
+        <w:t>programação</w:t>
+      </w:r>
+      <w:proofErr w:type="spellEnd"/>
+      <w:r>
+        <w:rPr>
+          <w:rFonts w:ascii="Montserrat" w:eastAsia="Montserrat" w:hAnsi="Montserrat" w:cs="Montserrat"/>
+        </w:rPr>
+        <w:t xml:space="preserve"> web, banco de dados e </w:t>
+      </w:r>
+      <w:proofErr w:type="spellStart"/>
+      <w:r>
+        <w:rPr>
+          <w:rFonts w:ascii="Montserrat" w:eastAsia="Montserrat" w:hAnsi="Montserrat" w:cs="Montserrat"/>
+        </w:rPr>
+        <w:t>documentação</w:t>
+      </w:r>
+      <w:proofErr w:type="spellEnd"/>
+      <w:r>
+        <w:rPr>
+          <w:rFonts w:ascii="Montserrat" w:eastAsia="Montserrat" w:hAnsi="Montserrat" w:cs="Montserrat"/>
+        </w:rPr>
+        <w:t xml:space="preserve"> de software. Como </w:t>
+      </w:r>
+      <w:proofErr w:type="spellStart"/>
+      <w:r>
+        <w:rPr>
+          <w:rFonts w:ascii="Montserrat" w:eastAsia="Montserrat" w:hAnsi="Montserrat" w:cs="Montserrat"/>
+        </w:rPr>
+        <w:t>melhorias</w:t>
+      </w:r>
+      <w:proofErr w:type="spellEnd"/>
+      <w:r>
+        <w:rPr>
+          <w:rFonts w:ascii="Montserrat" w:eastAsia="Montserrat" w:hAnsi="Montserrat" w:cs="Montserrat"/>
+        </w:rPr>
+        <w:t xml:space="preserve"> </w:t>
+      </w:r>
+      <w:proofErr w:type="spellStart"/>
+      <w:r>
+        <w:rPr>
+          <w:rFonts w:ascii="Montserrat" w:eastAsia="Montserrat" w:hAnsi="Montserrat" w:cs="Montserrat"/>
+        </w:rPr>
+        <w:t>futuras</w:t>
+      </w:r>
+      <w:proofErr w:type="spellEnd"/>
+      <w:r>
+        <w:rPr>
+          <w:rFonts w:ascii="Montserrat" w:eastAsia="Montserrat" w:hAnsi="Montserrat" w:cs="Montserrat"/>
+        </w:rPr>
+        <w:t xml:space="preserve">, </w:t>
+      </w:r>
+      <w:proofErr w:type="spellStart"/>
+      <w:r>
+        <w:rPr>
+          <w:rFonts w:ascii="Montserrat" w:eastAsia="Montserrat" w:hAnsi="Montserrat" w:cs="Montserrat"/>
+        </w:rPr>
+        <w:t>recomenda</w:t>
+      </w:r>
+      <w:proofErr w:type="spellEnd"/>
+      <w:r>
+        <w:rPr>
+          <w:rFonts w:ascii="Montserrat" w:eastAsia="Montserrat" w:hAnsi="Montserrat" w:cs="Montserrat"/>
+        </w:rPr>
+        <w:t xml:space="preserve">-se </w:t>
+      </w:r>
+      <w:proofErr w:type="spellStart"/>
+      <w:r>
+        <w:rPr>
+          <w:rFonts w:ascii="Montserrat" w:eastAsia="Montserrat" w:hAnsi="Montserrat" w:cs="Montserrat"/>
+        </w:rPr>
+        <w:t>rotas</w:t>
+      </w:r>
+      <w:proofErr w:type="spellEnd"/>
+      <w:r>
+        <w:rPr>
+          <w:rFonts w:ascii="Montserrat" w:eastAsia="Montserrat" w:hAnsi="Montserrat" w:cs="Montserrat"/>
+        </w:rPr>
+        <w:t xml:space="preserve"> </w:t>
+      </w:r>
+      <w:proofErr w:type="spellStart"/>
+      <w:r>
+        <w:rPr>
+          <w:rFonts w:ascii="Montserrat" w:eastAsia="Montserrat" w:hAnsi="Montserrat" w:cs="Montserrat"/>
+        </w:rPr>
+        <w:t>personalizadas</w:t>
+      </w:r>
+      <w:proofErr w:type="spellEnd"/>
+      <w:r>
+        <w:rPr>
+          <w:rFonts w:ascii="Montserrat" w:eastAsia="Montserrat" w:hAnsi="Montserrat" w:cs="Montserrat"/>
+        </w:rPr>
+        <w:t xml:space="preserve"> para </w:t>
+      </w:r>
+      <w:proofErr w:type="spellStart"/>
+      <w:r>
+        <w:rPr>
+          <w:rFonts w:ascii="Montserrat" w:eastAsia="Montserrat" w:hAnsi="Montserrat" w:cs="Montserrat"/>
+        </w:rPr>
+        <w:t>mais</w:t>
+      </w:r>
+      <w:proofErr w:type="spellEnd"/>
+      <w:r>
+        <w:rPr>
+          <w:rFonts w:ascii="Montserrat" w:eastAsia="Montserrat" w:hAnsi="Montserrat" w:cs="Montserrat"/>
+        </w:rPr>
+        <w:t xml:space="preserve"> </w:t>
+      </w:r>
+      <w:proofErr w:type="spellStart"/>
+      <w:r>
+        <w:rPr>
+          <w:rFonts w:ascii="Montserrat" w:eastAsia="Montserrat" w:hAnsi="Montserrat" w:cs="Montserrat"/>
+        </w:rPr>
+        <w:t>trabalhadores</w:t>
+      </w:r>
+      <w:proofErr w:type="spellEnd"/>
+      <w:r>
+        <w:rPr>
+          <w:rFonts w:ascii="Montserrat" w:eastAsia="Montserrat" w:hAnsi="Montserrat" w:cs="Montserrat"/>
+        </w:rPr>
+        <w:t xml:space="preserve"> </w:t>
+      </w:r>
+      <w:proofErr w:type="spellStart"/>
+      <w:r>
+        <w:rPr>
+          <w:rFonts w:ascii="Montserrat" w:eastAsia="Montserrat" w:hAnsi="Montserrat" w:cs="Montserrat"/>
+        </w:rPr>
+        <w:t>ao</w:t>
+      </w:r>
+      <w:proofErr w:type="spellEnd"/>
+      <w:r>
+        <w:rPr>
+          <w:rFonts w:ascii="Montserrat" w:eastAsia="Montserrat" w:hAnsi="Montserrat" w:cs="Montserrat"/>
+        </w:rPr>
+        <w:t xml:space="preserve"> </w:t>
+      </w:r>
+      <w:proofErr w:type="spellStart"/>
+      <w:r>
+        <w:rPr>
+          <w:rFonts w:ascii="Montserrat" w:eastAsia="Montserrat" w:hAnsi="Montserrat" w:cs="Montserrat"/>
+        </w:rPr>
+        <w:t>mesmo</w:t>
+      </w:r>
+      <w:proofErr w:type="spellEnd"/>
+      <w:r>
+        <w:rPr>
+          <w:rFonts w:ascii="Montserrat" w:eastAsia="Montserrat" w:hAnsi="Montserrat" w:cs="Montserrat"/>
+        </w:rPr>
+        <w:t xml:space="preserve"> tempo</w:t>
       </w:r>
       <w:bookmarkStart w:id="0" w:name="_GoBack"/>
       <w:bookmarkEnd w:id="0"/>
-      <w:r>
-        <w:rPr>
-          <w:rFonts w:ascii="Montserrat" w:eastAsia="Montserrat" w:hAnsi="Montserrat" w:cs="Montserrat"/>
-          <w:color w:val="000000"/>
-        </w:rPr>
-        <w:t>ações</w:t>
-      </w:r>
-      <w:proofErr w:type="spellEnd"/>
-      <w:r>
-        <w:rPr>
-          <w:rFonts w:ascii="Montserrat" w:eastAsia="Montserrat" w:hAnsi="Montserrat" w:cs="Montserrat"/>
-          <w:color w:val="000000"/>
-        </w:rPr>
-        <w:t xml:space="preserve"> </w:t>
-      </w:r>
-      <w:proofErr w:type="spellStart"/>
-      <w:r>
-        <w:rPr>
-          <w:rFonts w:ascii="Montserrat" w:eastAsia="Montserrat" w:hAnsi="Montserrat" w:cs="Montserrat"/>
-          <w:color w:val="000000"/>
-        </w:rPr>
-        <w:t>Finais</w:t>
-      </w:r>
-      <w:proofErr w:type="spellEnd"/>
-    </w:p>
-    <w:p>
-      <w:pPr>
-        <w:rPr>
-          <w:rFonts w:ascii="Montserrat" w:eastAsia="Montserrat" w:hAnsi="Montserrat" w:cs="Montserrat"/>
-        </w:rPr>
-      </w:pPr>
-      <w:r>
-        <w:rPr>
-          <w:rFonts w:ascii="Montserrat" w:eastAsia="Montserrat" w:hAnsi="Montserrat" w:cs="Montserrat"/>
-        </w:rPr>
-        <w:t xml:space="preserve">O </w:t>
-      </w:r>
-      <w:proofErr w:type="spellStart"/>
-      <w:r>
-        <w:rPr>
-          <w:rFonts w:ascii="Montserrat" w:eastAsia="Montserrat" w:hAnsi="Montserrat" w:cs="Montserrat"/>
-        </w:rPr>
-        <w:t>sistema</w:t>
-      </w:r>
-      <w:proofErr w:type="spellEnd"/>
-      <w:r>
-        <w:rPr>
-          <w:rFonts w:ascii="Montserrat" w:eastAsia="Montserrat" w:hAnsi="Montserrat" w:cs="Montserrat"/>
-        </w:rPr>
-        <w:t xml:space="preserve"> </w:t>
-      </w:r>
-      <w:proofErr w:type="spellStart"/>
-      <w:r>
-        <w:rPr>
-          <w:rFonts w:ascii="Montserrat" w:eastAsia="Montserrat" w:hAnsi="Montserrat" w:cs="Montserrat"/>
-        </w:rPr>
-        <w:t>atingiu</w:t>
-      </w:r>
-      <w:proofErr w:type="spellEnd"/>
-      <w:r>
-        <w:rPr>
-          <w:rFonts w:ascii="Montserrat" w:eastAsia="Montserrat" w:hAnsi="Montserrat" w:cs="Montserrat"/>
-        </w:rPr>
-        <w:t xml:space="preserve"> </w:t>
-      </w:r>
-      <w:proofErr w:type="spellStart"/>
-      <w:r>
-        <w:rPr>
-          <w:rFonts w:ascii="Montserrat" w:eastAsia="Montserrat" w:hAnsi="Montserrat" w:cs="Montserrat"/>
-        </w:rPr>
-        <w:t>os</w:t>
-      </w:r>
-      <w:proofErr w:type="spellEnd"/>
-      <w:r>
-        <w:rPr>
-          <w:rFonts w:ascii="Montserrat" w:eastAsia="Montserrat" w:hAnsi="Montserrat" w:cs="Montserrat"/>
-        </w:rPr>
-        <w:t xml:space="preserve"> </w:t>
-      </w:r>
-      <w:proofErr w:type="spellStart"/>
-      <w:r>
-        <w:rPr>
-          <w:rFonts w:ascii="Montserrat" w:eastAsia="Montserrat" w:hAnsi="Montserrat" w:cs="Montserrat"/>
-        </w:rPr>
-        <w:t>objetivos</w:t>
-      </w:r>
-      <w:proofErr w:type="spellEnd"/>
-      <w:r>
-        <w:rPr>
-          <w:rFonts w:ascii="Montserrat" w:eastAsia="Montserrat" w:hAnsi="Montserrat" w:cs="Montserrat"/>
-        </w:rPr>
-        <w:t xml:space="preserve"> </w:t>
-      </w:r>
-      <w:proofErr w:type="spellStart"/>
-      <w:r>
-        <w:rPr>
-          <w:rFonts w:ascii="Montserrat" w:eastAsia="Montserrat" w:hAnsi="Montserrat" w:cs="Montserrat"/>
-        </w:rPr>
-        <w:t>propostos</w:t>
-      </w:r>
-      <w:proofErr w:type="spellEnd"/>
-      <w:r>
-        <w:rPr>
-          <w:rFonts w:ascii="Montserrat" w:eastAsia="Montserrat" w:hAnsi="Montserrat" w:cs="Montserrat"/>
-        </w:rPr>
-        <w:t xml:space="preserve">, </w:t>
-      </w:r>
-      <w:proofErr w:type="spellStart"/>
-      <w:r>
-        <w:rPr>
-          <w:rFonts w:ascii="Montserrat" w:eastAsia="Montserrat" w:hAnsi="Montserrat" w:cs="Montserrat"/>
-        </w:rPr>
-        <w:t>oferecendo</w:t>
-      </w:r>
-      <w:proofErr w:type="spellEnd"/>
-      <w:r>
-        <w:rPr>
-          <w:rFonts w:ascii="Montserrat" w:eastAsia="Montserrat" w:hAnsi="Montserrat" w:cs="Montserrat"/>
-        </w:rPr>
-        <w:t xml:space="preserve"> um </w:t>
-      </w:r>
-      <w:proofErr w:type="spellStart"/>
-      <w:r>
-        <w:rPr>
-          <w:rFonts w:ascii="Montserrat" w:eastAsia="Montserrat" w:hAnsi="Montserrat" w:cs="Montserrat"/>
-        </w:rPr>
-        <w:t>meio</w:t>
-      </w:r>
-      <w:proofErr w:type="spellEnd"/>
-      <w:r>
-        <w:rPr>
-          <w:rFonts w:ascii="Montserrat" w:eastAsia="Montserrat" w:hAnsi="Montserrat" w:cs="Montserrat"/>
-        </w:rPr>
-        <w:t xml:space="preserve"> simples de </w:t>
-      </w:r>
-      <w:proofErr w:type="spellStart"/>
-      <w:r>
-        <w:rPr>
-          <w:rFonts w:ascii="Montserrat" w:eastAsia="Montserrat" w:hAnsi="Montserrat" w:cs="Montserrat"/>
-        </w:rPr>
-        <w:t>gerenciar</w:t>
-      </w:r>
-      <w:proofErr w:type="spellEnd"/>
-      <w:r>
-        <w:rPr>
-          <w:rFonts w:ascii="Montserrat" w:eastAsia="Montserrat" w:hAnsi="Montserrat" w:cs="Montserrat"/>
-        </w:rPr>
-        <w:t xml:space="preserve"> </w:t>
-      </w:r>
-      <w:proofErr w:type="spellStart"/>
-      <w:r>
-        <w:rPr>
-          <w:rFonts w:ascii="Montserrat" w:eastAsia="Montserrat" w:hAnsi="Montserrat" w:cs="Montserrat"/>
-        </w:rPr>
-        <w:t>rotas</w:t>
-      </w:r>
-      <w:proofErr w:type="spellEnd"/>
-      <w:r>
-        <w:rPr>
-          <w:rFonts w:ascii="Montserrat" w:eastAsia="Montserrat" w:hAnsi="Montserrat" w:cs="Montserrat"/>
-        </w:rPr>
-        <w:t xml:space="preserve">. Durante o </w:t>
-      </w:r>
-      <w:proofErr w:type="spellStart"/>
-      <w:r>
-        <w:rPr>
-          <w:rFonts w:ascii="Montserrat" w:eastAsia="Montserrat" w:hAnsi="Montserrat" w:cs="Montserrat"/>
-        </w:rPr>
-        <w:t>desenvolvimento</w:t>
-      </w:r>
-      <w:proofErr w:type="spellEnd"/>
-      <w:r>
-        <w:rPr>
-          <w:rFonts w:ascii="Montserrat" w:eastAsia="Montserrat" w:hAnsi="Montserrat" w:cs="Montserrat"/>
-        </w:rPr>
-        <w:t xml:space="preserve">, </w:t>
-      </w:r>
-      <w:proofErr w:type="spellStart"/>
-      <w:r>
-        <w:rPr>
-          <w:rFonts w:ascii="Montserrat" w:eastAsia="Montserrat" w:hAnsi="Montserrat" w:cs="Montserrat"/>
-        </w:rPr>
-        <w:t>os</w:t>
-      </w:r>
-      <w:proofErr w:type="spellEnd"/>
-      <w:r>
-        <w:rPr>
-          <w:rFonts w:ascii="Montserrat" w:eastAsia="Montserrat" w:hAnsi="Montserrat" w:cs="Montserrat"/>
-        </w:rPr>
-        <w:t xml:space="preserve"> </w:t>
-      </w:r>
-      <w:proofErr w:type="spellStart"/>
-      <w:r>
-        <w:rPr>
-          <w:rFonts w:ascii="Montserrat" w:eastAsia="Montserrat" w:hAnsi="Montserrat" w:cs="Montserrat"/>
-        </w:rPr>
-        <w:t>alunos</w:t>
-      </w:r>
-      <w:proofErr w:type="spellEnd"/>
-      <w:r>
-        <w:rPr>
-          <w:rFonts w:ascii="Montserrat" w:eastAsia="Montserrat" w:hAnsi="Montserrat" w:cs="Montserrat"/>
-        </w:rPr>
-        <w:t xml:space="preserve"> </w:t>
-      </w:r>
-      <w:proofErr w:type="spellStart"/>
-      <w:r>
-        <w:rPr>
-          <w:rFonts w:ascii="Montserrat" w:eastAsia="Montserrat" w:hAnsi="Montserrat" w:cs="Montserrat"/>
-        </w:rPr>
-        <w:t>puderam</w:t>
-      </w:r>
-      <w:proofErr w:type="spellEnd"/>
-      <w:r>
-        <w:rPr>
-          <w:rFonts w:ascii="Montserrat" w:eastAsia="Montserrat" w:hAnsi="Montserrat" w:cs="Montserrat"/>
-        </w:rPr>
-        <w:t xml:space="preserve"> </w:t>
-      </w:r>
-      <w:proofErr w:type="spellStart"/>
-      <w:r>
-        <w:rPr>
-          <w:rFonts w:ascii="Montserrat" w:eastAsia="Montserrat" w:hAnsi="Montserrat" w:cs="Montserrat"/>
-        </w:rPr>
-        <w:t>aplicar</w:t>
-      </w:r>
-      <w:proofErr w:type="spellEnd"/>
-      <w:r>
-        <w:rPr>
-          <w:rFonts w:ascii="Montserrat" w:eastAsia="Montserrat" w:hAnsi="Montserrat" w:cs="Montserrat"/>
-        </w:rPr>
-        <w:t xml:space="preserve"> </w:t>
-      </w:r>
-      <w:proofErr w:type="spellStart"/>
-      <w:r>
-        <w:rPr>
-          <w:rFonts w:ascii="Montserrat" w:eastAsia="Montserrat" w:hAnsi="Montserrat" w:cs="Montserrat"/>
-        </w:rPr>
-        <w:t>conceitos</w:t>
-      </w:r>
-      <w:proofErr w:type="spellEnd"/>
-      <w:r>
-        <w:rPr>
-          <w:rFonts w:ascii="Montserrat" w:eastAsia="Montserrat" w:hAnsi="Montserrat" w:cs="Montserrat"/>
-        </w:rPr>
-        <w:t xml:space="preserve"> de </w:t>
-      </w:r>
-      <w:proofErr w:type="spellStart"/>
-      <w:r>
-        <w:rPr>
-          <w:rFonts w:ascii="Montserrat" w:eastAsia="Montserrat" w:hAnsi="Montserrat" w:cs="Montserrat"/>
-        </w:rPr>
-        <w:t>programação</w:t>
-      </w:r>
-      <w:proofErr w:type="spellEnd"/>
-      <w:r>
-        <w:rPr>
-          <w:rFonts w:ascii="Montserrat" w:eastAsia="Montserrat" w:hAnsi="Montserrat" w:cs="Montserrat"/>
-        </w:rPr>
-        <w:t xml:space="preserve"> web, banco de dados e </w:t>
-      </w:r>
-      <w:proofErr w:type="spellStart"/>
-      <w:r>
-        <w:rPr>
-          <w:rFonts w:ascii="Montserrat" w:eastAsia="Montserrat" w:hAnsi="Montserrat" w:cs="Montserrat"/>
-        </w:rPr>
-        <w:t>documentação</w:t>
-      </w:r>
-      <w:proofErr w:type="spellEnd"/>
-      <w:r>
-        <w:rPr>
-          <w:rFonts w:ascii="Montserrat" w:eastAsia="Montserrat" w:hAnsi="Montserrat" w:cs="Montserrat"/>
-        </w:rPr>
-        <w:t xml:space="preserve"> de software. Como </w:t>
-      </w:r>
-      <w:proofErr w:type="spellStart"/>
-      <w:r>
-        <w:rPr>
-          <w:rFonts w:ascii="Montserrat" w:eastAsia="Montserrat" w:hAnsi="Montserrat" w:cs="Montserrat"/>
-        </w:rPr>
-        <w:t>melhorias</w:t>
-      </w:r>
-      <w:proofErr w:type="spellEnd"/>
-      <w:r>
-        <w:rPr>
-          <w:rFonts w:ascii="Montserrat" w:eastAsia="Montserrat" w:hAnsi="Montserrat" w:cs="Montserrat"/>
-        </w:rPr>
-        <w:t xml:space="preserve"> </w:t>
-      </w:r>
-      <w:proofErr w:type="spellStart"/>
-      <w:r>
-        <w:rPr>
-          <w:rFonts w:ascii="Montserrat" w:eastAsia="Montserrat" w:hAnsi="Montserrat" w:cs="Montserrat"/>
-        </w:rPr>
-        <w:t>futuras</w:t>
-      </w:r>
-      <w:proofErr w:type="spellEnd"/>
-      <w:r>
-        <w:rPr>
-          <w:rFonts w:ascii="Montserrat" w:eastAsia="Montserrat" w:hAnsi="Montserrat" w:cs="Montserrat"/>
-        </w:rPr>
-        <w:t xml:space="preserve">, </w:t>
-      </w:r>
-      <w:proofErr w:type="spellStart"/>
-      <w:r>
-        <w:rPr>
-          <w:rFonts w:ascii="Montserrat" w:eastAsia="Montserrat" w:hAnsi="Montserrat" w:cs="Montserrat"/>
-        </w:rPr>
-        <w:t>recomenda</w:t>
-      </w:r>
-      <w:proofErr w:type="spellEnd"/>
-      <w:r>
-        <w:rPr>
-          <w:rFonts w:ascii="Montserrat" w:eastAsia="Montserrat" w:hAnsi="Montserrat" w:cs="Montserrat"/>
-        </w:rPr>
-        <w:t xml:space="preserve">-se </w:t>
-      </w:r>
-      <w:proofErr w:type="spellStart"/>
-      <w:r>
-        <w:rPr>
-          <w:rFonts w:ascii="Montserrat" w:eastAsia="Montserrat" w:hAnsi="Montserrat" w:cs="Montserrat"/>
-        </w:rPr>
-        <w:t>adicionar</w:t>
-      </w:r>
-      <w:proofErr w:type="spellEnd"/>
-      <w:r>
-        <w:rPr>
-          <w:rFonts w:ascii="Montserrat" w:eastAsia="Montserrat" w:hAnsi="Montserrat" w:cs="Montserrat"/>
-        </w:rPr>
-        <w:t xml:space="preserve"> </w:t>
-      </w:r>
-      <w:proofErr w:type="spellStart"/>
-      <w:r>
-        <w:rPr>
-          <w:rFonts w:ascii="Montserrat" w:eastAsia="Montserrat" w:hAnsi="Montserrat" w:cs="Montserrat"/>
-        </w:rPr>
-        <w:t>relatórios</w:t>
-      </w:r>
-      <w:proofErr w:type="spellEnd"/>
-      <w:r>
-        <w:rPr>
-          <w:rFonts w:ascii="Montserrat" w:eastAsia="Montserrat" w:hAnsi="Montserrat" w:cs="Montserrat"/>
-        </w:rPr>
-        <w:t xml:space="preserve"> </w:t>
-      </w:r>
-      <w:proofErr w:type="spellStart"/>
-      <w:r>
-        <w:rPr>
-          <w:rFonts w:ascii="Montserrat" w:eastAsia="Montserrat" w:hAnsi="Montserrat" w:cs="Montserrat"/>
-        </w:rPr>
-        <w:t>gráficos</w:t>
-      </w:r>
-      <w:proofErr w:type="spellEnd"/>
-      <w:r>
-        <w:rPr>
-          <w:rFonts w:ascii="Montserrat" w:eastAsia="Montserrat" w:hAnsi="Montserrat" w:cs="Montserrat"/>
-        </w:rPr>
-        <w:t xml:space="preserve"> e </w:t>
-      </w:r>
-      <w:proofErr w:type="spellStart"/>
-      <w:r>
-        <w:rPr>
-          <w:rFonts w:ascii="Montserrat" w:eastAsia="Montserrat" w:hAnsi="Montserrat" w:cs="Montserrat"/>
-        </w:rPr>
-        <w:t>autenticação</w:t>
-      </w:r>
-      <w:proofErr w:type="spellEnd"/>
-      <w:r>
-        <w:rPr>
-          <w:rFonts w:ascii="Montserrat" w:eastAsia="Montserrat" w:hAnsi="Montserrat" w:cs="Montserrat"/>
-        </w:rPr>
-        <w:t xml:space="preserve"> </w:t>
-      </w:r>
-      <w:proofErr w:type="spellStart"/>
-      <w:r>
-        <w:rPr>
-          <w:rFonts w:ascii="Montserrat" w:eastAsia="Montserrat" w:hAnsi="Montserrat" w:cs="Montserrat"/>
-        </w:rPr>
-        <w:t>diferenciada</w:t>
-      </w:r>
-      <w:proofErr w:type="spellEnd"/>
-      <w:r>
-        <w:rPr>
-          <w:rFonts w:ascii="Montserrat" w:eastAsia="Montserrat" w:hAnsi="Montserrat" w:cs="Montserrat"/>
-        </w:rPr>
-        <w:t xml:space="preserve"> para </w:t>
-      </w:r>
-      <w:proofErr w:type="spellStart"/>
-      <w:r>
-        <w:rPr>
-          <w:rFonts w:ascii="Montserrat" w:eastAsia="Montserrat" w:hAnsi="Montserrat" w:cs="Montserrat"/>
-        </w:rPr>
-        <w:t>usuários</w:t>
-      </w:r>
-      <w:proofErr w:type="spellEnd"/>
-      <w:r>
-        <w:rPr>
-          <w:rFonts w:ascii="Montserrat" w:eastAsia="Montserrat" w:hAnsi="Montserrat" w:cs="Montserrat"/>
-        </w:rPr>
-        <w:t xml:space="preserve"> e </w:t>
-      </w:r>
-      <w:proofErr w:type="spellStart"/>
-      <w:r>
-        <w:rPr>
-          <w:rFonts w:ascii="Montserrat" w:eastAsia="Montserrat" w:hAnsi="Montserrat" w:cs="Montserrat"/>
-        </w:rPr>
-        <w:t>administradores</w:t>
-      </w:r>
-      <w:proofErr w:type="spellEnd"/>
       <w:r>
         <w:rPr>
           <w:rFonts w:ascii="Montserrat" w:eastAsia="Montserrat" w:hAnsi="Montserrat" w:cs="Montserrat"/>
@@ -10982,7 +11041,7 @@
 </file>
 
 <file path=customXml/itemProps1.xml><?xml version="1.0" encoding="utf-8"?>
-<ds:datastoreItem xmlns:ds="http://schemas.openxmlformats.org/officeDocument/2006/customXml" ds:itemID="{D0615149-8738-451C-8924-09A9F6F51D97}">
+<ds:datastoreItem xmlns:ds="http://schemas.openxmlformats.org/officeDocument/2006/customXml" ds:itemID="{C43F2156-B1FD-444B-B681-98991CBB06F0}">
   <ds:schemaRefs>
     <ds:schemaRef ds:uri="http://schemas.openxmlformats.org/officeDocument/2006/bibliography"/>
   </ds:schemaRefs>

</xml_diff>